<commit_message>
Deck,Prospeetor&Card script were added
</commit_message>
<xml_diff>
--- a/משחקי קלפים.docx
+++ b/משחקי קלפים.docx
@@ -538,8 +538,6 @@
           <w:rtl/>
         </w:rPr>
       </w:pPr>
-      <w:bookmarkStart w:id="0" w:name="_GoBack"/>
-      <w:bookmarkEnd w:id="0"/>
     </w:p>
     <w:p>
       <w:pPr>
@@ -1790,23 +1788,21 @@
           <w:rFonts w:hint="cs"/>
           <w:rtl/>
         </w:rPr>
-        <w:t xml:space="preserve"> אחד . לעומת זאת </w:t>
-      </w:r>
-      <w:proofErr w:type="spellStart"/>
-      <w:r>
-        <w:rPr>
-          <w:rFonts w:hint="cs"/>
-          <w:rtl/>
-        </w:rPr>
-        <w:t>התומנה</w:t>
-      </w:r>
-      <w:proofErr w:type="spellEnd"/>
-      <w:r>
-        <w:rPr>
-          <w:rFonts w:hint="cs"/>
-          <w:rtl/>
-        </w:rPr>
-        <w:t xml:space="preserve"> </w:t>
+        <w:t xml:space="preserve"> אחד . </w:t>
+      </w:r>
+      <w:r>
+        <w:rPr>
+          <w:rFonts w:hint="cs"/>
+          <w:rtl/>
+        </w:rPr>
+        <w:t>לעומת זאת התמו</w:t>
+      </w:r>
+      <w:r>
+        <w:rPr>
+          <w:rFonts w:hint="cs"/>
+          <w:rtl/>
+        </w:rPr>
+        <w:t xml:space="preserve">נה </w:t>
       </w:r>
       <w:r>
         <w:rPr>
@@ -2445,7 +2441,63 @@
           <w:rFonts w:hint="cs"/>
           <w:rtl/>
         </w:rPr>
-        <w:t xml:space="preserve"> בחפיסה. המחלקה מכילה גם מחלקה פנימית </w:t>
+        <w:t xml:space="preserve"> בחפיסה. </w:t>
+      </w:r>
+      <w:r>
+        <w:rPr>
+          <w:rFonts w:hint="cs"/>
+          <w:rtl/>
+        </w:rPr>
+        <w:t>הסקריפט</w:t>
+      </w:r>
+      <w:r>
+        <w:rPr>
+          <w:rFonts w:hint="cs"/>
+          <w:rtl/>
+        </w:rPr>
+        <w:t xml:space="preserve"> </w:t>
+      </w:r>
+      <w:r>
+        <w:rPr>
+          <w:rFonts w:hint="cs"/>
+          <w:rtl/>
+        </w:rPr>
+        <w:t>מכיל</w:t>
+      </w:r>
+      <w:r>
+        <w:rPr>
+          <w:rFonts w:hint="cs"/>
+          <w:rtl/>
+        </w:rPr>
+        <w:t xml:space="preserve"> גם</w:t>
+      </w:r>
+      <w:r>
+        <w:rPr>
+          <w:rFonts w:hint="cs"/>
+          <w:rtl/>
+        </w:rPr>
+        <w:t xml:space="preserve"> את</w:t>
+      </w:r>
+      <w:r>
+        <w:rPr>
+          <w:rFonts w:hint="cs"/>
+          <w:rtl/>
+        </w:rPr>
+        <w:t xml:space="preserve"> </w:t>
+      </w:r>
+      <w:r>
+        <w:rPr>
+          <w:rFonts w:hint="cs"/>
+          <w:rtl/>
+        </w:rPr>
+        <w:t>ה</w:t>
+      </w:r>
+      <w:r>
+        <w:rPr>
+          <w:rFonts w:hint="cs"/>
+          <w:rtl/>
+        </w:rPr>
+        <w:t xml:space="preserve">מחלקה </w:t>
       </w:r>
       <w:proofErr w:type="spellStart"/>
       <w:r>
@@ -2606,6 +2658,1420 @@
     <w:p>
       <w:pPr>
         <w:rPr>
+          <w:rFonts w:hint="cs"/>
+          <w:rtl/>
+        </w:rPr>
+      </w:pPr>
+      <w:r>
+        <w:rPr>
+          <w:rFonts w:hint="cs"/>
+          <w:rtl/>
+        </w:rPr>
+        <w:t xml:space="preserve">ראשית נפתח את </w:t>
+      </w:r>
+      <w:proofErr w:type="spellStart"/>
+      <w:r>
+        <w:t>Card.cs</w:t>
+      </w:r>
+      <w:proofErr w:type="spellEnd"/>
+      <w:r>
+        <w:rPr>
+          <w:rFonts w:hint="cs"/>
+          <w:rtl/>
+        </w:rPr>
+        <w:t xml:space="preserve"> ונזין את הקוד הבא:</w:t>
+      </w:r>
+    </w:p>
+    <w:p>
+      <w:pPr>
+        <w:autoSpaceDE w:val="0"/>
+        <w:autoSpaceDN w:val="0"/>
+        <w:bidi w:val="0"/>
+        <w:adjustRightInd w:val="0"/>
+        <w:spacing w:after="0" w:line="240" w:lineRule="auto"/>
+        <w:rPr>
+          <w:rFonts w:ascii="Consolas" w:eastAsiaTheme="minorHAnsi" w:hAnsi="Consolas" w:cs="Consolas"/>
+          <w:color w:val="000000"/>
+          <w:sz w:val="16"/>
+          <w:szCs w:val="16"/>
+        </w:rPr>
+      </w:pPr>
+      <w:proofErr w:type="gramStart"/>
+      <w:r>
+        <w:rPr>
+          <w:rFonts w:ascii="Consolas" w:eastAsiaTheme="minorHAnsi" w:hAnsi="Consolas" w:cs="Consolas"/>
+          <w:color w:val="0000FF"/>
+          <w:sz w:val="16"/>
+          <w:szCs w:val="16"/>
+        </w:rPr>
+        <w:t>using</w:t>
+      </w:r>
+      <w:proofErr w:type="gramEnd"/>
+      <w:r>
+        <w:rPr>
+          <w:rFonts w:ascii="Consolas" w:eastAsiaTheme="minorHAnsi" w:hAnsi="Consolas" w:cs="Consolas"/>
+          <w:color w:val="000000"/>
+          <w:sz w:val="16"/>
+          <w:szCs w:val="16"/>
+        </w:rPr>
+        <w:t xml:space="preserve"> </w:t>
+      </w:r>
+      <w:proofErr w:type="spellStart"/>
+      <w:r>
+        <w:rPr>
+          <w:rFonts w:ascii="Consolas" w:eastAsiaTheme="minorHAnsi" w:hAnsi="Consolas" w:cs="Consolas"/>
+          <w:color w:val="000000"/>
+          <w:sz w:val="16"/>
+          <w:szCs w:val="16"/>
+        </w:rPr>
+        <w:t>System.Collections</w:t>
+      </w:r>
+      <w:proofErr w:type="spellEnd"/>
+      <w:r>
+        <w:rPr>
+          <w:rFonts w:ascii="Consolas" w:eastAsiaTheme="minorHAnsi" w:hAnsi="Consolas" w:cs="Consolas"/>
+          <w:color w:val="000000"/>
+          <w:sz w:val="16"/>
+          <w:szCs w:val="16"/>
+        </w:rPr>
+        <w:t>;</w:t>
+      </w:r>
+    </w:p>
+    <w:p>
+      <w:pPr>
+        <w:autoSpaceDE w:val="0"/>
+        <w:autoSpaceDN w:val="0"/>
+        <w:bidi w:val="0"/>
+        <w:adjustRightInd w:val="0"/>
+        <w:spacing w:after="0" w:line="240" w:lineRule="auto"/>
+        <w:rPr>
+          <w:rFonts w:ascii="Consolas" w:eastAsiaTheme="minorHAnsi" w:hAnsi="Consolas" w:cs="Consolas"/>
+          <w:color w:val="000000"/>
+          <w:sz w:val="16"/>
+          <w:szCs w:val="16"/>
+        </w:rPr>
+      </w:pPr>
+      <w:proofErr w:type="gramStart"/>
+      <w:r>
+        <w:rPr>
+          <w:rFonts w:ascii="Consolas" w:eastAsiaTheme="minorHAnsi" w:hAnsi="Consolas" w:cs="Consolas"/>
+          <w:color w:val="0000FF"/>
+          <w:sz w:val="16"/>
+          <w:szCs w:val="16"/>
+        </w:rPr>
+        <w:t>using</w:t>
+      </w:r>
+      <w:proofErr w:type="gramEnd"/>
+      <w:r>
+        <w:rPr>
+          <w:rFonts w:ascii="Consolas" w:eastAsiaTheme="minorHAnsi" w:hAnsi="Consolas" w:cs="Consolas"/>
+          <w:color w:val="000000"/>
+          <w:sz w:val="16"/>
+          <w:szCs w:val="16"/>
+        </w:rPr>
+        <w:t xml:space="preserve"> </w:t>
+      </w:r>
+      <w:proofErr w:type="spellStart"/>
+      <w:r>
+        <w:rPr>
+          <w:rFonts w:ascii="Consolas" w:eastAsiaTheme="minorHAnsi" w:hAnsi="Consolas" w:cs="Consolas"/>
+          <w:color w:val="000000"/>
+          <w:sz w:val="16"/>
+          <w:szCs w:val="16"/>
+        </w:rPr>
+        <w:t>System.Collections.Generic</w:t>
+      </w:r>
+      <w:proofErr w:type="spellEnd"/>
+      <w:r>
+        <w:rPr>
+          <w:rFonts w:ascii="Consolas" w:eastAsiaTheme="minorHAnsi" w:hAnsi="Consolas" w:cs="Consolas"/>
+          <w:color w:val="000000"/>
+          <w:sz w:val="16"/>
+          <w:szCs w:val="16"/>
+        </w:rPr>
+        <w:t>;</w:t>
+      </w:r>
+    </w:p>
+    <w:p>
+      <w:pPr>
+        <w:autoSpaceDE w:val="0"/>
+        <w:autoSpaceDN w:val="0"/>
+        <w:bidi w:val="0"/>
+        <w:adjustRightInd w:val="0"/>
+        <w:spacing w:after="0" w:line="240" w:lineRule="auto"/>
+        <w:rPr>
+          <w:rFonts w:ascii="Consolas" w:eastAsiaTheme="minorHAnsi" w:hAnsi="Consolas" w:cs="Consolas"/>
+          <w:color w:val="000000"/>
+          <w:sz w:val="16"/>
+          <w:szCs w:val="16"/>
+        </w:rPr>
+      </w:pPr>
+      <w:proofErr w:type="gramStart"/>
+      <w:r>
+        <w:rPr>
+          <w:rFonts w:ascii="Consolas" w:eastAsiaTheme="minorHAnsi" w:hAnsi="Consolas" w:cs="Consolas"/>
+          <w:color w:val="0000FF"/>
+          <w:sz w:val="16"/>
+          <w:szCs w:val="16"/>
+        </w:rPr>
+        <w:t>using</w:t>
+      </w:r>
+      <w:proofErr w:type="gramEnd"/>
+      <w:r>
+        <w:rPr>
+          <w:rFonts w:ascii="Consolas" w:eastAsiaTheme="minorHAnsi" w:hAnsi="Consolas" w:cs="Consolas"/>
+          <w:color w:val="000000"/>
+          <w:sz w:val="16"/>
+          <w:szCs w:val="16"/>
+        </w:rPr>
+        <w:t xml:space="preserve"> </w:t>
+      </w:r>
+      <w:proofErr w:type="spellStart"/>
+      <w:r>
+        <w:rPr>
+          <w:rFonts w:ascii="Consolas" w:eastAsiaTheme="minorHAnsi" w:hAnsi="Consolas" w:cs="Consolas"/>
+          <w:color w:val="000000"/>
+          <w:sz w:val="16"/>
+          <w:szCs w:val="16"/>
+        </w:rPr>
+        <w:t>UnityEngine</w:t>
+      </w:r>
+      <w:proofErr w:type="spellEnd"/>
+      <w:r>
+        <w:rPr>
+          <w:rFonts w:ascii="Consolas" w:eastAsiaTheme="minorHAnsi" w:hAnsi="Consolas" w:cs="Consolas"/>
+          <w:color w:val="000000"/>
+          <w:sz w:val="16"/>
+          <w:szCs w:val="16"/>
+        </w:rPr>
+        <w:t>;</w:t>
+      </w:r>
+    </w:p>
+    <w:p>
+      <w:pPr>
+        <w:autoSpaceDE w:val="0"/>
+        <w:autoSpaceDN w:val="0"/>
+        <w:bidi w:val="0"/>
+        <w:adjustRightInd w:val="0"/>
+        <w:spacing w:after="0" w:line="240" w:lineRule="auto"/>
+        <w:rPr>
+          <w:rFonts w:ascii="Consolas" w:eastAsiaTheme="minorHAnsi" w:hAnsi="Consolas" w:cs="Consolas"/>
+          <w:color w:val="000000"/>
+          <w:sz w:val="16"/>
+          <w:szCs w:val="16"/>
+        </w:rPr>
+      </w:pPr>
+    </w:p>
+    <w:p>
+      <w:pPr>
+        <w:autoSpaceDE w:val="0"/>
+        <w:autoSpaceDN w:val="0"/>
+        <w:bidi w:val="0"/>
+        <w:adjustRightInd w:val="0"/>
+        <w:spacing w:after="0" w:line="240" w:lineRule="auto"/>
+        <w:rPr>
+          <w:rFonts w:ascii="Consolas" w:eastAsiaTheme="minorHAnsi" w:hAnsi="Consolas" w:cs="Consolas"/>
+          <w:color w:val="000000"/>
+          <w:sz w:val="16"/>
+          <w:szCs w:val="16"/>
+        </w:rPr>
+      </w:pPr>
+      <w:proofErr w:type="gramStart"/>
+      <w:r>
+        <w:rPr>
+          <w:rFonts w:ascii="Consolas" w:eastAsiaTheme="minorHAnsi" w:hAnsi="Consolas" w:cs="Consolas"/>
+          <w:color w:val="0000FF"/>
+          <w:sz w:val="16"/>
+          <w:szCs w:val="16"/>
+        </w:rPr>
+        <w:t>public</w:t>
+      </w:r>
+      <w:proofErr w:type="gramEnd"/>
+      <w:r>
+        <w:rPr>
+          <w:rFonts w:ascii="Consolas" w:eastAsiaTheme="minorHAnsi" w:hAnsi="Consolas" w:cs="Consolas"/>
+          <w:color w:val="000000"/>
+          <w:sz w:val="16"/>
+          <w:szCs w:val="16"/>
+        </w:rPr>
+        <w:t xml:space="preserve"> </w:t>
+      </w:r>
+      <w:r>
+        <w:rPr>
+          <w:rFonts w:ascii="Consolas" w:eastAsiaTheme="minorHAnsi" w:hAnsi="Consolas" w:cs="Consolas"/>
+          <w:color w:val="0000FF"/>
+          <w:sz w:val="16"/>
+          <w:szCs w:val="16"/>
+        </w:rPr>
+        <w:t>class</w:t>
+      </w:r>
+      <w:r>
+        <w:rPr>
+          <w:rFonts w:ascii="Consolas" w:eastAsiaTheme="minorHAnsi" w:hAnsi="Consolas" w:cs="Consolas"/>
+          <w:color w:val="000000"/>
+          <w:sz w:val="16"/>
+          <w:szCs w:val="16"/>
+        </w:rPr>
+        <w:t xml:space="preserve"> </w:t>
+      </w:r>
+      <w:r>
+        <w:rPr>
+          <w:rFonts w:ascii="Consolas" w:eastAsiaTheme="minorHAnsi" w:hAnsi="Consolas" w:cs="Consolas"/>
+          <w:color w:val="2B91AF"/>
+          <w:sz w:val="16"/>
+          <w:szCs w:val="16"/>
+        </w:rPr>
+        <w:t>Card</w:t>
+      </w:r>
+      <w:r>
+        <w:rPr>
+          <w:rFonts w:ascii="Consolas" w:eastAsiaTheme="minorHAnsi" w:hAnsi="Consolas" w:cs="Consolas"/>
+          <w:color w:val="000000"/>
+          <w:sz w:val="16"/>
+          <w:szCs w:val="16"/>
+        </w:rPr>
+        <w:t xml:space="preserve"> : </w:t>
+      </w:r>
+      <w:proofErr w:type="spellStart"/>
+      <w:r>
+        <w:rPr>
+          <w:rFonts w:ascii="Consolas" w:eastAsiaTheme="minorHAnsi" w:hAnsi="Consolas" w:cs="Consolas"/>
+          <w:color w:val="000000"/>
+          <w:sz w:val="16"/>
+          <w:szCs w:val="16"/>
+        </w:rPr>
+        <w:t>MonoBehaviour</w:t>
+      </w:r>
+      <w:proofErr w:type="spellEnd"/>
+    </w:p>
+    <w:p>
+      <w:pPr>
+        <w:autoSpaceDE w:val="0"/>
+        <w:autoSpaceDN w:val="0"/>
+        <w:bidi w:val="0"/>
+        <w:adjustRightInd w:val="0"/>
+        <w:spacing w:after="0" w:line="240" w:lineRule="auto"/>
+        <w:rPr>
+          <w:rFonts w:ascii="Consolas" w:eastAsiaTheme="minorHAnsi" w:hAnsi="Consolas" w:cs="Consolas"/>
+          <w:color w:val="000000"/>
+          <w:sz w:val="16"/>
+          <w:szCs w:val="16"/>
+        </w:rPr>
+      </w:pPr>
+      <w:r>
+        <w:rPr>
+          <w:rFonts w:ascii="Consolas" w:eastAsiaTheme="minorHAnsi" w:hAnsi="Consolas" w:cs="Consolas"/>
+          <w:color w:val="000000"/>
+          <w:sz w:val="16"/>
+          <w:szCs w:val="16"/>
+        </w:rPr>
+        <w:t>{</w:t>
+      </w:r>
+    </w:p>
+    <w:p>
+      <w:pPr>
+        <w:autoSpaceDE w:val="0"/>
+        <w:autoSpaceDN w:val="0"/>
+        <w:bidi w:val="0"/>
+        <w:adjustRightInd w:val="0"/>
+        <w:spacing w:after="0" w:line="240" w:lineRule="auto"/>
+        <w:rPr>
+          <w:rFonts w:ascii="Consolas" w:eastAsiaTheme="minorHAnsi" w:hAnsi="Consolas" w:cs="Consolas"/>
+          <w:color w:val="000000"/>
+          <w:sz w:val="16"/>
+          <w:szCs w:val="16"/>
+        </w:rPr>
+      </w:pPr>
+      <w:r>
+        <w:rPr>
+          <w:rFonts w:ascii="Consolas" w:eastAsiaTheme="minorHAnsi" w:hAnsi="Consolas" w:cs="Consolas"/>
+          <w:color w:val="000000"/>
+          <w:sz w:val="16"/>
+          <w:szCs w:val="16"/>
+        </w:rPr>
+        <w:t xml:space="preserve">    </w:t>
+      </w:r>
+      <w:r>
+        <w:rPr>
+          <w:rFonts w:ascii="Consolas" w:eastAsiaTheme="minorHAnsi" w:hAnsi="Consolas" w:cs="Consolas"/>
+          <w:color w:val="008000"/>
+          <w:sz w:val="16"/>
+          <w:szCs w:val="16"/>
+        </w:rPr>
+        <w:t>//this class will be defined later</w:t>
+      </w:r>
+    </w:p>
+    <w:p>
+      <w:pPr>
+        <w:autoSpaceDE w:val="0"/>
+        <w:autoSpaceDN w:val="0"/>
+        <w:bidi w:val="0"/>
+        <w:adjustRightInd w:val="0"/>
+        <w:spacing w:after="0" w:line="240" w:lineRule="auto"/>
+        <w:rPr>
+          <w:rFonts w:ascii="Consolas" w:eastAsiaTheme="minorHAnsi" w:hAnsi="Consolas" w:cs="Consolas"/>
+          <w:color w:val="000000"/>
+          <w:sz w:val="16"/>
+          <w:szCs w:val="16"/>
+        </w:rPr>
+      </w:pPr>
+      <w:r>
+        <w:rPr>
+          <w:rFonts w:ascii="Consolas" w:eastAsiaTheme="minorHAnsi" w:hAnsi="Consolas" w:cs="Consolas"/>
+          <w:color w:val="000000"/>
+          <w:sz w:val="16"/>
+          <w:szCs w:val="16"/>
+        </w:rPr>
+        <w:t>}</w:t>
+      </w:r>
+    </w:p>
+    <w:p>
+      <w:pPr>
+        <w:autoSpaceDE w:val="0"/>
+        <w:autoSpaceDN w:val="0"/>
+        <w:bidi w:val="0"/>
+        <w:adjustRightInd w:val="0"/>
+        <w:spacing w:after="0" w:line="240" w:lineRule="auto"/>
+        <w:rPr>
+          <w:rFonts w:ascii="Consolas" w:eastAsiaTheme="minorHAnsi" w:hAnsi="Consolas" w:cs="Consolas"/>
+          <w:color w:val="000000"/>
+          <w:sz w:val="16"/>
+          <w:szCs w:val="16"/>
+        </w:rPr>
+      </w:pPr>
+    </w:p>
+    <w:p>
+      <w:pPr>
+        <w:autoSpaceDE w:val="0"/>
+        <w:autoSpaceDN w:val="0"/>
+        <w:bidi w:val="0"/>
+        <w:adjustRightInd w:val="0"/>
+        <w:spacing w:after="0" w:line="240" w:lineRule="auto"/>
+        <w:rPr>
+          <w:rFonts w:ascii="Consolas" w:eastAsiaTheme="minorHAnsi" w:hAnsi="Consolas" w:cs="Consolas"/>
+          <w:color w:val="000000"/>
+          <w:sz w:val="16"/>
+          <w:szCs w:val="16"/>
+        </w:rPr>
+      </w:pPr>
+      <w:r>
+        <w:rPr>
+          <w:rFonts w:ascii="Consolas" w:eastAsiaTheme="minorHAnsi" w:hAnsi="Consolas" w:cs="Consolas"/>
+          <w:color w:val="000000"/>
+          <w:sz w:val="16"/>
+          <w:szCs w:val="16"/>
+        </w:rPr>
+        <w:t>[</w:t>
+      </w:r>
+      <w:proofErr w:type="spellStart"/>
+      <w:r>
+        <w:rPr>
+          <w:rFonts w:ascii="Consolas" w:eastAsiaTheme="minorHAnsi" w:hAnsi="Consolas" w:cs="Consolas"/>
+          <w:color w:val="000000"/>
+          <w:sz w:val="16"/>
+          <w:szCs w:val="16"/>
+        </w:rPr>
+        <w:t>System.Serializable</w:t>
+      </w:r>
+      <w:proofErr w:type="spellEnd"/>
+      <w:r>
+        <w:rPr>
+          <w:rFonts w:ascii="Consolas" w:eastAsiaTheme="minorHAnsi" w:hAnsi="Consolas" w:cs="Consolas"/>
+          <w:color w:val="000000"/>
+          <w:sz w:val="16"/>
+          <w:szCs w:val="16"/>
+        </w:rPr>
+        <w:t>]</w:t>
+      </w:r>
+    </w:p>
+    <w:p>
+      <w:pPr>
+        <w:autoSpaceDE w:val="0"/>
+        <w:autoSpaceDN w:val="0"/>
+        <w:bidi w:val="0"/>
+        <w:adjustRightInd w:val="0"/>
+        <w:spacing w:after="0" w:line="240" w:lineRule="auto"/>
+        <w:rPr>
+          <w:rFonts w:ascii="Consolas" w:eastAsiaTheme="minorHAnsi" w:hAnsi="Consolas" w:cs="Consolas"/>
+          <w:color w:val="008000"/>
+          <w:sz w:val="16"/>
+          <w:szCs w:val="16"/>
+        </w:rPr>
+      </w:pPr>
+      <w:r>
+        <w:rPr>
+          <w:rFonts w:ascii="Consolas" w:eastAsiaTheme="minorHAnsi" w:hAnsi="Consolas" w:cs="Consolas"/>
+          <w:color w:val="008000"/>
+          <w:sz w:val="16"/>
+          <w:szCs w:val="16"/>
+        </w:rPr>
+        <w:t xml:space="preserve">/* A Serializable class is able to be </w:t>
+      </w:r>
+    </w:p>
+    <w:p>
+      <w:pPr>
+        <w:autoSpaceDE w:val="0"/>
+        <w:autoSpaceDN w:val="0"/>
+        <w:bidi w:val="0"/>
+        <w:adjustRightInd w:val="0"/>
+        <w:spacing w:after="0" w:line="240" w:lineRule="auto"/>
+        <w:rPr>
+          <w:rFonts w:ascii="Consolas" w:eastAsiaTheme="minorHAnsi" w:hAnsi="Consolas" w:cs="Consolas"/>
+          <w:color w:val="000000"/>
+          <w:sz w:val="16"/>
+          <w:szCs w:val="16"/>
+        </w:rPr>
+      </w:pPr>
+      <w:r>
+        <w:rPr>
+          <w:rFonts w:ascii="Consolas" w:eastAsiaTheme="minorHAnsi" w:hAnsi="Consolas" w:cs="Consolas"/>
+          <w:color w:val="008000"/>
+          <w:sz w:val="16"/>
+          <w:szCs w:val="16"/>
+        </w:rPr>
+        <w:t xml:space="preserve"> </w:t>
+      </w:r>
+      <w:proofErr w:type="gramStart"/>
+      <w:r>
+        <w:rPr>
+          <w:rFonts w:ascii="Consolas" w:eastAsiaTheme="minorHAnsi" w:hAnsi="Consolas" w:cs="Consolas"/>
+          <w:color w:val="008000"/>
+          <w:sz w:val="16"/>
+          <w:szCs w:val="16"/>
+        </w:rPr>
+        <w:t>edited</w:t>
+      </w:r>
+      <w:proofErr w:type="gramEnd"/>
+      <w:r>
+        <w:rPr>
+          <w:rFonts w:ascii="Consolas" w:eastAsiaTheme="minorHAnsi" w:hAnsi="Consolas" w:cs="Consolas"/>
+          <w:color w:val="008000"/>
+          <w:sz w:val="16"/>
+          <w:szCs w:val="16"/>
+        </w:rPr>
+        <w:t xml:space="preserve"> in the Inspector*/</w:t>
+      </w:r>
+    </w:p>
+    <w:p>
+      <w:pPr>
+        <w:autoSpaceDE w:val="0"/>
+        <w:autoSpaceDN w:val="0"/>
+        <w:bidi w:val="0"/>
+        <w:adjustRightInd w:val="0"/>
+        <w:spacing w:after="0" w:line="240" w:lineRule="auto"/>
+        <w:rPr>
+          <w:rFonts w:ascii="Consolas" w:eastAsiaTheme="minorHAnsi" w:hAnsi="Consolas" w:cs="Consolas"/>
+          <w:color w:val="000000"/>
+          <w:sz w:val="16"/>
+          <w:szCs w:val="16"/>
+        </w:rPr>
+      </w:pPr>
+      <w:proofErr w:type="gramStart"/>
+      <w:r>
+        <w:rPr>
+          <w:rFonts w:ascii="Consolas" w:eastAsiaTheme="minorHAnsi" w:hAnsi="Consolas" w:cs="Consolas"/>
+          <w:color w:val="0000FF"/>
+          <w:sz w:val="16"/>
+          <w:szCs w:val="16"/>
+        </w:rPr>
+        <w:t>public</w:t>
+      </w:r>
+      <w:proofErr w:type="gramEnd"/>
+      <w:r>
+        <w:rPr>
+          <w:rFonts w:ascii="Consolas" w:eastAsiaTheme="minorHAnsi" w:hAnsi="Consolas" w:cs="Consolas"/>
+          <w:color w:val="000000"/>
+          <w:sz w:val="16"/>
+          <w:szCs w:val="16"/>
+        </w:rPr>
+        <w:t xml:space="preserve"> </w:t>
+      </w:r>
+      <w:r>
+        <w:rPr>
+          <w:rFonts w:ascii="Consolas" w:eastAsiaTheme="minorHAnsi" w:hAnsi="Consolas" w:cs="Consolas"/>
+          <w:color w:val="0000FF"/>
+          <w:sz w:val="16"/>
+          <w:szCs w:val="16"/>
+        </w:rPr>
+        <w:t>class</w:t>
+      </w:r>
+      <w:r>
+        <w:rPr>
+          <w:rFonts w:ascii="Consolas" w:eastAsiaTheme="minorHAnsi" w:hAnsi="Consolas" w:cs="Consolas"/>
+          <w:color w:val="000000"/>
+          <w:sz w:val="16"/>
+          <w:szCs w:val="16"/>
+        </w:rPr>
+        <w:t xml:space="preserve"> </w:t>
+      </w:r>
+      <w:r>
+        <w:rPr>
+          <w:rFonts w:ascii="Consolas" w:eastAsiaTheme="minorHAnsi" w:hAnsi="Consolas" w:cs="Consolas"/>
+          <w:color w:val="2B91AF"/>
+          <w:sz w:val="16"/>
+          <w:szCs w:val="16"/>
+        </w:rPr>
+        <w:t>Decorator</w:t>
+      </w:r>
+    </w:p>
+    <w:p>
+      <w:pPr>
+        <w:autoSpaceDE w:val="0"/>
+        <w:autoSpaceDN w:val="0"/>
+        <w:bidi w:val="0"/>
+        <w:adjustRightInd w:val="0"/>
+        <w:spacing w:after="0" w:line="240" w:lineRule="auto"/>
+        <w:rPr>
+          <w:rFonts w:ascii="Consolas" w:eastAsiaTheme="minorHAnsi" w:hAnsi="Consolas" w:cs="Consolas"/>
+          <w:color w:val="000000"/>
+          <w:sz w:val="16"/>
+          <w:szCs w:val="16"/>
+        </w:rPr>
+      </w:pPr>
+      <w:r>
+        <w:rPr>
+          <w:rFonts w:ascii="Consolas" w:eastAsiaTheme="minorHAnsi" w:hAnsi="Consolas" w:cs="Consolas"/>
+          <w:color w:val="000000"/>
+          <w:sz w:val="16"/>
+          <w:szCs w:val="16"/>
+        </w:rPr>
+        <w:t>{</w:t>
+      </w:r>
+    </w:p>
+    <w:p>
+      <w:pPr>
+        <w:autoSpaceDE w:val="0"/>
+        <w:autoSpaceDN w:val="0"/>
+        <w:bidi w:val="0"/>
+        <w:adjustRightInd w:val="0"/>
+        <w:spacing w:after="0" w:line="240" w:lineRule="auto"/>
+        <w:rPr>
+          <w:rFonts w:ascii="Consolas" w:eastAsiaTheme="minorHAnsi" w:hAnsi="Consolas" w:cs="Consolas"/>
+          <w:color w:val="000000"/>
+          <w:sz w:val="16"/>
+          <w:szCs w:val="16"/>
+        </w:rPr>
+      </w:pPr>
+      <w:r>
+        <w:rPr>
+          <w:rFonts w:ascii="Consolas" w:eastAsiaTheme="minorHAnsi" w:hAnsi="Consolas" w:cs="Consolas"/>
+          <w:color w:val="000000"/>
+          <w:sz w:val="16"/>
+          <w:szCs w:val="16"/>
+        </w:rPr>
+        <w:t xml:space="preserve">    </w:t>
+      </w:r>
+      <w:r>
+        <w:rPr>
+          <w:rFonts w:ascii="Consolas" w:eastAsiaTheme="minorHAnsi" w:hAnsi="Consolas" w:cs="Consolas"/>
+          <w:color w:val="008000"/>
+          <w:sz w:val="16"/>
+          <w:szCs w:val="16"/>
+        </w:rPr>
+        <w:t xml:space="preserve">//this class </w:t>
+      </w:r>
+      <w:proofErr w:type="spellStart"/>
+      <w:r>
+        <w:rPr>
+          <w:rFonts w:ascii="Consolas" w:eastAsiaTheme="minorHAnsi" w:hAnsi="Consolas" w:cs="Consolas"/>
+          <w:color w:val="008000"/>
+          <w:sz w:val="16"/>
+          <w:szCs w:val="16"/>
+        </w:rPr>
+        <w:t>srotes</w:t>
+      </w:r>
+      <w:proofErr w:type="spellEnd"/>
+      <w:r>
+        <w:rPr>
+          <w:rFonts w:ascii="Consolas" w:eastAsiaTheme="minorHAnsi" w:hAnsi="Consolas" w:cs="Consolas"/>
+          <w:color w:val="008000"/>
+          <w:sz w:val="16"/>
+          <w:szCs w:val="16"/>
+        </w:rPr>
+        <w:t xml:space="preserve"> information about each decorator or pip from </w:t>
+      </w:r>
+      <w:proofErr w:type="spellStart"/>
+      <w:r>
+        <w:rPr>
+          <w:rFonts w:ascii="Consolas" w:eastAsiaTheme="minorHAnsi" w:hAnsi="Consolas" w:cs="Consolas"/>
+          <w:color w:val="008000"/>
+          <w:sz w:val="16"/>
+          <w:szCs w:val="16"/>
+        </w:rPr>
+        <w:t>DeckXML</w:t>
+      </w:r>
+      <w:proofErr w:type="spellEnd"/>
+    </w:p>
+    <w:p>
+      <w:pPr>
+        <w:autoSpaceDE w:val="0"/>
+        <w:autoSpaceDN w:val="0"/>
+        <w:bidi w:val="0"/>
+        <w:adjustRightInd w:val="0"/>
+        <w:spacing w:after="0" w:line="240" w:lineRule="auto"/>
+        <w:rPr>
+          <w:rFonts w:ascii="Consolas" w:eastAsiaTheme="minorHAnsi" w:hAnsi="Consolas" w:cs="Consolas"/>
+          <w:color w:val="000000"/>
+          <w:sz w:val="16"/>
+          <w:szCs w:val="16"/>
+        </w:rPr>
+      </w:pPr>
+      <w:r>
+        <w:rPr>
+          <w:rFonts w:ascii="Consolas" w:eastAsiaTheme="minorHAnsi" w:hAnsi="Consolas" w:cs="Consolas"/>
+          <w:color w:val="000000"/>
+          <w:sz w:val="16"/>
+          <w:szCs w:val="16"/>
+        </w:rPr>
+        <w:t xml:space="preserve">    </w:t>
+      </w:r>
+      <w:proofErr w:type="gramStart"/>
+      <w:r>
+        <w:rPr>
+          <w:rFonts w:ascii="Consolas" w:eastAsiaTheme="minorHAnsi" w:hAnsi="Consolas" w:cs="Consolas"/>
+          <w:color w:val="0000FF"/>
+          <w:sz w:val="16"/>
+          <w:szCs w:val="16"/>
+        </w:rPr>
+        <w:t>public</w:t>
+      </w:r>
+      <w:proofErr w:type="gramEnd"/>
+      <w:r>
+        <w:rPr>
+          <w:rFonts w:ascii="Consolas" w:eastAsiaTheme="minorHAnsi" w:hAnsi="Consolas" w:cs="Consolas"/>
+          <w:color w:val="000000"/>
+          <w:sz w:val="16"/>
+          <w:szCs w:val="16"/>
+        </w:rPr>
+        <w:t xml:space="preserve"> </w:t>
+      </w:r>
+      <w:r>
+        <w:rPr>
+          <w:rFonts w:ascii="Consolas" w:eastAsiaTheme="minorHAnsi" w:hAnsi="Consolas" w:cs="Consolas"/>
+          <w:color w:val="0000FF"/>
+          <w:sz w:val="16"/>
+          <w:szCs w:val="16"/>
+        </w:rPr>
+        <w:t>string</w:t>
+      </w:r>
+      <w:r>
+        <w:rPr>
+          <w:rFonts w:ascii="Consolas" w:eastAsiaTheme="minorHAnsi" w:hAnsi="Consolas" w:cs="Consolas"/>
+          <w:color w:val="000000"/>
+          <w:sz w:val="16"/>
+          <w:szCs w:val="16"/>
+        </w:rPr>
+        <w:t xml:space="preserve"> type; </w:t>
+      </w:r>
+      <w:r>
+        <w:rPr>
+          <w:rFonts w:ascii="Consolas" w:eastAsiaTheme="minorHAnsi" w:hAnsi="Consolas" w:cs="Consolas"/>
+          <w:color w:val="008000"/>
+          <w:sz w:val="16"/>
+          <w:szCs w:val="16"/>
+        </w:rPr>
+        <w:t xml:space="preserve">//for card pips, </w:t>
+      </w:r>
+      <w:proofErr w:type="spellStart"/>
+      <w:r>
+        <w:rPr>
+          <w:rFonts w:ascii="Consolas" w:eastAsiaTheme="minorHAnsi" w:hAnsi="Consolas" w:cs="Consolas"/>
+          <w:color w:val="008000"/>
+          <w:sz w:val="16"/>
+          <w:szCs w:val="16"/>
+        </w:rPr>
+        <w:t>tye</w:t>
+      </w:r>
+      <w:proofErr w:type="spellEnd"/>
+      <w:r>
+        <w:rPr>
+          <w:rFonts w:ascii="Consolas" w:eastAsiaTheme="minorHAnsi" w:hAnsi="Consolas" w:cs="Consolas"/>
+          <w:color w:val="008000"/>
+          <w:sz w:val="16"/>
+          <w:szCs w:val="16"/>
+        </w:rPr>
+        <w:t>="pip"</w:t>
+      </w:r>
+    </w:p>
+    <w:p>
+      <w:pPr>
+        <w:autoSpaceDE w:val="0"/>
+        <w:autoSpaceDN w:val="0"/>
+        <w:bidi w:val="0"/>
+        <w:adjustRightInd w:val="0"/>
+        <w:spacing w:after="0" w:line="240" w:lineRule="auto"/>
+        <w:rPr>
+          <w:rFonts w:ascii="Consolas" w:eastAsiaTheme="minorHAnsi" w:hAnsi="Consolas" w:cs="Consolas"/>
+          <w:color w:val="000000"/>
+          <w:sz w:val="16"/>
+          <w:szCs w:val="16"/>
+        </w:rPr>
+      </w:pPr>
+      <w:r>
+        <w:rPr>
+          <w:rFonts w:ascii="Consolas" w:eastAsiaTheme="minorHAnsi" w:hAnsi="Consolas" w:cs="Consolas"/>
+          <w:color w:val="000000"/>
+          <w:sz w:val="16"/>
+          <w:szCs w:val="16"/>
+        </w:rPr>
+        <w:t xml:space="preserve">    </w:t>
+      </w:r>
+      <w:proofErr w:type="gramStart"/>
+      <w:r>
+        <w:rPr>
+          <w:rFonts w:ascii="Consolas" w:eastAsiaTheme="minorHAnsi" w:hAnsi="Consolas" w:cs="Consolas"/>
+          <w:color w:val="0000FF"/>
+          <w:sz w:val="16"/>
+          <w:szCs w:val="16"/>
+        </w:rPr>
+        <w:t>public</w:t>
+      </w:r>
+      <w:proofErr w:type="gramEnd"/>
+      <w:r>
+        <w:rPr>
+          <w:rFonts w:ascii="Consolas" w:eastAsiaTheme="minorHAnsi" w:hAnsi="Consolas" w:cs="Consolas"/>
+          <w:color w:val="000000"/>
+          <w:sz w:val="16"/>
+          <w:szCs w:val="16"/>
+        </w:rPr>
+        <w:t xml:space="preserve"> Vector3 </w:t>
+      </w:r>
+      <w:proofErr w:type="spellStart"/>
+      <w:r>
+        <w:rPr>
+          <w:rFonts w:ascii="Consolas" w:eastAsiaTheme="minorHAnsi" w:hAnsi="Consolas" w:cs="Consolas"/>
+          <w:color w:val="000000"/>
+          <w:sz w:val="16"/>
+          <w:szCs w:val="16"/>
+        </w:rPr>
+        <w:t>loc</w:t>
+      </w:r>
+      <w:proofErr w:type="spellEnd"/>
+      <w:r>
+        <w:rPr>
+          <w:rFonts w:ascii="Consolas" w:eastAsiaTheme="minorHAnsi" w:hAnsi="Consolas" w:cs="Consolas"/>
+          <w:color w:val="000000"/>
+          <w:sz w:val="16"/>
+          <w:szCs w:val="16"/>
+        </w:rPr>
+        <w:t>;</w:t>
+      </w:r>
+      <w:r>
+        <w:rPr>
+          <w:rFonts w:ascii="Consolas" w:eastAsiaTheme="minorHAnsi" w:hAnsi="Consolas" w:cs="Consolas"/>
+          <w:color w:val="008000"/>
+          <w:sz w:val="16"/>
+          <w:szCs w:val="16"/>
+        </w:rPr>
+        <w:t>//the location of the Sprite on the Card</w:t>
+      </w:r>
+    </w:p>
+    <w:p>
+      <w:pPr>
+        <w:autoSpaceDE w:val="0"/>
+        <w:autoSpaceDN w:val="0"/>
+        <w:bidi w:val="0"/>
+        <w:adjustRightInd w:val="0"/>
+        <w:spacing w:after="0" w:line="240" w:lineRule="auto"/>
+        <w:rPr>
+          <w:rFonts w:ascii="Consolas" w:eastAsiaTheme="minorHAnsi" w:hAnsi="Consolas" w:cs="Consolas"/>
+          <w:color w:val="000000"/>
+          <w:sz w:val="16"/>
+          <w:szCs w:val="16"/>
+        </w:rPr>
+      </w:pPr>
+      <w:r>
+        <w:rPr>
+          <w:rFonts w:ascii="Consolas" w:eastAsiaTheme="minorHAnsi" w:hAnsi="Consolas" w:cs="Consolas"/>
+          <w:color w:val="000000"/>
+          <w:sz w:val="16"/>
+          <w:szCs w:val="16"/>
+        </w:rPr>
+        <w:t xml:space="preserve">    </w:t>
+      </w:r>
+      <w:proofErr w:type="gramStart"/>
+      <w:r>
+        <w:rPr>
+          <w:rFonts w:ascii="Consolas" w:eastAsiaTheme="minorHAnsi" w:hAnsi="Consolas" w:cs="Consolas"/>
+          <w:color w:val="0000FF"/>
+          <w:sz w:val="16"/>
+          <w:szCs w:val="16"/>
+        </w:rPr>
+        <w:t>public</w:t>
+      </w:r>
+      <w:proofErr w:type="gramEnd"/>
+      <w:r>
+        <w:rPr>
+          <w:rFonts w:ascii="Consolas" w:eastAsiaTheme="minorHAnsi" w:hAnsi="Consolas" w:cs="Consolas"/>
+          <w:color w:val="000000"/>
+          <w:sz w:val="16"/>
+          <w:szCs w:val="16"/>
+        </w:rPr>
+        <w:t xml:space="preserve"> </w:t>
+      </w:r>
+      <w:r>
+        <w:rPr>
+          <w:rFonts w:ascii="Consolas" w:eastAsiaTheme="minorHAnsi" w:hAnsi="Consolas" w:cs="Consolas"/>
+          <w:color w:val="0000FF"/>
+          <w:sz w:val="16"/>
+          <w:szCs w:val="16"/>
+        </w:rPr>
+        <w:t>bool</w:t>
+      </w:r>
+      <w:r>
+        <w:rPr>
+          <w:rFonts w:ascii="Consolas" w:eastAsiaTheme="minorHAnsi" w:hAnsi="Consolas" w:cs="Consolas"/>
+          <w:color w:val="000000"/>
+          <w:sz w:val="16"/>
+          <w:szCs w:val="16"/>
+        </w:rPr>
+        <w:t xml:space="preserve"> flip = </w:t>
+      </w:r>
+      <w:r>
+        <w:rPr>
+          <w:rFonts w:ascii="Consolas" w:eastAsiaTheme="minorHAnsi" w:hAnsi="Consolas" w:cs="Consolas"/>
+          <w:color w:val="0000FF"/>
+          <w:sz w:val="16"/>
+          <w:szCs w:val="16"/>
+        </w:rPr>
+        <w:t>false</w:t>
+      </w:r>
+      <w:r>
+        <w:rPr>
+          <w:rFonts w:ascii="Consolas" w:eastAsiaTheme="minorHAnsi" w:hAnsi="Consolas" w:cs="Consolas"/>
+          <w:color w:val="000000"/>
+          <w:sz w:val="16"/>
+          <w:szCs w:val="16"/>
+        </w:rPr>
+        <w:t>;</w:t>
+      </w:r>
+      <w:r>
+        <w:rPr>
+          <w:rFonts w:ascii="Consolas" w:eastAsiaTheme="minorHAnsi" w:hAnsi="Consolas" w:cs="Consolas"/>
+          <w:color w:val="008000"/>
+          <w:sz w:val="16"/>
+          <w:szCs w:val="16"/>
+        </w:rPr>
+        <w:t>//whether to flip the Sprite vertically</w:t>
+      </w:r>
+    </w:p>
+    <w:p>
+      <w:pPr>
+        <w:autoSpaceDE w:val="0"/>
+        <w:autoSpaceDN w:val="0"/>
+        <w:bidi w:val="0"/>
+        <w:adjustRightInd w:val="0"/>
+        <w:spacing w:after="0" w:line="240" w:lineRule="auto"/>
+        <w:rPr>
+          <w:rFonts w:ascii="Consolas" w:eastAsiaTheme="minorHAnsi" w:hAnsi="Consolas" w:cs="Consolas"/>
+          <w:color w:val="000000"/>
+          <w:sz w:val="16"/>
+          <w:szCs w:val="16"/>
+        </w:rPr>
+      </w:pPr>
+      <w:r>
+        <w:rPr>
+          <w:rFonts w:ascii="Consolas" w:eastAsiaTheme="minorHAnsi" w:hAnsi="Consolas" w:cs="Consolas"/>
+          <w:color w:val="000000"/>
+          <w:sz w:val="16"/>
+          <w:szCs w:val="16"/>
+        </w:rPr>
+        <w:t xml:space="preserve">    </w:t>
+      </w:r>
+      <w:proofErr w:type="gramStart"/>
+      <w:r>
+        <w:rPr>
+          <w:rFonts w:ascii="Consolas" w:eastAsiaTheme="minorHAnsi" w:hAnsi="Consolas" w:cs="Consolas"/>
+          <w:color w:val="0000FF"/>
+          <w:sz w:val="16"/>
+          <w:szCs w:val="16"/>
+        </w:rPr>
+        <w:t>public</w:t>
+      </w:r>
+      <w:proofErr w:type="gramEnd"/>
+      <w:r>
+        <w:rPr>
+          <w:rFonts w:ascii="Consolas" w:eastAsiaTheme="minorHAnsi" w:hAnsi="Consolas" w:cs="Consolas"/>
+          <w:color w:val="000000"/>
+          <w:sz w:val="16"/>
+          <w:szCs w:val="16"/>
+        </w:rPr>
+        <w:t xml:space="preserve"> </w:t>
+      </w:r>
+      <w:r>
+        <w:rPr>
+          <w:rFonts w:ascii="Consolas" w:eastAsiaTheme="minorHAnsi" w:hAnsi="Consolas" w:cs="Consolas"/>
+          <w:color w:val="0000FF"/>
+          <w:sz w:val="16"/>
+          <w:szCs w:val="16"/>
+        </w:rPr>
+        <w:t>float</w:t>
+      </w:r>
+      <w:r>
+        <w:rPr>
+          <w:rFonts w:ascii="Consolas" w:eastAsiaTheme="minorHAnsi" w:hAnsi="Consolas" w:cs="Consolas"/>
+          <w:color w:val="000000"/>
+          <w:sz w:val="16"/>
+          <w:szCs w:val="16"/>
+        </w:rPr>
+        <w:t xml:space="preserve"> scale = 1f;</w:t>
+      </w:r>
+      <w:r>
+        <w:rPr>
+          <w:rFonts w:ascii="Consolas" w:eastAsiaTheme="minorHAnsi" w:hAnsi="Consolas" w:cs="Consolas"/>
+          <w:color w:val="008000"/>
+          <w:sz w:val="16"/>
+          <w:szCs w:val="16"/>
+        </w:rPr>
+        <w:t>//the scale of the Sprite</w:t>
+      </w:r>
+    </w:p>
+    <w:p>
+      <w:pPr>
+        <w:autoSpaceDE w:val="0"/>
+        <w:autoSpaceDN w:val="0"/>
+        <w:bidi w:val="0"/>
+        <w:adjustRightInd w:val="0"/>
+        <w:spacing w:after="0" w:line="240" w:lineRule="auto"/>
+        <w:rPr>
+          <w:rFonts w:ascii="Consolas" w:eastAsiaTheme="minorHAnsi" w:hAnsi="Consolas" w:cs="Consolas"/>
+          <w:color w:val="000000"/>
+          <w:sz w:val="16"/>
+          <w:szCs w:val="16"/>
+        </w:rPr>
+      </w:pPr>
+      <w:r>
+        <w:rPr>
+          <w:rFonts w:ascii="Consolas" w:eastAsiaTheme="minorHAnsi" w:hAnsi="Consolas" w:cs="Consolas"/>
+          <w:color w:val="000000"/>
+          <w:sz w:val="16"/>
+          <w:szCs w:val="16"/>
+        </w:rPr>
+        <w:t>}</w:t>
+      </w:r>
+    </w:p>
+    <w:p>
+      <w:pPr>
+        <w:autoSpaceDE w:val="0"/>
+        <w:autoSpaceDN w:val="0"/>
+        <w:bidi w:val="0"/>
+        <w:adjustRightInd w:val="0"/>
+        <w:spacing w:after="0" w:line="240" w:lineRule="auto"/>
+        <w:rPr>
+          <w:rFonts w:ascii="Consolas" w:eastAsiaTheme="minorHAnsi" w:hAnsi="Consolas" w:cs="Consolas"/>
+          <w:color w:val="000000"/>
+          <w:sz w:val="16"/>
+          <w:szCs w:val="16"/>
+        </w:rPr>
+      </w:pPr>
+    </w:p>
+    <w:p>
+      <w:pPr>
+        <w:autoSpaceDE w:val="0"/>
+        <w:autoSpaceDN w:val="0"/>
+        <w:bidi w:val="0"/>
+        <w:adjustRightInd w:val="0"/>
+        <w:spacing w:after="0" w:line="240" w:lineRule="auto"/>
+        <w:rPr>
+          <w:rFonts w:ascii="Consolas" w:eastAsiaTheme="minorHAnsi" w:hAnsi="Consolas" w:cs="Consolas"/>
+          <w:color w:val="000000"/>
+          <w:sz w:val="16"/>
+          <w:szCs w:val="16"/>
+        </w:rPr>
+      </w:pPr>
+      <w:r>
+        <w:rPr>
+          <w:rFonts w:ascii="Consolas" w:eastAsiaTheme="minorHAnsi" w:hAnsi="Consolas" w:cs="Consolas"/>
+          <w:color w:val="000000"/>
+          <w:sz w:val="16"/>
+          <w:szCs w:val="16"/>
+        </w:rPr>
+        <w:t>[</w:t>
+      </w:r>
+      <w:proofErr w:type="spellStart"/>
+      <w:r>
+        <w:rPr>
+          <w:rFonts w:ascii="Consolas" w:eastAsiaTheme="minorHAnsi" w:hAnsi="Consolas" w:cs="Consolas"/>
+          <w:color w:val="000000"/>
+          <w:sz w:val="16"/>
+          <w:szCs w:val="16"/>
+        </w:rPr>
+        <w:t>System.Serializable</w:t>
+      </w:r>
+      <w:proofErr w:type="spellEnd"/>
+      <w:r>
+        <w:rPr>
+          <w:rFonts w:ascii="Consolas" w:eastAsiaTheme="minorHAnsi" w:hAnsi="Consolas" w:cs="Consolas"/>
+          <w:color w:val="000000"/>
+          <w:sz w:val="16"/>
+          <w:szCs w:val="16"/>
+        </w:rPr>
+        <w:t>]</w:t>
+      </w:r>
+    </w:p>
+    <w:p>
+      <w:pPr>
+        <w:autoSpaceDE w:val="0"/>
+        <w:autoSpaceDN w:val="0"/>
+        <w:bidi w:val="0"/>
+        <w:adjustRightInd w:val="0"/>
+        <w:spacing w:after="0" w:line="240" w:lineRule="auto"/>
+        <w:rPr>
+          <w:rFonts w:ascii="Consolas" w:eastAsiaTheme="minorHAnsi" w:hAnsi="Consolas" w:cs="Consolas"/>
+          <w:color w:val="000000"/>
+          <w:sz w:val="16"/>
+          <w:szCs w:val="16"/>
+        </w:rPr>
+      </w:pPr>
+      <w:proofErr w:type="gramStart"/>
+      <w:r>
+        <w:rPr>
+          <w:rFonts w:ascii="Consolas" w:eastAsiaTheme="minorHAnsi" w:hAnsi="Consolas" w:cs="Consolas"/>
+          <w:color w:val="0000FF"/>
+          <w:sz w:val="16"/>
+          <w:szCs w:val="16"/>
+        </w:rPr>
+        <w:t>public</w:t>
+      </w:r>
+      <w:proofErr w:type="gramEnd"/>
+      <w:r>
+        <w:rPr>
+          <w:rFonts w:ascii="Consolas" w:eastAsiaTheme="minorHAnsi" w:hAnsi="Consolas" w:cs="Consolas"/>
+          <w:color w:val="000000"/>
+          <w:sz w:val="16"/>
+          <w:szCs w:val="16"/>
+        </w:rPr>
+        <w:t xml:space="preserve"> </w:t>
+      </w:r>
+      <w:r>
+        <w:rPr>
+          <w:rFonts w:ascii="Consolas" w:eastAsiaTheme="minorHAnsi" w:hAnsi="Consolas" w:cs="Consolas"/>
+          <w:color w:val="0000FF"/>
+          <w:sz w:val="16"/>
+          <w:szCs w:val="16"/>
+        </w:rPr>
+        <w:t>class</w:t>
+      </w:r>
+      <w:r>
+        <w:rPr>
+          <w:rFonts w:ascii="Consolas" w:eastAsiaTheme="minorHAnsi" w:hAnsi="Consolas" w:cs="Consolas"/>
+          <w:color w:val="000000"/>
+          <w:sz w:val="16"/>
+          <w:szCs w:val="16"/>
+        </w:rPr>
+        <w:t xml:space="preserve"> </w:t>
+      </w:r>
+      <w:proofErr w:type="spellStart"/>
+      <w:r>
+        <w:rPr>
+          <w:rFonts w:ascii="Consolas" w:eastAsiaTheme="minorHAnsi" w:hAnsi="Consolas" w:cs="Consolas"/>
+          <w:color w:val="2B91AF"/>
+          <w:sz w:val="16"/>
+          <w:szCs w:val="16"/>
+        </w:rPr>
+        <w:t>CardDefinition</w:t>
+      </w:r>
+      <w:proofErr w:type="spellEnd"/>
+    </w:p>
+    <w:p>
+      <w:pPr>
+        <w:autoSpaceDE w:val="0"/>
+        <w:autoSpaceDN w:val="0"/>
+        <w:bidi w:val="0"/>
+        <w:adjustRightInd w:val="0"/>
+        <w:spacing w:after="0" w:line="240" w:lineRule="auto"/>
+        <w:rPr>
+          <w:rFonts w:ascii="Consolas" w:eastAsiaTheme="minorHAnsi" w:hAnsi="Consolas" w:cs="Consolas"/>
+          <w:color w:val="000000"/>
+          <w:sz w:val="16"/>
+          <w:szCs w:val="16"/>
+        </w:rPr>
+      </w:pPr>
+      <w:r>
+        <w:rPr>
+          <w:rFonts w:ascii="Consolas" w:eastAsiaTheme="minorHAnsi" w:hAnsi="Consolas" w:cs="Consolas"/>
+          <w:color w:val="000000"/>
+          <w:sz w:val="16"/>
+          <w:szCs w:val="16"/>
+        </w:rPr>
+        <w:t>{</w:t>
+      </w:r>
+    </w:p>
+    <w:p>
+      <w:pPr>
+        <w:autoSpaceDE w:val="0"/>
+        <w:autoSpaceDN w:val="0"/>
+        <w:bidi w:val="0"/>
+        <w:adjustRightInd w:val="0"/>
+        <w:spacing w:after="0" w:line="240" w:lineRule="auto"/>
+        <w:rPr>
+          <w:rFonts w:ascii="Consolas" w:eastAsiaTheme="minorHAnsi" w:hAnsi="Consolas" w:cs="Consolas"/>
+          <w:color w:val="000000"/>
+          <w:sz w:val="16"/>
+          <w:szCs w:val="16"/>
+        </w:rPr>
+      </w:pPr>
+      <w:r>
+        <w:rPr>
+          <w:rFonts w:ascii="Consolas" w:eastAsiaTheme="minorHAnsi" w:hAnsi="Consolas" w:cs="Consolas"/>
+          <w:color w:val="000000"/>
+          <w:sz w:val="16"/>
+          <w:szCs w:val="16"/>
+        </w:rPr>
+        <w:lastRenderedPageBreak/>
+        <w:t xml:space="preserve">    </w:t>
+      </w:r>
+      <w:r>
+        <w:rPr>
+          <w:rFonts w:ascii="Consolas" w:eastAsiaTheme="minorHAnsi" w:hAnsi="Consolas" w:cs="Consolas"/>
+          <w:color w:val="008000"/>
+          <w:sz w:val="16"/>
+          <w:szCs w:val="16"/>
+        </w:rPr>
+        <w:t>//this class stores information for each rank of card</w:t>
+      </w:r>
+    </w:p>
+    <w:p>
+      <w:pPr>
+        <w:autoSpaceDE w:val="0"/>
+        <w:autoSpaceDN w:val="0"/>
+        <w:bidi w:val="0"/>
+        <w:adjustRightInd w:val="0"/>
+        <w:spacing w:after="0" w:line="240" w:lineRule="auto"/>
+        <w:rPr>
+          <w:rFonts w:ascii="Consolas" w:eastAsiaTheme="minorHAnsi" w:hAnsi="Consolas" w:cs="Consolas"/>
+          <w:color w:val="000000"/>
+          <w:sz w:val="16"/>
+          <w:szCs w:val="16"/>
+        </w:rPr>
+      </w:pPr>
+      <w:r>
+        <w:rPr>
+          <w:rFonts w:ascii="Consolas" w:eastAsiaTheme="minorHAnsi" w:hAnsi="Consolas" w:cs="Consolas"/>
+          <w:color w:val="000000"/>
+          <w:sz w:val="16"/>
+          <w:szCs w:val="16"/>
+        </w:rPr>
+        <w:t xml:space="preserve">    </w:t>
+      </w:r>
+      <w:proofErr w:type="gramStart"/>
+      <w:r>
+        <w:rPr>
+          <w:rFonts w:ascii="Consolas" w:eastAsiaTheme="minorHAnsi" w:hAnsi="Consolas" w:cs="Consolas"/>
+          <w:color w:val="0000FF"/>
+          <w:sz w:val="16"/>
+          <w:szCs w:val="16"/>
+        </w:rPr>
+        <w:t>public</w:t>
+      </w:r>
+      <w:proofErr w:type="gramEnd"/>
+      <w:r>
+        <w:rPr>
+          <w:rFonts w:ascii="Consolas" w:eastAsiaTheme="minorHAnsi" w:hAnsi="Consolas" w:cs="Consolas"/>
+          <w:color w:val="000000"/>
+          <w:sz w:val="16"/>
+          <w:szCs w:val="16"/>
+        </w:rPr>
+        <w:t xml:space="preserve"> </w:t>
+      </w:r>
+      <w:r>
+        <w:rPr>
+          <w:rFonts w:ascii="Consolas" w:eastAsiaTheme="minorHAnsi" w:hAnsi="Consolas" w:cs="Consolas"/>
+          <w:color w:val="0000FF"/>
+          <w:sz w:val="16"/>
+          <w:szCs w:val="16"/>
+        </w:rPr>
+        <w:t>string</w:t>
+      </w:r>
+      <w:r>
+        <w:rPr>
+          <w:rFonts w:ascii="Consolas" w:eastAsiaTheme="minorHAnsi" w:hAnsi="Consolas" w:cs="Consolas"/>
+          <w:color w:val="000000"/>
+          <w:sz w:val="16"/>
+          <w:szCs w:val="16"/>
+        </w:rPr>
+        <w:t xml:space="preserve"> face;</w:t>
+      </w:r>
+      <w:r>
+        <w:rPr>
+          <w:rFonts w:ascii="Consolas" w:eastAsiaTheme="minorHAnsi" w:hAnsi="Consolas" w:cs="Consolas"/>
+          <w:color w:val="008000"/>
+          <w:sz w:val="16"/>
+          <w:szCs w:val="16"/>
+        </w:rPr>
+        <w:t>//sprite to use for each card</w:t>
+      </w:r>
+    </w:p>
+    <w:p>
+      <w:pPr>
+        <w:autoSpaceDE w:val="0"/>
+        <w:autoSpaceDN w:val="0"/>
+        <w:bidi w:val="0"/>
+        <w:adjustRightInd w:val="0"/>
+        <w:spacing w:after="0" w:line="240" w:lineRule="auto"/>
+        <w:rPr>
+          <w:rFonts w:ascii="Consolas" w:eastAsiaTheme="minorHAnsi" w:hAnsi="Consolas" w:cs="Consolas"/>
+          <w:color w:val="000000"/>
+          <w:sz w:val="16"/>
+          <w:szCs w:val="16"/>
+        </w:rPr>
+      </w:pPr>
+      <w:r>
+        <w:rPr>
+          <w:rFonts w:ascii="Consolas" w:eastAsiaTheme="minorHAnsi" w:hAnsi="Consolas" w:cs="Consolas"/>
+          <w:color w:val="000000"/>
+          <w:sz w:val="16"/>
+          <w:szCs w:val="16"/>
+        </w:rPr>
+        <w:t xml:space="preserve">    </w:t>
+      </w:r>
+      <w:proofErr w:type="gramStart"/>
+      <w:r>
+        <w:rPr>
+          <w:rFonts w:ascii="Consolas" w:eastAsiaTheme="minorHAnsi" w:hAnsi="Consolas" w:cs="Consolas"/>
+          <w:color w:val="0000FF"/>
+          <w:sz w:val="16"/>
+          <w:szCs w:val="16"/>
+        </w:rPr>
+        <w:t>public</w:t>
+      </w:r>
+      <w:proofErr w:type="gramEnd"/>
+      <w:r>
+        <w:rPr>
+          <w:rFonts w:ascii="Consolas" w:eastAsiaTheme="minorHAnsi" w:hAnsi="Consolas" w:cs="Consolas"/>
+          <w:color w:val="000000"/>
+          <w:sz w:val="16"/>
+          <w:szCs w:val="16"/>
+        </w:rPr>
+        <w:t xml:space="preserve"> </w:t>
+      </w:r>
+      <w:r>
+        <w:rPr>
+          <w:rFonts w:ascii="Consolas" w:eastAsiaTheme="minorHAnsi" w:hAnsi="Consolas" w:cs="Consolas"/>
+          <w:color w:val="0000FF"/>
+          <w:sz w:val="16"/>
+          <w:szCs w:val="16"/>
+        </w:rPr>
+        <w:t>int</w:t>
+      </w:r>
+      <w:r>
+        <w:rPr>
+          <w:rFonts w:ascii="Consolas" w:eastAsiaTheme="minorHAnsi" w:hAnsi="Consolas" w:cs="Consolas"/>
+          <w:color w:val="000000"/>
+          <w:sz w:val="16"/>
+          <w:szCs w:val="16"/>
+        </w:rPr>
+        <w:t xml:space="preserve"> rank;</w:t>
+      </w:r>
+      <w:r>
+        <w:rPr>
+          <w:rFonts w:ascii="Consolas" w:eastAsiaTheme="minorHAnsi" w:hAnsi="Consolas" w:cs="Consolas"/>
+          <w:color w:val="008000"/>
+          <w:sz w:val="16"/>
+          <w:szCs w:val="16"/>
+        </w:rPr>
+        <w:t>//the rank(1-13) of thus card</w:t>
+      </w:r>
+    </w:p>
+    <w:p>
+      <w:pPr>
+        <w:autoSpaceDE w:val="0"/>
+        <w:autoSpaceDN w:val="0"/>
+        <w:bidi w:val="0"/>
+        <w:adjustRightInd w:val="0"/>
+        <w:spacing w:after="0" w:line="240" w:lineRule="auto"/>
+        <w:rPr>
+          <w:rFonts w:ascii="Consolas" w:eastAsiaTheme="minorHAnsi" w:hAnsi="Consolas" w:cs="Consolas"/>
+          <w:color w:val="000000"/>
+          <w:sz w:val="16"/>
+          <w:szCs w:val="16"/>
+        </w:rPr>
+      </w:pPr>
+      <w:r>
+        <w:rPr>
+          <w:rFonts w:ascii="Consolas" w:eastAsiaTheme="minorHAnsi" w:hAnsi="Consolas" w:cs="Consolas"/>
+          <w:color w:val="000000"/>
+          <w:sz w:val="16"/>
+          <w:szCs w:val="16"/>
+        </w:rPr>
+        <w:t xml:space="preserve">    </w:t>
+      </w:r>
+      <w:proofErr w:type="gramStart"/>
+      <w:r>
+        <w:rPr>
+          <w:rFonts w:ascii="Consolas" w:eastAsiaTheme="minorHAnsi" w:hAnsi="Consolas" w:cs="Consolas"/>
+          <w:color w:val="0000FF"/>
+          <w:sz w:val="16"/>
+          <w:szCs w:val="16"/>
+        </w:rPr>
+        <w:t>public</w:t>
+      </w:r>
+      <w:proofErr w:type="gramEnd"/>
+      <w:r>
+        <w:rPr>
+          <w:rFonts w:ascii="Consolas" w:eastAsiaTheme="minorHAnsi" w:hAnsi="Consolas" w:cs="Consolas"/>
+          <w:color w:val="000000"/>
+          <w:sz w:val="16"/>
+          <w:szCs w:val="16"/>
+        </w:rPr>
+        <w:t xml:space="preserve"> List&lt;Decorator&gt; pips = </w:t>
+      </w:r>
+      <w:r>
+        <w:rPr>
+          <w:rFonts w:ascii="Consolas" w:eastAsiaTheme="minorHAnsi" w:hAnsi="Consolas" w:cs="Consolas"/>
+          <w:color w:val="0000FF"/>
+          <w:sz w:val="16"/>
+          <w:szCs w:val="16"/>
+        </w:rPr>
+        <w:t>new</w:t>
+      </w:r>
+      <w:r>
+        <w:rPr>
+          <w:rFonts w:ascii="Consolas" w:eastAsiaTheme="minorHAnsi" w:hAnsi="Consolas" w:cs="Consolas"/>
+          <w:color w:val="000000"/>
+          <w:sz w:val="16"/>
+          <w:szCs w:val="16"/>
+        </w:rPr>
+        <w:t xml:space="preserve"> List&lt;Decorator&gt;();</w:t>
+      </w:r>
+      <w:r>
+        <w:rPr>
+          <w:rFonts w:ascii="Consolas" w:eastAsiaTheme="minorHAnsi" w:hAnsi="Consolas" w:cs="Consolas"/>
+          <w:color w:val="008000"/>
+          <w:sz w:val="16"/>
+          <w:szCs w:val="16"/>
+        </w:rPr>
+        <w:t>//pips used</w:t>
+      </w:r>
+    </w:p>
+    <w:p>
+      <w:pPr>
+        <w:autoSpaceDE w:val="0"/>
+        <w:autoSpaceDN w:val="0"/>
+        <w:bidi w:val="0"/>
+        <w:adjustRightInd w:val="0"/>
+        <w:spacing w:after="0" w:line="240" w:lineRule="auto"/>
+        <w:rPr>
+          <w:rFonts w:ascii="Consolas" w:eastAsiaTheme="minorHAnsi" w:hAnsi="Consolas" w:cs="Consolas"/>
+          <w:color w:val="000000"/>
+          <w:sz w:val="16"/>
+          <w:szCs w:val="16"/>
+        </w:rPr>
+      </w:pPr>
+      <w:r>
+        <w:rPr>
+          <w:rFonts w:ascii="Consolas" w:eastAsiaTheme="minorHAnsi" w:hAnsi="Consolas" w:cs="Consolas"/>
+          <w:color w:val="000000"/>
+          <w:sz w:val="16"/>
+          <w:szCs w:val="16"/>
+        </w:rPr>
+        <w:t>}</w:t>
+      </w:r>
+    </w:p>
+    <w:p>
+      <w:pPr>
+        <w:rPr>
+          <w:rFonts w:hint="cs"/>
           <w:rtl/>
         </w:rPr>
       </w:pPr>
@@ -2628,8 +4094,1896 @@
           <w:rFonts w:hint="cs"/>
           <w:rtl/>
         </w:rPr>
+        <w:t xml:space="preserve">פתחו את הסקריפט </w:t>
+      </w:r>
+      <w:proofErr w:type="spellStart"/>
+      <w:r>
+        <w:t>Deck.cs</w:t>
+      </w:r>
+      <w:proofErr w:type="spellEnd"/>
+      <w:r>
+        <w:rPr>
+          <w:rFonts w:hint="cs"/>
+          <w:rtl/>
+        </w:rPr>
+        <w:t xml:space="preserve"> והכניסו את הקוד הבא:</w:t>
+      </w:r>
+    </w:p>
+    <w:p>
+      <w:pPr>
+        <w:autoSpaceDE w:val="0"/>
+        <w:autoSpaceDN w:val="0"/>
+        <w:bidi w:val="0"/>
+        <w:adjustRightInd w:val="0"/>
+        <w:spacing w:after="0" w:line="240" w:lineRule="auto"/>
+        <w:rPr>
+          <w:rFonts w:ascii="Consolas" w:eastAsiaTheme="minorHAnsi" w:hAnsi="Consolas" w:cs="Consolas"/>
+          <w:color w:val="000000"/>
+          <w:sz w:val="16"/>
+          <w:szCs w:val="16"/>
+        </w:rPr>
+      </w:pPr>
+      <w:proofErr w:type="gramStart"/>
+      <w:r>
+        <w:rPr>
+          <w:rFonts w:ascii="Consolas" w:eastAsiaTheme="minorHAnsi" w:hAnsi="Consolas" w:cs="Consolas"/>
+          <w:color w:val="0000FF"/>
+          <w:sz w:val="16"/>
+          <w:szCs w:val="16"/>
+        </w:rPr>
+        <w:t>using</w:t>
+      </w:r>
+      <w:proofErr w:type="gramEnd"/>
+      <w:r>
+        <w:rPr>
+          <w:rFonts w:ascii="Consolas" w:eastAsiaTheme="minorHAnsi" w:hAnsi="Consolas" w:cs="Consolas"/>
+          <w:color w:val="000000"/>
+          <w:sz w:val="16"/>
+          <w:szCs w:val="16"/>
+        </w:rPr>
+        <w:t xml:space="preserve"> </w:t>
+      </w:r>
+      <w:proofErr w:type="spellStart"/>
+      <w:r>
+        <w:rPr>
+          <w:rFonts w:ascii="Consolas" w:eastAsiaTheme="minorHAnsi" w:hAnsi="Consolas" w:cs="Consolas"/>
+          <w:color w:val="000000"/>
+          <w:sz w:val="16"/>
+          <w:szCs w:val="16"/>
+        </w:rPr>
+        <w:t>System.Collections</w:t>
+      </w:r>
+      <w:proofErr w:type="spellEnd"/>
+      <w:r>
+        <w:rPr>
+          <w:rFonts w:ascii="Consolas" w:eastAsiaTheme="minorHAnsi" w:hAnsi="Consolas" w:cs="Consolas"/>
+          <w:color w:val="000000"/>
+          <w:sz w:val="16"/>
+          <w:szCs w:val="16"/>
+        </w:rPr>
+        <w:t>;</w:t>
+      </w:r>
+    </w:p>
+    <w:p>
+      <w:pPr>
+        <w:autoSpaceDE w:val="0"/>
+        <w:autoSpaceDN w:val="0"/>
+        <w:bidi w:val="0"/>
+        <w:adjustRightInd w:val="0"/>
+        <w:spacing w:after="0" w:line="240" w:lineRule="auto"/>
+        <w:rPr>
+          <w:rFonts w:ascii="Consolas" w:eastAsiaTheme="minorHAnsi" w:hAnsi="Consolas" w:cs="Consolas"/>
+          <w:color w:val="000000"/>
+          <w:sz w:val="16"/>
+          <w:szCs w:val="16"/>
+        </w:rPr>
+      </w:pPr>
+      <w:proofErr w:type="gramStart"/>
+      <w:r>
+        <w:rPr>
+          <w:rFonts w:ascii="Consolas" w:eastAsiaTheme="minorHAnsi" w:hAnsi="Consolas" w:cs="Consolas"/>
+          <w:color w:val="0000FF"/>
+          <w:sz w:val="16"/>
+          <w:szCs w:val="16"/>
+        </w:rPr>
+        <w:t>using</w:t>
+      </w:r>
+      <w:proofErr w:type="gramEnd"/>
+      <w:r>
+        <w:rPr>
+          <w:rFonts w:ascii="Consolas" w:eastAsiaTheme="minorHAnsi" w:hAnsi="Consolas" w:cs="Consolas"/>
+          <w:color w:val="000000"/>
+          <w:sz w:val="16"/>
+          <w:szCs w:val="16"/>
+        </w:rPr>
+        <w:t xml:space="preserve"> </w:t>
+      </w:r>
+      <w:proofErr w:type="spellStart"/>
+      <w:r>
+        <w:rPr>
+          <w:rFonts w:ascii="Consolas" w:eastAsiaTheme="minorHAnsi" w:hAnsi="Consolas" w:cs="Consolas"/>
+          <w:color w:val="000000"/>
+          <w:sz w:val="16"/>
+          <w:szCs w:val="16"/>
+        </w:rPr>
+        <w:t>System.Collections.Generic</w:t>
+      </w:r>
+      <w:proofErr w:type="spellEnd"/>
+      <w:r>
+        <w:rPr>
+          <w:rFonts w:ascii="Consolas" w:eastAsiaTheme="minorHAnsi" w:hAnsi="Consolas" w:cs="Consolas"/>
+          <w:color w:val="000000"/>
+          <w:sz w:val="16"/>
+          <w:szCs w:val="16"/>
+        </w:rPr>
+        <w:t>;</w:t>
+      </w:r>
+    </w:p>
+    <w:p>
+      <w:pPr>
+        <w:autoSpaceDE w:val="0"/>
+        <w:autoSpaceDN w:val="0"/>
+        <w:bidi w:val="0"/>
+        <w:adjustRightInd w:val="0"/>
+        <w:spacing w:after="0" w:line="240" w:lineRule="auto"/>
+        <w:rPr>
+          <w:rFonts w:ascii="Consolas" w:eastAsiaTheme="minorHAnsi" w:hAnsi="Consolas" w:cs="Consolas"/>
+          <w:color w:val="000000"/>
+          <w:sz w:val="16"/>
+          <w:szCs w:val="16"/>
+        </w:rPr>
+      </w:pPr>
+      <w:proofErr w:type="gramStart"/>
+      <w:r>
+        <w:rPr>
+          <w:rFonts w:ascii="Consolas" w:eastAsiaTheme="minorHAnsi" w:hAnsi="Consolas" w:cs="Consolas"/>
+          <w:color w:val="0000FF"/>
+          <w:sz w:val="16"/>
+          <w:szCs w:val="16"/>
+        </w:rPr>
+        <w:t>using</w:t>
+      </w:r>
+      <w:proofErr w:type="gramEnd"/>
+      <w:r>
+        <w:rPr>
+          <w:rFonts w:ascii="Consolas" w:eastAsiaTheme="minorHAnsi" w:hAnsi="Consolas" w:cs="Consolas"/>
+          <w:color w:val="000000"/>
+          <w:sz w:val="16"/>
+          <w:szCs w:val="16"/>
+        </w:rPr>
+        <w:t xml:space="preserve"> </w:t>
+      </w:r>
+      <w:proofErr w:type="spellStart"/>
+      <w:r>
+        <w:rPr>
+          <w:rFonts w:ascii="Consolas" w:eastAsiaTheme="minorHAnsi" w:hAnsi="Consolas" w:cs="Consolas"/>
+          <w:color w:val="000000"/>
+          <w:sz w:val="16"/>
+          <w:szCs w:val="16"/>
+        </w:rPr>
+        <w:t>UnityEngine</w:t>
+      </w:r>
+      <w:proofErr w:type="spellEnd"/>
+      <w:r>
+        <w:rPr>
+          <w:rFonts w:ascii="Consolas" w:eastAsiaTheme="minorHAnsi" w:hAnsi="Consolas" w:cs="Consolas"/>
+          <w:color w:val="000000"/>
+          <w:sz w:val="16"/>
+          <w:szCs w:val="16"/>
+        </w:rPr>
+        <w:t>;</w:t>
+      </w:r>
+    </w:p>
+    <w:p>
+      <w:pPr>
+        <w:autoSpaceDE w:val="0"/>
+        <w:autoSpaceDN w:val="0"/>
+        <w:bidi w:val="0"/>
+        <w:adjustRightInd w:val="0"/>
+        <w:spacing w:after="0" w:line="240" w:lineRule="auto"/>
+        <w:rPr>
+          <w:rFonts w:ascii="Consolas" w:eastAsiaTheme="minorHAnsi" w:hAnsi="Consolas" w:cs="Consolas"/>
+          <w:color w:val="000000"/>
+          <w:sz w:val="16"/>
+          <w:szCs w:val="16"/>
+        </w:rPr>
+      </w:pPr>
+    </w:p>
+    <w:p>
+      <w:pPr>
+        <w:autoSpaceDE w:val="0"/>
+        <w:autoSpaceDN w:val="0"/>
+        <w:bidi w:val="0"/>
+        <w:adjustRightInd w:val="0"/>
+        <w:spacing w:after="0" w:line="240" w:lineRule="auto"/>
+        <w:rPr>
+          <w:rFonts w:ascii="Consolas" w:eastAsiaTheme="minorHAnsi" w:hAnsi="Consolas" w:cs="Consolas"/>
+          <w:color w:val="000000"/>
+          <w:sz w:val="16"/>
+          <w:szCs w:val="16"/>
+        </w:rPr>
+      </w:pPr>
+      <w:proofErr w:type="gramStart"/>
+      <w:r>
+        <w:rPr>
+          <w:rFonts w:ascii="Consolas" w:eastAsiaTheme="minorHAnsi" w:hAnsi="Consolas" w:cs="Consolas"/>
+          <w:color w:val="0000FF"/>
+          <w:sz w:val="16"/>
+          <w:szCs w:val="16"/>
+        </w:rPr>
+        <w:t>public</w:t>
+      </w:r>
+      <w:proofErr w:type="gramEnd"/>
+      <w:r>
+        <w:rPr>
+          <w:rFonts w:ascii="Consolas" w:eastAsiaTheme="minorHAnsi" w:hAnsi="Consolas" w:cs="Consolas"/>
+          <w:color w:val="000000"/>
+          <w:sz w:val="16"/>
+          <w:szCs w:val="16"/>
+        </w:rPr>
+        <w:t xml:space="preserve"> </w:t>
+      </w:r>
+      <w:r>
+        <w:rPr>
+          <w:rFonts w:ascii="Consolas" w:eastAsiaTheme="minorHAnsi" w:hAnsi="Consolas" w:cs="Consolas"/>
+          <w:color w:val="0000FF"/>
+          <w:sz w:val="16"/>
+          <w:szCs w:val="16"/>
+        </w:rPr>
+        <w:t>class</w:t>
+      </w:r>
+      <w:r>
+        <w:rPr>
+          <w:rFonts w:ascii="Consolas" w:eastAsiaTheme="minorHAnsi" w:hAnsi="Consolas" w:cs="Consolas"/>
+          <w:color w:val="000000"/>
+          <w:sz w:val="16"/>
+          <w:szCs w:val="16"/>
+        </w:rPr>
+        <w:t xml:space="preserve"> </w:t>
+      </w:r>
+      <w:r>
+        <w:rPr>
+          <w:rFonts w:ascii="Consolas" w:eastAsiaTheme="minorHAnsi" w:hAnsi="Consolas" w:cs="Consolas"/>
+          <w:color w:val="2B91AF"/>
+          <w:sz w:val="16"/>
+          <w:szCs w:val="16"/>
+        </w:rPr>
+        <w:t>Deck</w:t>
+      </w:r>
+      <w:r>
+        <w:rPr>
+          <w:rFonts w:ascii="Consolas" w:eastAsiaTheme="minorHAnsi" w:hAnsi="Consolas" w:cs="Consolas"/>
+          <w:color w:val="000000"/>
+          <w:sz w:val="16"/>
+          <w:szCs w:val="16"/>
+        </w:rPr>
+        <w:t xml:space="preserve"> : </w:t>
+      </w:r>
+      <w:proofErr w:type="spellStart"/>
+      <w:r>
+        <w:rPr>
+          <w:rFonts w:ascii="Consolas" w:eastAsiaTheme="minorHAnsi" w:hAnsi="Consolas" w:cs="Consolas"/>
+          <w:color w:val="000000"/>
+          <w:sz w:val="16"/>
+          <w:szCs w:val="16"/>
+        </w:rPr>
+        <w:t>MonoBehaviour</w:t>
+      </w:r>
+      <w:proofErr w:type="spellEnd"/>
+    </w:p>
+    <w:p>
+      <w:pPr>
+        <w:autoSpaceDE w:val="0"/>
+        <w:autoSpaceDN w:val="0"/>
+        <w:bidi w:val="0"/>
+        <w:adjustRightInd w:val="0"/>
+        <w:spacing w:after="0" w:line="240" w:lineRule="auto"/>
+        <w:rPr>
+          <w:rFonts w:ascii="Consolas" w:eastAsiaTheme="minorHAnsi" w:hAnsi="Consolas" w:cs="Consolas"/>
+          <w:color w:val="000000"/>
+          <w:sz w:val="16"/>
+          <w:szCs w:val="16"/>
+        </w:rPr>
+      </w:pPr>
+      <w:r>
+        <w:rPr>
+          <w:rFonts w:ascii="Consolas" w:eastAsiaTheme="minorHAnsi" w:hAnsi="Consolas" w:cs="Consolas"/>
+          <w:color w:val="000000"/>
+          <w:sz w:val="16"/>
+          <w:szCs w:val="16"/>
+        </w:rPr>
+        <w:t>{</w:t>
+      </w:r>
+    </w:p>
+    <w:p>
+      <w:pPr>
+        <w:autoSpaceDE w:val="0"/>
+        <w:autoSpaceDN w:val="0"/>
+        <w:bidi w:val="0"/>
+        <w:adjustRightInd w:val="0"/>
+        <w:spacing w:after="0" w:line="240" w:lineRule="auto"/>
+        <w:rPr>
+          <w:rFonts w:ascii="Consolas" w:eastAsiaTheme="minorHAnsi" w:hAnsi="Consolas" w:cs="Consolas"/>
+          <w:color w:val="000000"/>
+          <w:sz w:val="16"/>
+          <w:szCs w:val="16"/>
+        </w:rPr>
+      </w:pPr>
+      <w:r>
+        <w:rPr>
+          <w:rFonts w:ascii="Consolas" w:eastAsiaTheme="minorHAnsi" w:hAnsi="Consolas" w:cs="Consolas"/>
+          <w:color w:val="000000"/>
+          <w:sz w:val="16"/>
+          <w:szCs w:val="16"/>
+        </w:rPr>
+        <w:t xml:space="preserve">    [</w:t>
+      </w:r>
+      <w:proofErr w:type="gramStart"/>
+      <w:r>
+        <w:rPr>
+          <w:rFonts w:ascii="Consolas" w:eastAsiaTheme="minorHAnsi" w:hAnsi="Consolas" w:cs="Consolas"/>
+          <w:color w:val="000000"/>
+          <w:sz w:val="16"/>
+          <w:szCs w:val="16"/>
+        </w:rPr>
+        <w:t>Header(</w:t>
+      </w:r>
+      <w:proofErr w:type="gramEnd"/>
+      <w:r>
+        <w:rPr>
+          <w:rFonts w:ascii="Consolas" w:eastAsiaTheme="minorHAnsi" w:hAnsi="Consolas" w:cs="Consolas"/>
+          <w:color w:val="A31515"/>
+          <w:sz w:val="16"/>
+          <w:szCs w:val="16"/>
+        </w:rPr>
+        <w:t>"Set Dynamically"</w:t>
+      </w:r>
+      <w:r>
+        <w:rPr>
+          <w:rFonts w:ascii="Consolas" w:eastAsiaTheme="minorHAnsi" w:hAnsi="Consolas" w:cs="Consolas"/>
+          <w:color w:val="000000"/>
+          <w:sz w:val="16"/>
+          <w:szCs w:val="16"/>
+        </w:rPr>
+        <w:t>)]</w:t>
+      </w:r>
+    </w:p>
+    <w:p>
+      <w:pPr>
+        <w:autoSpaceDE w:val="0"/>
+        <w:autoSpaceDN w:val="0"/>
+        <w:bidi w:val="0"/>
+        <w:adjustRightInd w:val="0"/>
+        <w:spacing w:after="0" w:line="240" w:lineRule="auto"/>
+        <w:rPr>
+          <w:rFonts w:ascii="Consolas" w:eastAsiaTheme="minorHAnsi" w:hAnsi="Consolas" w:cs="Consolas"/>
+          <w:color w:val="000000"/>
+          <w:sz w:val="16"/>
+          <w:szCs w:val="16"/>
+        </w:rPr>
+      </w:pPr>
+      <w:r>
+        <w:rPr>
+          <w:rFonts w:ascii="Consolas" w:eastAsiaTheme="minorHAnsi" w:hAnsi="Consolas" w:cs="Consolas"/>
+          <w:color w:val="000000"/>
+          <w:sz w:val="16"/>
+          <w:szCs w:val="16"/>
+        </w:rPr>
+        <w:t xml:space="preserve">    </w:t>
+      </w:r>
+      <w:proofErr w:type="gramStart"/>
+      <w:r>
+        <w:rPr>
+          <w:rFonts w:ascii="Consolas" w:eastAsiaTheme="minorHAnsi" w:hAnsi="Consolas" w:cs="Consolas"/>
+          <w:color w:val="0000FF"/>
+          <w:sz w:val="16"/>
+          <w:szCs w:val="16"/>
+        </w:rPr>
+        <w:t>public</w:t>
+      </w:r>
+      <w:proofErr w:type="gramEnd"/>
+      <w:r>
+        <w:rPr>
+          <w:rFonts w:ascii="Consolas" w:eastAsiaTheme="minorHAnsi" w:hAnsi="Consolas" w:cs="Consolas"/>
+          <w:color w:val="000000"/>
+          <w:sz w:val="16"/>
+          <w:szCs w:val="16"/>
+        </w:rPr>
+        <w:t xml:space="preserve"> </w:t>
+      </w:r>
+      <w:proofErr w:type="spellStart"/>
+      <w:r>
+        <w:rPr>
+          <w:rFonts w:ascii="Consolas" w:eastAsiaTheme="minorHAnsi" w:hAnsi="Consolas" w:cs="Consolas"/>
+          <w:color w:val="000000"/>
+          <w:sz w:val="16"/>
+          <w:szCs w:val="16"/>
+        </w:rPr>
+        <w:t>PT_XMLReader</w:t>
+      </w:r>
+      <w:proofErr w:type="spellEnd"/>
+      <w:r>
+        <w:rPr>
+          <w:rFonts w:ascii="Consolas" w:eastAsiaTheme="minorHAnsi" w:hAnsi="Consolas" w:cs="Consolas"/>
+          <w:color w:val="000000"/>
+          <w:sz w:val="16"/>
+          <w:szCs w:val="16"/>
+        </w:rPr>
+        <w:t xml:space="preserve"> </w:t>
+      </w:r>
+      <w:proofErr w:type="spellStart"/>
+      <w:r>
+        <w:rPr>
+          <w:rFonts w:ascii="Consolas" w:eastAsiaTheme="minorHAnsi" w:hAnsi="Consolas" w:cs="Consolas"/>
+          <w:color w:val="000000"/>
+          <w:sz w:val="16"/>
+          <w:szCs w:val="16"/>
+        </w:rPr>
+        <w:t>xmlr</w:t>
+      </w:r>
+      <w:proofErr w:type="spellEnd"/>
+      <w:r>
+        <w:rPr>
+          <w:rFonts w:ascii="Consolas" w:eastAsiaTheme="minorHAnsi" w:hAnsi="Consolas" w:cs="Consolas"/>
+          <w:color w:val="000000"/>
+          <w:sz w:val="16"/>
+          <w:szCs w:val="16"/>
+        </w:rPr>
+        <w:t>;</w:t>
+      </w:r>
+    </w:p>
+    <w:p>
+      <w:pPr>
+        <w:autoSpaceDE w:val="0"/>
+        <w:autoSpaceDN w:val="0"/>
+        <w:bidi w:val="0"/>
+        <w:adjustRightInd w:val="0"/>
+        <w:spacing w:after="0" w:line="240" w:lineRule="auto"/>
+        <w:rPr>
+          <w:rFonts w:ascii="Consolas" w:eastAsiaTheme="minorHAnsi" w:hAnsi="Consolas" w:cs="Consolas"/>
+          <w:color w:val="000000"/>
+          <w:sz w:val="16"/>
+          <w:szCs w:val="16"/>
+        </w:rPr>
+      </w:pPr>
+      <w:r>
+        <w:rPr>
+          <w:rFonts w:ascii="Consolas" w:eastAsiaTheme="minorHAnsi" w:hAnsi="Consolas" w:cs="Consolas"/>
+          <w:color w:val="000000"/>
+          <w:sz w:val="16"/>
+          <w:szCs w:val="16"/>
+        </w:rPr>
+        <w:t xml:space="preserve">    </w:t>
+      </w:r>
+      <w:r>
+        <w:rPr>
+          <w:rFonts w:ascii="Consolas" w:eastAsiaTheme="minorHAnsi" w:hAnsi="Consolas" w:cs="Consolas"/>
+          <w:color w:val="008000"/>
+          <w:sz w:val="16"/>
+          <w:szCs w:val="16"/>
+        </w:rPr>
+        <w:t>//</w:t>
+      </w:r>
+      <w:proofErr w:type="spellStart"/>
+      <w:r>
+        <w:rPr>
+          <w:rFonts w:ascii="Consolas" w:eastAsiaTheme="minorHAnsi" w:hAnsi="Consolas" w:cs="Consolas"/>
+          <w:color w:val="008000"/>
+          <w:sz w:val="16"/>
+          <w:szCs w:val="16"/>
+        </w:rPr>
+        <w:t>InitDeck</w:t>
+      </w:r>
+      <w:proofErr w:type="spellEnd"/>
+      <w:r>
+        <w:rPr>
+          <w:rFonts w:ascii="Consolas" w:eastAsiaTheme="minorHAnsi" w:hAnsi="Consolas" w:cs="Consolas"/>
+          <w:color w:val="008000"/>
+          <w:sz w:val="16"/>
+          <w:szCs w:val="16"/>
+        </w:rPr>
+        <w:t xml:space="preserve"> is called by prospector </w:t>
+      </w:r>
+      <w:proofErr w:type="spellStart"/>
+      <w:r>
+        <w:rPr>
+          <w:rFonts w:ascii="Consolas" w:eastAsiaTheme="minorHAnsi" w:hAnsi="Consolas" w:cs="Consolas"/>
+          <w:color w:val="008000"/>
+          <w:sz w:val="16"/>
+          <w:szCs w:val="16"/>
+        </w:rPr>
+        <w:t>wwhen</w:t>
+      </w:r>
+      <w:proofErr w:type="spellEnd"/>
+      <w:r>
+        <w:rPr>
+          <w:rFonts w:ascii="Consolas" w:eastAsiaTheme="minorHAnsi" w:hAnsi="Consolas" w:cs="Consolas"/>
+          <w:color w:val="008000"/>
+          <w:sz w:val="16"/>
+          <w:szCs w:val="16"/>
+        </w:rPr>
+        <w:t xml:space="preserve"> it is ready</w:t>
+      </w:r>
+    </w:p>
+    <w:p>
+      <w:pPr>
+        <w:autoSpaceDE w:val="0"/>
+        <w:autoSpaceDN w:val="0"/>
+        <w:bidi w:val="0"/>
+        <w:adjustRightInd w:val="0"/>
+        <w:spacing w:after="0" w:line="240" w:lineRule="auto"/>
+        <w:rPr>
+          <w:rFonts w:ascii="Consolas" w:eastAsiaTheme="minorHAnsi" w:hAnsi="Consolas" w:cs="Consolas"/>
+          <w:color w:val="000000"/>
+          <w:sz w:val="16"/>
+          <w:szCs w:val="16"/>
+        </w:rPr>
+      </w:pPr>
+      <w:r>
+        <w:rPr>
+          <w:rFonts w:ascii="Consolas" w:eastAsiaTheme="minorHAnsi" w:hAnsi="Consolas" w:cs="Consolas"/>
+          <w:color w:val="000000"/>
+          <w:sz w:val="16"/>
+          <w:szCs w:val="16"/>
+        </w:rPr>
+        <w:t xml:space="preserve">    </w:t>
+      </w:r>
+      <w:proofErr w:type="gramStart"/>
+      <w:r>
+        <w:rPr>
+          <w:rFonts w:ascii="Consolas" w:eastAsiaTheme="minorHAnsi" w:hAnsi="Consolas" w:cs="Consolas"/>
+          <w:color w:val="0000FF"/>
+          <w:sz w:val="16"/>
+          <w:szCs w:val="16"/>
+        </w:rPr>
+        <w:t>public</w:t>
+      </w:r>
+      <w:proofErr w:type="gramEnd"/>
+      <w:r>
+        <w:rPr>
+          <w:rFonts w:ascii="Consolas" w:eastAsiaTheme="minorHAnsi" w:hAnsi="Consolas" w:cs="Consolas"/>
+          <w:color w:val="000000"/>
+          <w:sz w:val="16"/>
+          <w:szCs w:val="16"/>
+        </w:rPr>
+        <w:t xml:space="preserve"> </w:t>
+      </w:r>
+      <w:r>
+        <w:rPr>
+          <w:rFonts w:ascii="Consolas" w:eastAsiaTheme="minorHAnsi" w:hAnsi="Consolas" w:cs="Consolas"/>
+          <w:color w:val="0000FF"/>
+          <w:sz w:val="16"/>
+          <w:szCs w:val="16"/>
+        </w:rPr>
+        <w:t>void</w:t>
+      </w:r>
+      <w:r>
+        <w:rPr>
+          <w:rFonts w:ascii="Consolas" w:eastAsiaTheme="minorHAnsi" w:hAnsi="Consolas" w:cs="Consolas"/>
+          <w:color w:val="000000"/>
+          <w:sz w:val="16"/>
+          <w:szCs w:val="16"/>
+        </w:rPr>
+        <w:t xml:space="preserve"> </w:t>
+      </w:r>
+      <w:proofErr w:type="spellStart"/>
+      <w:r>
+        <w:rPr>
+          <w:rFonts w:ascii="Consolas" w:eastAsiaTheme="minorHAnsi" w:hAnsi="Consolas" w:cs="Consolas"/>
+          <w:color w:val="000000"/>
+          <w:sz w:val="16"/>
+          <w:szCs w:val="16"/>
+        </w:rPr>
+        <w:t>InitDeck</w:t>
+      </w:r>
+      <w:proofErr w:type="spellEnd"/>
+      <w:r>
+        <w:rPr>
+          <w:rFonts w:ascii="Consolas" w:eastAsiaTheme="minorHAnsi" w:hAnsi="Consolas" w:cs="Consolas"/>
+          <w:color w:val="000000"/>
+          <w:sz w:val="16"/>
+          <w:szCs w:val="16"/>
+        </w:rPr>
+        <w:t>(</w:t>
+      </w:r>
+      <w:r>
+        <w:rPr>
+          <w:rFonts w:ascii="Consolas" w:eastAsiaTheme="minorHAnsi" w:hAnsi="Consolas" w:cs="Consolas"/>
+          <w:color w:val="0000FF"/>
+          <w:sz w:val="16"/>
+          <w:szCs w:val="16"/>
+        </w:rPr>
+        <w:t>string</w:t>
+      </w:r>
+      <w:r>
+        <w:rPr>
+          <w:rFonts w:ascii="Consolas" w:eastAsiaTheme="minorHAnsi" w:hAnsi="Consolas" w:cs="Consolas"/>
+          <w:color w:val="000000"/>
+          <w:sz w:val="16"/>
+          <w:szCs w:val="16"/>
+        </w:rPr>
+        <w:t xml:space="preserve"> </w:t>
+      </w:r>
+      <w:proofErr w:type="spellStart"/>
+      <w:r>
+        <w:rPr>
+          <w:rFonts w:ascii="Consolas" w:eastAsiaTheme="minorHAnsi" w:hAnsi="Consolas" w:cs="Consolas"/>
+          <w:color w:val="000000"/>
+          <w:sz w:val="16"/>
+          <w:szCs w:val="16"/>
+        </w:rPr>
+        <w:t>deckXMLText</w:t>
+      </w:r>
+      <w:proofErr w:type="spellEnd"/>
+      <w:r>
+        <w:rPr>
+          <w:rFonts w:ascii="Consolas" w:eastAsiaTheme="minorHAnsi" w:hAnsi="Consolas" w:cs="Consolas"/>
+          <w:color w:val="000000"/>
+          <w:sz w:val="16"/>
+          <w:szCs w:val="16"/>
+        </w:rPr>
+        <w:t>)</w:t>
+      </w:r>
+    </w:p>
+    <w:p>
+      <w:pPr>
+        <w:autoSpaceDE w:val="0"/>
+        <w:autoSpaceDN w:val="0"/>
+        <w:bidi w:val="0"/>
+        <w:adjustRightInd w:val="0"/>
+        <w:spacing w:after="0" w:line="240" w:lineRule="auto"/>
+        <w:rPr>
+          <w:rFonts w:ascii="Consolas" w:eastAsiaTheme="minorHAnsi" w:hAnsi="Consolas" w:cs="Consolas"/>
+          <w:color w:val="000000"/>
+          <w:sz w:val="16"/>
+          <w:szCs w:val="16"/>
+        </w:rPr>
+      </w:pPr>
+      <w:r>
+        <w:rPr>
+          <w:rFonts w:ascii="Consolas" w:eastAsiaTheme="minorHAnsi" w:hAnsi="Consolas" w:cs="Consolas"/>
+          <w:color w:val="000000"/>
+          <w:sz w:val="16"/>
+          <w:szCs w:val="16"/>
+        </w:rPr>
+        <w:t xml:space="preserve">    {</w:t>
+      </w:r>
+    </w:p>
+    <w:p>
+      <w:pPr>
+        <w:autoSpaceDE w:val="0"/>
+        <w:autoSpaceDN w:val="0"/>
+        <w:bidi w:val="0"/>
+        <w:adjustRightInd w:val="0"/>
+        <w:spacing w:after="0" w:line="240" w:lineRule="auto"/>
+        <w:rPr>
+          <w:rFonts w:ascii="Consolas" w:eastAsiaTheme="minorHAnsi" w:hAnsi="Consolas" w:cs="Consolas"/>
+          <w:color w:val="000000"/>
+          <w:sz w:val="16"/>
+          <w:szCs w:val="16"/>
+        </w:rPr>
+      </w:pPr>
+      <w:r>
+        <w:rPr>
+          <w:rFonts w:ascii="Consolas" w:eastAsiaTheme="minorHAnsi" w:hAnsi="Consolas" w:cs="Consolas"/>
+          <w:color w:val="000000"/>
+          <w:sz w:val="16"/>
+          <w:szCs w:val="16"/>
+        </w:rPr>
+        <w:t xml:space="preserve">        </w:t>
+      </w:r>
+      <w:proofErr w:type="spellStart"/>
+      <w:proofErr w:type="gramStart"/>
+      <w:r>
+        <w:rPr>
+          <w:rFonts w:ascii="Consolas" w:eastAsiaTheme="minorHAnsi" w:hAnsi="Consolas" w:cs="Consolas"/>
+          <w:color w:val="000000"/>
+          <w:sz w:val="16"/>
+          <w:szCs w:val="16"/>
+        </w:rPr>
+        <w:t>ReadDeck</w:t>
+      </w:r>
+      <w:proofErr w:type="spellEnd"/>
+      <w:r>
+        <w:rPr>
+          <w:rFonts w:ascii="Consolas" w:eastAsiaTheme="minorHAnsi" w:hAnsi="Consolas" w:cs="Consolas"/>
+          <w:color w:val="000000"/>
+          <w:sz w:val="16"/>
+          <w:szCs w:val="16"/>
+        </w:rPr>
+        <w:t>(</w:t>
+      </w:r>
+      <w:proofErr w:type="spellStart"/>
+      <w:proofErr w:type="gramEnd"/>
+      <w:r>
+        <w:rPr>
+          <w:rFonts w:ascii="Consolas" w:eastAsiaTheme="minorHAnsi" w:hAnsi="Consolas" w:cs="Consolas"/>
+          <w:color w:val="000000"/>
+          <w:sz w:val="16"/>
+          <w:szCs w:val="16"/>
+        </w:rPr>
+        <w:t>deckXMLText</w:t>
+      </w:r>
+      <w:proofErr w:type="spellEnd"/>
+      <w:r>
+        <w:rPr>
+          <w:rFonts w:ascii="Consolas" w:eastAsiaTheme="minorHAnsi" w:hAnsi="Consolas" w:cs="Consolas"/>
+          <w:color w:val="000000"/>
+          <w:sz w:val="16"/>
+          <w:szCs w:val="16"/>
+        </w:rPr>
+        <w:t>);</w:t>
+      </w:r>
+    </w:p>
+    <w:p>
+      <w:pPr>
+        <w:autoSpaceDE w:val="0"/>
+        <w:autoSpaceDN w:val="0"/>
+        <w:bidi w:val="0"/>
+        <w:adjustRightInd w:val="0"/>
+        <w:spacing w:after="0" w:line="240" w:lineRule="auto"/>
+        <w:rPr>
+          <w:rFonts w:ascii="Consolas" w:eastAsiaTheme="minorHAnsi" w:hAnsi="Consolas" w:cs="Consolas"/>
+          <w:color w:val="000000"/>
+          <w:sz w:val="16"/>
+          <w:szCs w:val="16"/>
+        </w:rPr>
+      </w:pPr>
+      <w:r>
+        <w:rPr>
+          <w:rFonts w:ascii="Consolas" w:eastAsiaTheme="minorHAnsi" w:hAnsi="Consolas" w:cs="Consolas"/>
+          <w:color w:val="000000"/>
+          <w:sz w:val="16"/>
+          <w:szCs w:val="16"/>
+        </w:rPr>
+        <w:t xml:space="preserve">    }</w:t>
+      </w:r>
+    </w:p>
+    <w:p>
+      <w:pPr>
+        <w:autoSpaceDE w:val="0"/>
+        <w:autoSpaceDN w:val="0"/>
+        <w:bidi w:val="0"/>
+        <w:adjustRightInd w:val="0"/>
+        <w:spacing w:after="0" w:line="240" w:lineRule="auto"/>
+        <w:rPr>
+          <w:rFonts w:ascii="Consolas" w:eastAsiaTheme="minorHAnsi" w:hAnsi="Consolas" w:cs="Consolas"/>
+          <w:color w:val="000000"/>
+          <w:sz w:val="16"/>
+          <w:szCs w:val="16"/>
+        </w:rPr>
+      </w:pPr>
+      <w:r>
+        <w:rPr>
+          <w:rFonts w:ascii="Consolas" w:eastAsiaTheme="minorHAnsi" w:hAnsi="Consolas" w:cs="Consolas"/>
+          <w:color w:val="000000"/>
+          <w:sz w:val="16"/>
+          <w:szCs w:val="16"/>
+        </w:rPr>
+        <w:t xml:space="preserve">    </w:t>
+      </w:r>
+      <w:r>
+        <w:rPr>
+          <w:rFonts w:ascii="Consolas" w:eastAsiaTheme="minorHAnsi" w:hAnsi="Consolas" w:cs="Consolas"/>
+          <w:color w:val="008000"/>
+          <w:sz w:val="16"/>
+          <w:szCs w:val="16"/>
+        </w:rPr>
+        <w:t>//</w:t>
+      </w:r>
+      <w:proofErr w:type="spellStart"/>
+      <w:r>
+        <w:rPr>
+          <w:rFonts w:ascii="Consolas" w:eastAsiaTheme="minorHAnsi" w:hAnsi="Consolas" w:cs="Consolas"/>
+          <w:color w:val="008000"/>
+          <w:sz w:val="16"/>
+          <w:szCs w:val="16"/>
+        </w:rPr>
+        <w:t>ReadDeck</w:t>
+      </w:r>
+      <w:proofErr w:type="spellEnd"/>
+      <w:r>
+        <w:rPr>
+          <w:rFonts w:ascii="Consolas" w:eastAsiaTheme="minorHAnsi" w:hAnsi="Consolas" w:cs="Consolas"/>
+          <w:color w:val="008000"/>
+          <w:sz w:val="16"/>
+          <w:szCs w:val="16"/>
+        </w:rPr>
+        <w:t xml:space="preserve"> parses the XML file passed to it into </w:t>
+      </w:r>
+      <w:proofErr w:type="spellStart"/>
+      <w:r>
+        <w:rPr>
+          <w:rFonts w:ascii="Consolas" w:eastAsiaTheme="minorHAnsi" w:hAnsi="Consolas" w:cs="Consolas"/>
+          <w:color w:val="008000"/>
+          <w:sz w:val="16"/>
+          <w:szCs w:val="16"/>
+        </w:rPr>
+        <w:t>CardDefinition</w:t>
+      </w:r>
+      <w:proofErr w:type="spellEnd"/>
+    </w:p>
+    <w:p>
+      <w:pPr>
+        <w:autoSpaceDE w:val="0"/>
+        <w:autoSpaceDN w:val="0"/>
+        <w:bidi w:val="0"/>
+        <w:adjustRightInd w:val="0"/>
+        <w:spacing w:after="0" w:line="240" w:lineRule="auto"/>
+        <w:rPr>
+          <w:rFonts w:ascii="Consolas" w:eastAsiaTheme="minorHAnsi" w:hAnsi="Consolas" w:cs="Consolas"/>
+          <w:color w:val="000000"/>
+          <w:sz w:val="16"/>
+          <w:szCs w:val="16"/>
+        </w:rPr>
+      </w:pPr>
+      <w:r>
+        <w:rPr>
+          <w:rFonts w:ascii="Consolas" w:eastAsiaTheme="minorHAnsi" w:hAnsi="Consolas" w:cs="Consolas"/>
+          <w:color w:val="000000"/>
+          <w:sz w:val="16"/>
+          <w:szCs w:val="16"/>
+        </w:rPr>
+        <w:t xml:space="preserve">    </w:t>
+      </w:r>
+      <w:proofErr w:type="gramStart"/>
+      <w:r>
+        <w:rPr>
+          <w:rFonts w:ascii="Consolas" w:eastAsiaTheme="minorHAnsi" w:hAnsi="Consolas" w:cs="Consolas"/>
+          <w:color w:val="0000FF"/>
+          <w:sz w:val="16"/>
+          <w:szCs w:val="16"/>
+        </w:rPr>
+        <w:t>public</w:t>
+      </w:r>
+      <w:proofErr w:type="gramEnd"/>
+      <w:r>
+        <w:rPr>
+          <w:rFonts w:ascii="Consolas" w:eastAsiaTheme="minorHAnsi" w:hAnsi="Consolas" w:cs="Consolas"/>
+          <w:color w:val="000000"/>
+          <w:sz w:val="16"/>
+          <w:szCs w:val="16"/>
+        </w:rPr>
+        <w:t xml:space="preserve"> </w:t>
+      </w:r>
+      <w:r>
+        <w:rPr>
+          <w:rFonts w:ascii="Consolas" w:eastAsiaTheme="minorHAnsi" w:hAnsi="Consolas" w:cs="Consolas"/>
+          <w:color w:val="0000FF"/>
+          <w:sz w:val="16"/>
+          <w:szCs w:val="16"/>
+        </w:rPr>
+        <w:t>void</w:t>
+      </w:r>
+      <w:r>
+        <w:rPr>
+          <w:rFonts w:ascii="Consolas" w:eastAsiaTheme="minorHAnsi" w:hAnsi="Consolas" w:cs="Consolas"/>
+          <w:color w:val="000000"/>
+          <w:sz w:val="16"/>
+          <w:szCs w:val="16"/>
+        </w:rPr>
+        <w:t xml:space="preserve"> </w:t>
+      </w:r>
+      <w:proofErr w:type="spellStart"/>
+      <w:r>
+        <w:rPr>
+          <w:rFonts w:ascii="Consolas" w:eastAsiaTheme="minorHAnsi" w:hAnsi="Consolas" w:cs="Consolas"/>
+          <w:color w:val="000000"/>
+          <w:sz w:val="16"/>
+          <w:szCs w:val="16"/>
+        </w:rPr>
+        <w:t>ReadDeck</w:t>
+      </w:r>
+      <w:proofErr w:type="spellEnd"/>
+      <w:r>
+        <w:rPr>
+          <w:rFonts w:ascii="Consolas" w:eastAsiaTheme="minorHAnsi" w:hAnsi="Consolas" w:cs="Consolas"/>
+          <w:color w:val="000000"/>
+          <w:sz w:val="16"/>
+          <w:szCs w:val="16"/>
+        </w:rPr>
+        <w:t>(</w:t>
+      </w:r>
+      <w:r>
+        <w:rPr>
+          <w:rFonts w:ascii="Consolas" w:eastAsiaTheme="minorHAnsi" w:hAnsi="Consolas" w:cs="Consolas"/>
+          <w:color w:val="0000FF"/>
+          <w:sz w:val="16"/>
+          <w:szCs w:val="16"/>
+        </w:rPr>
+        <w:t>string</w:t>
+      </w:r>
+      <w:r>
+        <w:rPr>
+          <w:rFonts w:ascii="Consolas" w:eastAsiaTheme="minorHAnsi" w:hAnsi="Consolas" w:cs="Consolas"/>
+          <w:color w:val="000000"/>
+          <w:sz w:val="16"/>
+          <w:szCs w:val="16"/>
+        </w:rPr>
+        <w:t xml:space="preserve"> </w:t>
+      </w:r>
+      <w:proofErr w:type="spellStart"/>
+      <w:r>
+        <w:rPr>
+          <w:rFonts w:ascii="Consolas" w:eastAsiaTheme="minorHAnsi" w:hAnsi="Consolas" w:cs="Consolas"/>
+          <w:color w:val="000000"/>
+          <w:sz w:val="16"/>
+          <w:szCs w:val="16"/>
+        </w:rPr>
+        <w:t>deckXMLText</w:t>
+      </w:r>
+      <w:proofErr w:type="spellEnd"/>
+      <w:r>
+        <w:rPr>
+          <w:rFonts w:ascii="Consolas" w:eastAsiaTheme="minorHAnsi" w:hAnsi="Consolas" w:cs="Consolas"/>
+          <w:color w:val="000000"/>
+          <w:sz w:val="16"/>
+          <w:szCs w:val="16"/>
+        </w:rPr>
+        <w:t>)</w:t>
+      </w:r>
+    </w:p>
+    <w:p>
+      <w:pPr>
+        <w:autoSpaceDE w:val="0"/>
+        <w:autoSpaceDN w:val="0"/>
+        <w:bidi w:val="0"/>
+        <w:adjustRightInd w:val="0"/>
+        <w:spacing w:after="0" w:line="240" w:lineRule="auto"/>
+        <w:rPr>
+          <w:rFonts w:ascii="Consolas" w:eastAsiaTheme="minorHAnsi" w:hAnsi="Consolas" w:cs="Consolas"/>
+          <w:color w:val="000000"/>
+          <w:sz w:val="16"/>
+          <w:szCs w:val="16"/>
+        </w:rPr>
+      </w:pPr>
+      <w:r>
+        <w:rPr>
+          <w:rFonts w:ascii="Consolas" w:eastAsiaTheme="minorHAnsi" w:hAnsi="Consolas" w:cs="Consolas"/>
+          <w:color w:val="000000"/>
+          <w:sz w:val="16"/>
+          <w:szCs w:val="16"/>
+        </w:rPr>
+        <w:t xml:space="preserve">    {</w:t>
+      </w:r>
+    </w:p>
+    <w:p>
+      <w:pPr>
+        <w:autoSpaceDE w:val="0"/>
+        <w:autoSpaceDN w:val="0"/>
+        <w:bidi w:val="0"/>
+        <w:adjustRightInd w:val="0"/>
+        <w:spacing w:after="0" w:line="240" w:lineRule="auto"/>
+        <w:rPr>
+          <w:rFonts w:ascii="Consolas" w:eastAsiaTheme="minorHAnsi" w:hAnsi="Consolas" w:cs="Consolas"/>
+          <w:color w:val="000000"/>
+          <w:sz w:val="16"/>
+          <w:szCs w:val="16"/>
+        </w:rPr>
+      </w:pPr>
+      <w:r>
+        <w:rPr>
+          <w:rFonts w:ascii="Consolas" w:eastAsiaTheme="minorHAnsi" w:hAnsi="Consolas" w:cs="Consolas"/>
+          <w:color w:val="000000"/>
+          <w:sz w:val="16"/>
+          <w:szCs w:val="16"/>
+        </w:rPr>
+        <w:t xml:space="preserve">        </w:t>
+      </w:r>
+      <w:proofErr w:type="spellStart"/>
+      <w:proofErr w:type="gramStart"/>
+      <w:r>
+        <w:rPr>
+          <w:rFonts w:ascii="Consolas" w:eastAsiaTheme="minorHAnsi" w:hAnsi="Consolas" w:cs="Consolas"/>
+          <w:color w:val="000000"/>
+          <w:sz w:val="16"/>
+          <w:szCs w:val="16"/>
+        </w:rPr>
+        <w:t>xmlr</w:t>
+      </w:r>
+      <w:proofErr w:type="spellEnd"/>
+      <w:proofErr w:type="gramEnd"/>
+      <w:r>
+        <w:rPr>
+          <w:rFonts w:ascii="Consolas" w:eastAsiaTheme="minorHAnsi" w:hAnsi="Consolas" w:cs="Consolas"/>
+          <w:color w:val="000000"/>
+          <w:sz w:val="16"/>
+          <w:szCs w:val="16"/>
+        </w:rPr>
+        <w:t xml:space="preserve"> = </w:t>
+      </w:r>
+      <w:r>
+        <w:rPr>
+          <w:rFonts w:ascii="Consolas" w:eastAsiaTheme="minorHAnsi" w:hAnsi="Consolas" w:cs="Consolas"/>
+          <w:color w:val="0000FF"/>
+          <w:sz w:val="16"/>
+          <w:szCs w:val="16"/>
+        </w:rPr>
+        <w:t>new</w:t>
+      </w:r>
+      <w:r>
+        <w:rPr>
+          <w:rFonts w:ascii="Consolas" w:eastAsiaTheme="minorHAnsi" w:hAnsi="Consolas" w:cs="Consolas"/>
+          <w:color w:val="000000"/>
+          <w:sz w:val="16"/>
+          <w:szCs w:val="16"/>
+        </w:rPr>
+        <w:t xml:space="preserve"> </w:t>
+      </w:r>
+      <w:proofErr w:type="spellStart"/>
+      <w:r>
+        <w:rPr>
+          <w:rFonts w:ascii="Consolas" w:eastAsiaTheme="minorHAnsi" w:hAnsi="Consolas" w:cs="Consolas"/>
+          <w:color w:val="000000"/>
+          <w:sz w:val="16"/>
+          <w:szCs w:val="16"/>
+        </w:rPr>
+        <w:t>PT_XMLReader</w:t>
+      </w:r>
+      <w:proofErr w:type="spellEnd"/>
+      <w:r>
+        <w:rPr>
+          <w:rFonts w:ascii="Consolas" w:eastAsiaTheme="minorHAnsi" w:hAnsi="Consolas" w:cs="Consolas"/>
+          <w:color w:val="000000"/>
+          <w:sz w:val="16"/>
+          <w:szCs w:val="16"/>
+        </w:rPr>
+        <w:t>();</w:t>
+      </w:r>
+      <w:r>
+        <w:rPr>
+          <w:rFonts w:ascii="Consolas" w:eastAsiaTheme="minorHAnsi" w:hAnsi="Consolas" w:cs="Consolas"/>
+          <w:color w:val="008000"/>
+          <w:sz w:val="16"/>
+          <w:szCs w:val="16"/>
+        </w:rPr>
+        <w:t xml:space="preserve">//create a new </w:t>
+      </w:r>
+      <w:proofErr w:type="spellStart"/>
+      <w:r>
+        <w:rPr>
+          <w:rFonts w:ascii="Consolas" w:eastAsiaTheme="minorHAnsi" w:hAnsi="Consolas" w:cs="Consolas"/>
+          <w:color w:val="008000"/>
+          <w:sz w:val="16"/>
+          <w:szCs w:val="16"/>
+        </w:rPr>
+        <w:t>PT_XMLReder</w:t>
+      </w:r>
+      <w:proofErr w:type="spellEnd"/>
+      <w:r>
+        <w:rPr>
+          <w:rFonts w:ascii="Consolas" w:eastAsiaTheme="minorHAnsi" w:hAnsi="Consolas" w:cs="Consolas"/>
+          <w:color w:val="008000"/>
+          <w:sz w:val="16"/>
+          <w:szCs w:val="16"/>
+        </w:rPr>
+        <w:t xml:space="preserve"> </w:t>
+      </w:r>
+    </w:p>
+    <w:p>
+      <w:pPr>
+        <w:autoSpaceDE w:val="0"/>
+        <w:autoSpaceDN w:val="0"/>
+        <w:bidi w:val="0"/>
+        <w:adjustRightInd w:val="0"/>
+        <w:spacing w:after="0" w:line="240" w:lineRule="auto"/>
+        <w:rPr>
+          <w:rFonts w:ascii="Consolas" w:eastAsiaTheme="minorHAnsi" w:hAnsi="Consolas" w:cs="Consolas"/>
+          <w:color w:val="000000"/>
+          <w:sz w:val="16"/>
+          <w:szCs w:val="16"/>
+        </w:rPr>
+      </w:pPr>
+      <w:r>
+        <w:rPr>
+          <w:rFonts w:ascii="Consolas" w:eastAsiaTheme="minorHAnsi" w:hAnsi="Consolas" w:cs="Consolas"/>
+          <w:color w:val="000000"/>
+          <w:sz w:val="16"/>
+          <w:szCs w:val="16"/>
+        </w:rPr>
+        <w:t xml:space="preserve">        </w:t>
+      </w:r>
+      <w:proofErr w:type="spellStart"/>
+      <w:proofErr w:type="gramStart"/>
+      <w:r>
+        <w:rPr>
+          <w:rFonts w:ascii="Consolas" w:eastAsiaTheme="minorHAnsi" w:hAnsi="Consolas" w:cs="Consolas"/>
+          <w:color w:val="000000"/>
+          <w:sz w:val="16"/>
+          <w:szCs w:val="16"/>
+        </w:rPr>
+        <w:t>xmlr.Parse</w:t>
+      </w:r>
+      <w:proofErr w:type="spellEnd"/>
+      <w:r>
+        <w:rPr>
+          <w:rFonts w:ascii="Consolas" w:eastAsiaTheme="minorHAnsi" w:hAnsi="Consolas" w:cs="Consolas"/>
+          <w:color w:val="000000"/>
+          <w:sz w:val="16"/>
+          <w:szCs w:val="16"/>
+        </w:rPr>
+        <w:t>(</w:t>
+      </w:r>
+      <w:proofErr w:type="spellStart"/>
+      <w:proofErr w:type="gramEnd"/>
+      <w:r>
+        <w:rPr>
+          <w:rFonts w:ascii="Consolas" w:eastAsiaTheme="minorHAnsi" w:hAnsi="Consolas" w:cs="Consolas"/>
+          <w:color w:val="000000"/>
+          <w:sz w:val="16"/>
+          <w:szCs w:val="16"/>
+        </w:rPr>
+        <w:t>deckXMLText</w:t>
+      </w:r>
+      <w:proofErr w:type="spellEnd"/>
+      <w:r>
+        <w:rPr>
+          <w:rFonts w:ascii="Consolas" w:eastAsiaTheme="minorHAnsi" w:hAnsi="Consolas" w:cs="Consolas"/>
+          <w:color w:val="000000"/>
+          <w:sz w:val="16"/>
+          <w:szCs w:val="16"/>
+        </w:rPr>
+        <w:t>);</w:t>
+      </w:r>
+    </w:p>
+    <w:p>
+      <w:pPr>
+        <w:autoSpaceDE w:val="0"/>
+        <w:autoSpaceDN w:val="0"/>
+        <w:bidi w:val="0"/>
+        <w:adjustRightInd w:val="0"/>
+        <w:spacing w:after="0" w:line="240" w:lineRule="auto"/>
+        <w:rPr>
+          <w:rFonts w:ascii="Consolas" w:eastAsiaTheme="minorHAnsi" w:hAnsi="Consolas" w:cs="Consolas"/>
+          <w:color w:val="000000"/>
+          <w:sz w:val="16"/>
+          <w:szCs w:val="16"/>
+        </w:rPr>
+      </w:pPr>
+      <w:r>
+        <w:rPr>
+          <w:rFonts w:ascii="Consolas" w:eastAsiaTheme="minorHAnsi" w:hAnsi="Consolas" w:cs="Consolas"/>
+          <w:color w:val="000000"/>
+          <w:sz w:val="16"/>
+          <w:szCs w:val="16"/>
+        </w:rPr>
+        <w:t xml:space="preserve">        </w:t>
+      </w:r>
+      <w:r>
+        <w:rPr>
+          <w:rFonts w:ascii="Consolas" w:eastAsiaTheme="minorHAnsi" w:hAnsi="Consolas" w:cs="Consolas"/>
+          <w:color w:val="008000"/>
+          <w:sz w:val="16"/>
+          <w:szCs w:val="16"/>
+        </w:rPr>
+        <w:t xml:space="preserve">//this prints a test line to show you how </w:t>
+      </w:r>
+      <w:proofErr w:type="spellStart"/>
+      <w:r>
+        <w:rPr>
+          <w:rFonts w:ascii="Consolas" w:eastAsiaTheme="minorHAnsi" w:hAnsi="Consolas" w:cs="Consolas"/>
+          <w:color w:val="008000"/>
+          <w:sz w:val="16"/>
+          <w:szCs w:val="16"/>
+        </w:rPr>
+        <w:t>xmlr</w:t>
+      </w:r>
+      <w:proofErr w:type="spellEnd"/>
+      <w:r>
+        <w:rPr>
+          <w:rFonts w:ascii="Consolas" w:eastAsiaTheme="minorHAnsi" w:hAnsi="Consolas" w:cs="Consolas"/>
+          <w:color w:val="008000"/>
+          <w:sz w:val="16"/>
+          <w:szCs w:val="16"/>
+        </w:rPr>
+        <w:t xml:space="preserve"> can be used</w:t>
+      </w:r>
+    </w:p>
+    <w:p>
+      <w:pPr>
+        <w:autoSpaceDE w:val="0"/>
+        <w:autoSpaceDN w:val="0"/>
+        <w:bidi w:val="0"/>
+        <w:adjustRightInd w:val="0"/>
+        <w:spacing w:after="0" w:line="240" w:lineRule="auto"/>
+        <w:rPr>
+          <w:rFonts w:ascii="Consolas" w:eastAsiaTheme="minorHAnsi" w:hAnsi="Consolas" w:cs="Consolas"/>
+          <w:color w:val="000000"/>
+          <w:sz w:val="16"/>
+          <w:szCs w:val="16"/>
+        </w:rPr>
+      </w:pPr>
+      <w:r>
+        <w:rPr>
+          <w:rFonts w:ascii="Consolas" w:eastAsiaTheme="minorHAnsi" w:hAnsi="Consolas" w:cs="Consolas"/>
+          <w:color w:val="000000"/>
+          <w:sz w:val="16"/>
+          <w:szCs w:val="16"/>
+        </w:rPr>
+        <w:t xml:space="preserve">        </w:t>
+      </w:r>
+      <w:proofErr w:type="gramStart"/>
+      <w:r>
+        <w:rPr>
+          <w:rFonts w:ascii="Consolas" w:eastAsiaTheme="minorHAnsi" w:hAnsi="Consolas" w:cs="Consolas"/>
+          <w:color w:val="0000FF"/>
+          <w:sz w:val="16"/>
+          <w:szCs w:val="16"/>
+        </w:rPr>
+        <w:t>string</w:t>
+      </w:r>
+      <w:proofErr w:type="gramEnd"/>
+      <w:r>
+        <w:rPr>
+          <w:rFonts w:ascii="Consolas" w:eastAsiaTheme="minorHAnsi" w:hAnsi="Consolas" w:cs="Consolas"/>
+          <w:color w:val="000000"/>
+          <w:sz w:val="16"/>
+          <w:szCs w:val="16"/>
+        </w:rPr>
+        <w:t xml:space="preserve"> s = </w:t>
+      </w:r>
+      <w:r>
+        <w:rPr>
+          <w:rFonts w:ascii="Consolas" w:eastAsiaTheme="minorHAnsi" w:hAnsi="Consolas" w:cs="Consolas"/>
+          <w:color w:val="A31515"/>
+          <w:sz w:val="16"/>
+          <w:szCs w:val="16"/>
+        </w:rPr>
+        <w:t>"xml[0] decorator[0]"</w:t>
+      </w:r>
+      <w:r>
+        <w:rPr>
+          <w:rFonts w:ascii="Consolas" w:eastAsiaTheme="minorHAnsi" w:hAnsi="Consolas" w:cs="Consolas"/>
+          <w:color w:val="000000"/>
+          <w:sz w:val="16"/>
+          <w:szCs w:val="16"/>
+        </w:rPr>
+        <w:t>;</w:t>
+      </w:r>
+    </w:p>
+    <w:p>
+      <w:pPr>
+        <w:autoSpaceDE w:val="0"/>
+        <w:autoSpaceDN w:val="0"/>
+        <w:bidi w:val="0"/>
+        <w:adjustRightInd w:val="0"/>
+        <w:spacing w:after="0" w:line="240" w:lineRule="auto"/>
+        <w:rPr>
+          <w:rFonts w:ascii="Consolas" w:eastAsiaTheme="minorHAnsi" w:hAnsi="Consolas" w:cs="Consolas"/>
+          <w:color w:val="000000"/>
+          <w:sz w:val="16"/>
+          <w:szCs w:val="16"/>
+        </w:rPr>
+      </w:pPr>
+      <w:r>
+        <w:rPr>
+          <w:rFonts w:ascii="Consolas" w:eastAsiaTheme="minorHAnsi" w:hAnsi="Consolas" w:cs="Consolas"/>
+          <w:color w:val="000000"/>
+          <w:sz w:val="16"/>
+          <w:szCs w:val="16"/>
+        </w:rPr>
+        <w:t xml:space="preserve">        s += </w:t>
+      </w:r>
+      <w:r>
+        <w:rPr>
+          <w:rFonts w:ascii="Consolas" w:eastAsiaTheme="minorHAnsi" w:hAnsi="Consolas" w:cs="Consolas"/>
+          <w:color w:val="A31515"/>
+          <w:sz w:val="16"/>
+          <w:szCs w:val="16"/>
+        </w:rPr>
+        <w:t>"type"</w:t>
+      </w:r>
+      <w:r>
+        <w:rPr>
+          <w:rFonts w:ascii="Consolas" w:eastAsiaTheme="minorHAnsi" w:hAnsi="Consolas" w:cs="Consolas"/>
+          <w:color w:val="000000"/>
+          <w:sz w:val="16"/>
+          <w:szCs w:val="16"/>
+        </w:rPr>
+        <w:t xml:space="preserve"> + </w:t>
+      </w:r>
+      <w:proofErr w:type="gramStart"/>
+      <w:r>
+        <w:rPr>
+          <w:rFonts w:ascii="Consolas" w:eastAsiaTheme="minorHAnsi" w:hAnsi="Consolas" w:cs="Consolas"/>
+          <w:color w:val="000000"/>
+          <w:sz w:val="16"/>
+          <w:szCs w:val="16"/>
+        </w:rPr>
+        <w:t>xmlr.xml[</w:t>
+      </w:r>
+      <w:proofErr w:type="gramEnd"/>
+      <w:r>
+        <w:rPr>
+          <w:rFonts w:ascii="Consolas" w:eastAsiaTheme="minorHAnsi" w:hAnsi="Consolas" w:cs="Consolas"/>
+          <w:color w:val="A31515"/>
+          <w:sz w:val="16"/>
+          <w:szCs w:val="16"/>
+        </w:rPr>
+        <w:t>"xml"</w:t>
+      </w:r>
+      <w:r>
+        <w:rPr>
+          <w:rFonts w:ascii="Consolas" w:eastAsiaTheme="minorHAnsi" w:hAnsi="Consolas" w:cs="Consolas"/>
+          <w:color w:val="000000"/>
+          <w:sz w:val="16"/>
+          <w:szCs w:val="16"/>
+        </w:rPr>
+        <w:t>][0][</w:t>
+      </w:r>
+      <w:r>
+        <w:rPr>
+          <w:rFonts w:ascii="Consolas" w:eastAsiaTheme="minorHAnsi" w:hAnsi="Consolas" w:cs="Consolas"/>
+          <w:color w:val="A31515"/>
+          <w:sz w:val="16"/>
+          <w:szCs w:val="16"/>
+        </w:rPr>
+        <w:t>"decorator"</w:t>
+      </w:r>
+      <w:r>
+        <w:rPr>
+          <w:rFonts w:ascii="Consolas" w:eastAsiaTheme="minorHAnsi" w:hAnsi="Consolas" w:cs="Consolas"/>
+          <w:color w:val="000000"/>
+          <w:sz w:val="16"/>
+          <w:szCs w:val="16"/>
+        </w:rPr>
+        <w:t>][0].</w:t>
+      </w:r>
+      <w:proofErr w:type="spellStart"/>
+      <w:r>
+        <w:rPr>
+          <w:rFonts w:ascii="Consolas" w:eastAsiaTheme="minorHAnsi" w:hAnsi="Consolas" w:cs="Consolas"/>
+          <w:color w:val="000000"/>
+          <w:sz w:val="16"/>
+          <w:szCs w:val="16"/>
+        </w:rPr>
+        <w:t>att</w:t>
+      </w:r>
+      <w:proofErr w:type="spellEnd"/>
+      <w:r>
+        <w:rPr>
+          <w:rFonts w:ascii="Consolas" w:eastAsiaTheme="minorHAnsi" w:hAnsi="Consolas" w:cs="Consolas"/>
+          <w:color w:val="000000"/>
+          <w:sz w:val="16"/>
+          <w:szCs w:val="16"/>
+        </w:rPr>
+        <w:t>(</w:t>
+      </w:r>
+      <w:r>
+        <w:rPr>
+          <w:rFonts w:ascii="Consolas" w:eastAsiaTheme="minorHAnsi" w:hAnsi="Consolas" w:cs="Consolas"/>
+          <w:color w:val="A31515"/>
+          <w:sz w:val="16"/>
+          <w:szCs w:val="16"/>
+        </w:rPr>
+        <w:t>"type"</w:t>
+      </w:r>
+      <w:r>
+        <w:rPr>
+          <w:rFonts w:ascii="Consolas" w:eastAsiaTheme="minorHAnsi" w:hAnsi="Consolas" w:cs="Consolas"/>
+          <w:color w:val="000000"/>
+          <w:sz w:val="16"/>
+          <w:szCs w:val="16"/>
+        </w:rPr>
+        <w:t>);</w:t>
+      </w:r>
+    </w:p>
+    <w:p>
+      <w:pPr>
+        <w:autoSpaceDE w:val="0"/>
+        <w:autoSpaceDN w:val="0"/>
+        <w:bidi w:val="0"/>
+        <w:adjustRightInd w:val="0"/>
+        <w:spacing w:after="0" w:line="240" w:lineRule="auto"/>
+        <w:rPr>
+          <w:rFonts w:ascii="Consolas" w:eastAsiaTheme="minorHAnsi" w:hAnsi="Consolas" w:cs="Consolas"/>
+          <w:color w:val="000000"/>
+          <w:sz w:val="16"/>
+          <w:szCs w:val="16"/>
+        </w:rPr>
+      </w:pPr>
+      <w:r>
+        <w:rPr>
+          <w:rFonts w:ascii="Consolas" w:eastAsiaTheme="minorHAnsi" w:hAnsi="Consolas" w:cs="Consolas"/>
+          <w:color w:val="000000"/>
+          <w:sz w:val="16"/>
+          <w:szCs w:val="16"/>
+        </w:rPr>
+        <w:t xml:space="preserve">        s += </w:t>
+      </w:r>
+      <w:r>
+        <w:rPr>
+          <w:rFonts w:ascii="Consolas" w:eastAsiaTheme="minorHAnsi" w:hAnsi="Consolas" w:cs="Consolas"/>
+          <w:color w:val="A31515"/>
+          <w:sz w:val="16"/>
+          <w:szCs w:val="16"/>
+        </w:rPr>
+        <w:t>" x="</w:t>
+      </w:r>
+      <w:r>
+        <w:rPr>
+          <w:rFonts w:ascii="Consolas" w:eastAsiaTheme="minorHAnsi" w:hAnsi="Consolas" w:cs="Consolas"/>
+          <w:color w:val="000000"/>
+          <w:sz w:val="16"/>
+          <w:szCs w:val="16"/>
+        </w:rPr>
+        <w:t xml:space="preserve"> + </w:t>
+      </w:r>
+      <w:proofErr w:type="gramStart"/>
+      <w:r>
+        <w:rPr>
+          <w:rFonts w:ascii="Consolas" w:eastAsiaTheme="minorHAnsi" w:hAnsi="Consolas" w:cs="Consolas"/>
+          <w:color w:val="000000"/>
+          <w:sz w:val="16"/>
+          <w:szCs w:val="16"/>
+        </w:rPr>
+        <w:t>xmlr.xml[</w:t>
+      </w:r>
+      <w:proofErr w:type="gramEnd"/>
+      <w:r>
+        <w:rPr>
+          <w:rFonts w:ascii="Consolas" w:eastAsiaTheme="minorHAnsi" w:hAnsi="Consolas" w:cs="Consolas"/>
+          <w:color w:val="A31515"/>
+          <w:sz w:val="16"/>
+          <w:szCs w:val="16"/>
+        </w:rPr>
+        <w:t>"xml"</w:t>
+      </w:r>
+      <w:r>
+        <w:rPr>
+          <w:rFonts w:ascii="Consolas" w:eastAsiaTheme="minorHAnsi" w:hAnsi="Consolas" w:cs="Consolas"/>
+          <w:color w:val="000000"/>
+          <w:sz w:val="16"/>
+          <w:szCs w:val="16"/>
+        </w:rPr>
+        <w:t>][0][</w:t>
+      </w:r>
+      <w:r>
+        <w:rPr>
+          <w:rFonts w:ascii="Consolas" w:eastAsiaTheme="minorHAnsi" w:hAnsi="Consolas" w:cs="Consolas"/>
+          <w:color w:val="A31515"/>
+          <w:sz w:val="16"/>
+          <w:szCs w:val="16"/>
+        </w:rPr>
+        <w:t>"decorator"</w:t>
+      </w:r>
+      <w:r>
+        <w:rPr>
+          <w:rFonts w:ascii="Consolas" w:eastAsiaTheme="minorHAnsi" w:hAnsi="Consolas" w:cs="Consolas"/>
+          <w:color w:val="000000"/>
+          <w:sz w:val="16"/>
+          <w:szCs w:val="16"/>
+        </w:rPr>
+        <w:t>][0].</w:t>
+      </w:r>
+      <w:proofErr w:type="spellStart"/>
+      <w:r>
+        <w:rPr>
+          <w:rFonts w:ascii="Consolas" w:eastAsiaTheme="minorHAnsi" w:hAnsi="Consolas" w:cs="Consolas"/>
+          <w:color w:val="000000"/>
+          <w:sz w:val="16"/>
+          <w:szCs w:val="16"/>
+        </w:rPr>
+        <w:t>att</w:t>
+      </w:r>
+      <w:proofErr w:type="spellEnd"/>
+      <w:r>
+        <w:rPr>
+          <w:rFonts w:ascii="Consolas" w:eastAsiaTheme="minorHAnsi" w:hAnsi="Consolas" w:cs="Consolas"/>
+          <w:color w:val="000000"/>
+          <w:sz w:val="16"/>
+          <w:szCs w:val="16"/>
+        </w:rPr>
+        <w:t>(</w:t>
+      </w:r>
+      <w:r>
+        <w:rPr>
+          <w:rFonts w:ascii="Consolas" w:eastAsiaTheme="minorHAnsi" w:hAnsi="Consolas" w:cs="Consolas"/>
+          <w:color w:val="A31515"/>
+          <w:sz w:val="16"/>
+          <w:szCs w:val="16"/>
+        </w:rPr>
+        <w:t>"x"</w:t>
+      </w:r>
+      <w:r>
+        <w:rPr>
+          <w:rFonts w:ascii="Consolas" w:eastAsiaTheme="minorHAnsi" w:hAnsi="Consolas" w:cs="Consolas"/>
+          <w:color w:val="000000"/>
+          <w:sz w:val="16"/>
+          <w:szCs w:val="16"/>
+        </w:rPr>
+        <w:t>);</w:t>
+      </w:r>
+    </w:p>
+    <w:p>
+      <w:pPr>
+        <w:autoSpaceDE w:val="0"/>
+        <w:autoSpaceDN w:val="0"/>
+        <w:bidi w:val="0"/>
+        <w:adjustRightInd w:val="0"/>
+        <w:spacing w:after="0" w:line="240" w:lineRule="auto"/>
+        <w:rPr>
+          <w:rFonts w:ascii="Consolas" w:eastAsiaTheme="minorHAnsi" w:hAnsi="Consolas" w:cs="Consolas"/>
+          <w:color w:val="000000"/>
+          <w:sz w:val="16"/>
+          <w:szCs w:val="16"/>
+        </w:rPr>
+      </w:pPr>
+      <w:r>
+        <w:rPr>
+          <w:rFonts w:ascii="Consolas" w:eastAsiaTheme="minorHAnsi" w:hAnsi="Consolas" w:cs="Consolas"/>
+          <w:color w:val="000000"/>
+          <w:sz w:val="16"/>
+          <w:szCs w:val="16"/>
+        </w:rPr>
+        <w:t xml:space="preserve">        s += </w:t>
+      </w:r>
+      <w:r>
+        <w:rPr>
+          <w:rFonts w:ascii="Consolas" w:eastAsiaTheme="minorHAnsi" w:hAnsi="Consolas" w:cs="Consolas"/>
+          <w:color w:val="A31515"/>
+          <w:sz w:val="16"/>
+          <w:szCs w:val="16"/>
+        </w:rPr>
+        <w:t>" y="</w:t>
+      </w:r>
+      <w:r>
+        <w:rPr>
+          <w:rFonts w:ascii="Consolas" w:eastAsiaTheme="minorHAnsi" w:hAnsi="Consolas" w:cs="Consolas"/>
+          <w:color w:val="000000"/>
+          <w:sz w:val="16"/>
+          <w:szCs w:val="16"/>
+        </w:rPr>
+        <w:t xml:space="preserve"> + </w:t>
+      </w:r>
+      <w:proofErr w:type="gramStart"/>
+      <w:r>
+        <w:rPr>
+          <w:rFonts w:ascii="Consolas" w:eastAsiaTheme="minorHAnsi" w:hAnsi="Consolas" w:cs="Consolas"/>
+          <w:color w:val="000000"/>
+          <w:sz w:val="16"/>
+          <w:szCs w:val="16"/>
+        </w:rPr>
+        <w:t>xmlr.xml[</w:t>
+      </w:r>
+      <w:proofErr w:type="gramEnd"/>
+      <w:r>
+        <w:rPr>
+          <w:rFonts w:ascii="Consolas" w:eastAsiaTheme="minorHAnsi" w:hAnsi="Consolas" w:cs="Consolas"/>
+          <w:color w:val="A31515"/>
+          <w:sz w:val="16"/>
+          <w:szCs w:val="16"/>
+        </w:rPr>
+        <w:t>"xml"</w:t>
+      </w:r>
+      <w:r>
+        <w:rPr>
+          <w:rFonts w:ascii="Consolas" w:eastAsiaTheme="minorHAnsi" w:hAnsi="Consolas" w:cs="Consolas"/>
+          <w:color w:val="000000"/>
+          <w:sz w:val="16"/>
+          <w:szCs w:val="16"/>
+        </w:rPr>
+        <w:t>][0][</w:t>
+      </w:r>
+      <w:r>
+        <w:rPr>
+          <w:rFonts w:ascii="Consolas" w:eastAsiaTheme="minorHAnsi" w:hAnsi="Consolas" w:cs="Consolas"/>
+          <w:color w:val="A31515"/>
+          <w:sz w:val="16"/>
+          <w:szCs w:val="16"/>
+        </w:rPr>
+        <w:t>"decorator"</w:t>
+      </w:r>
+      <w:r>
+        <w:rPr>
+          <w:rFonts w:ascii="Consolas" w:eastAsiaTheme="minorHAnsi" w:hAnsi="Consolas" w:cs="Consolas"/>
+          <w:color w:val="000000"/>
+          <w:sz w:val="16"/>
+          <w:szCs w:val="16"/>
+        </w:rPr>
+        <w:t>][0].</w:t>
+      </w:r>
+      <w:proofErr w:type="spellStart"/>
+      <w:r>
+        <w:rPr>
+          <w:rFonts w:ascii="Consolas" w:eastAsiaTheme="minorHAnsi" w:hAnsi="Consolas" w:cs="Consolas"/>
+          <w:color w:val="000000"/>
+          <w:sz w:val="16"/>
+          <w:szCs w:val="16"/>
+        </w:rPr>
+        <w:t>att</w:t>
+      </w:r>
+      <w:proofErr w:type="spellEnd"/>
+      <w:r>
+        <w:rPr>
+          <w:rFonts w:ascii="Consolas" w:eastAsiaTheme="minorHAnsi" w:hAnsi="Consolas" w:cs="Consolas"/>
+          <w:color w:val="000000"/>
+          <w:sz w:val="16"/>
+          <w:szCs w:val="16"/>
+        </w:rPr>
+        <w:t>(</w:t>
+      </w:r>
+      <w:r>
+        <w:rPr>
+          <w:rFonts w:ascii="Consolas" w:eastAsiaTheme="minorHAnsi" w:hAnsi="Consolas" w:cs="Consolas"/>
+          <w:color w:val="A31515"/>
+          <w:sz w:val="16"/>
+          <w:szCs w:val="16"/>
+        </w:rPr>
+        <w:t>"y"</w:t>
+      </w:r>
+      <w:r>
+        <w:rPr>
+          <w:rFonts w:ascii="Consolas" w:eastAsiaTheme="minorHAnsi" w:hAnsi="Consolas" w:cs="Consolas"/>
+          <w:color w:val="000000"/>
+          <w:sz w:val="16"/>
+          <w:szCs w:val="16"/>
+        </w:rPr>
+        <w:t>);</w:t>
+      </w:r>
+    </w:p>
+    <w:p>
+      <w:pPr>
+        <w:autoSpaceDE w:val="0"/>
+        <w:autoSpaceDN w:val="0"/>
+        <w:bidi w:val="0"/>
+        <w:adjustRightInd w:val="0"/>
+        <w:spacing w:after="0" w:line="240" w:lineRule="auto"/>
+        <w:rPr>
+          <w:rFonts w:ascii="Consolas" w:eastAsiaTheme="minorHAnsi" w:hAnsi="Consolas" w:cs="Consolas"/>
+          <w:color w:val="000000"/>
+          <w:sz w:val="16"/>
+          <w:szCs w:val="16"/>
+        </w:rPr>
+      </w:pPr>
+      <w:r>
+        <w:rPr>
+          <w:rFonts w:ascii="Consolas" w:eastAsiaTheme="minorHAnsi" w:hAnsi="Consolas" w:cs="Consolas"/>
+          <w:color w:val="000000"/>
+          <w:sz w:val="16"/>
+          <w:szCs w:val="16"/>
+        </w:rPr>
+        <w:t xml:space="preserve">        s += </w:t>
+      </w:r>
+      <w:r>
+        <w:rPr>
+          <w:rFonts w:ascii="Consolas" w:eastAsiaTheme="minorHAnsi" w:hAnsi="Consolas" w:cs="Consolas"/>
+          <w:color w:val="A31515"/>
+          <w:sz w:val="16"/>
+          <w:szCs w:val="16"/>
+        </w:rPr>
+        <w:t>" scale="</w:t>
+      </w:r>
+      <w:r>
+        <w:rPr>
+          <w:rFonts w:ascii="Consolas" w:eastAsiaTheme="minorHAnsi" w:hAnsi="Consolas" w:cs="Consolas"/>
+          <w:color w:val="000000"/>
+          <w:sz w:val="16"/>
+          <w:szCs w:val="16"/>
+        </w:rPr>
+        <w:t xml:space="preserve"> + </w:t>
+      </w:r>
+      <w:proofErr w:type="gramStart"/>
+      <w:r>
+        <w:rPr>
+          <w:rFonts w:ascii="Consolas" w:eastAsiaTheme="minorHAnsi" w:hAnsi="Consolas" w:cs="Consolas"/>
+          <w:color w:val="000000"/>
+          <w:sz w:val="16"/>
+          <w:szCs w:val="16"/>
+        </w:rPr>
+        <w:t>xmlr.xml[</w:t>
+      </w:r>
+      <w:proofErr w:type="gramEnd"/>
+      <w:r>
+        <w:rPr>
+          <w:rFonts w:ascii="Consolas" w:eastAsiaTheme="minorHAnsi" w:hAnsi="Consolas" w:cs="Consolas"/>
+          <w:color w:val="A31515"/>
+          <w:sz w:val="16"/>
+          <w:szCs w:val="16"/>
+        </w:rPr>
+        <w:t>"xml"</w:t>
+      </w:r>
+      <w:r>
+        <w:rPr>
+          <w:rFonts w:ascii="Consolas" w:eastAsiaTheme="minorHAnsi" w:hAnsi="Consolas" w:cs="Consolas"/>
+          <w:color w:val="000000"/>
+          <w:sz w:val="16"/>
+          <w:szCs w:val="16"/>
+        </w:rPr>
+        <w:t>][0][</w:t>
+      </w:r>
+      <w:r>
+        <w:rPr>
+          <w:rFonts w:ascii="Consolas" w:eastAsiaTheme="minorHAnsi" w:hAnsi="Consolas" w:cs="Consolas"/>
+          <w:color w:val="A31515"/>
+          <w:sz w:val="16"/>
+          <w:szCs w:val="16"/>
+        </w:rPr>
+        <w:t>"decorator"</w:t>
+      </w:r>
+      <w:r>
+        <w:rPr>
+          <w:rFonts w:ascii="Consolas" w:eastAsiaTheme="minorHAnsi" w:hAnsi="Consolas" w:cs="Consolas"/>
+          <w:color w:val="000000"/>
+          <w:sz w:val="16"/>
+          <w:szCs w:val="16"/>
+        </w:rPr>
+        <w:t>][0].</w:t>
+      </w:r>
+      <w:proofErr w:type="spellStart"/>
+      <w:r>
+        <w:rPr>
+          <w:rFonts w:ascii="Consolas" w:eastAsiaTheme="minorHAnsi" w:hAnsi="Consolas" w:cs="Consolas"/>
+          <w:color w:val="000000"/>
+          <w:sz w:val="16"/>
+          <w:szCs w:val="16"/>
+        </w:rPr>
+        <w:t>att</w:t>
+      </w:r>
+      <w:proofErr w:type="spellEnd"/>
+      <w:r>
+        <w:rPr>
+          <w:rFonts w:ascii="Consolas" w:eastAsiaTheme="minorHAnsi" w:hAnsi="Consolas" w:cs="Consolas"/>
+          <w:color w:val="000000"/>
+          <w:sz w:val="16"/>
+          <w:szCs w:val="16"/>
+        </w:rPr>
+        <w:t>(</w:t>
+      </w:r>
+      <w:r>
+        <w:rPr>
+          <w:rFonts w:ascii="Consolas" w:eastAsiaTheme="minorHAnsi" w:hAnsi="Consolas" w:cs="Consolas"/>
+          <w:color w:val="A31515"/>
+          <w:sz w:val="16"/>
+          <w:szCs w:val="16"/>
+        </w:rPr>
+        <w:t>"scales"</w:t>
+      </w:r>
+      <w:r>
+        <w:rPr>
+          <w:rFonts w:ascii="Consolas" w:eastAsiaTheme="minorHAnsi" w:hAnsi="Consolas" w:cs="Consolas"/>
+          <w:color w:val="000000"/>
+          <w:sz w:val="16"/>
+          <w:szCs w:val="16"/>
+        </w:rPr>
+        <w:t>);</w:t>
+      </w:r>
+    </w:p>
+    <w:p>
+      <w:pPr>
+        <w:autoSpaceDE w:val="0"/>
+        <w:autoSpaceDN w:val="0"/>
+        <w:bidi w:val="0"/>
+        <w:adjustRightInd w:val="0"/>
+        <w:spacing w:after="0" w:line="240" w:lineRule="auto"/>
+        <w:rPr>
+          <w:rFonts w:ascii="Consolas" w:eastAsiaTheme="minorHAnsi" w:hAnsi="Consolas" w:cs="Consolas"/>
+          <w:color w:val="000000"/>
+          <w:sz w:val="16"/>
+          <w:szCs w:val="16"/>
+        </w:rPr>
+      </w:pPr>
+      <w:r>
+        <w:rPr>
+          <w:rFonts w:ascii="Consolas" w:eastAsiaTheme="minorHAnsi" w:hAnsi="Consolas" w:cs="Consolas"/>
+          <w:color w:val="000000"/>
+          <w:sz w:val="16"/>
+          <w:szCs w:val="16"/>
+        </w:rPr>
+        <w:t xml:space="preserve">        </w:t>
+      </w:r>
+      <w:proofErr w:type="gramStart"/>
+      <w:r>
+        <w:rPr>
+          <w:rFonts w:ascii="Consolas" w:eastAsiaTheme="minorHAnsi" w:hAnsi="Consolas" w:cs="Consolas"/>
+          <w:color w:val="000000"/>
+          <w:sz w:val="16"/>
+          <w:szCs w:val="16"/>
+        </w:rPr>
+        <w:t>print(s)</w:t>
+      </w:r>
+      <w:proofErr w:type="gramEnd"/>
+      <w:r>
+        <w:rPr>
+          <w:rFonts w:ascii="Consolas" w:eastAsiaTheme="minorHAnsi" w:hAnsi="Consolas" w:cs="Consolas"/>
+          <w:color w:val="000000"/>
+          <w:sz w:val="16"/>
+          <w:szCs w:val="16"/>
+        </w:rPr>
+        <w:t>;</w:t>
+      </w:r>
+    </w:p>
+    <w:p>
+      <w:pPr>
+        <w:autoSpaceDE w:val="0"/>
+        <w:autoSpaceDN w:val="0"/>
+        <w:bidi w:val="0"/>
+        <w:adjustRightInd w:val="0"/>
+        <w:spacing w:after="0" w:line="240" w:lineRule="auto"/>
+        <w:rPr>
+          <w:rFonts w:ascii="Consolas" w:eastAsiaTheme="minorHAnsi" w:hAnsi="Consolas" w:cs="Consolas"/>
+          <w:color w:val="000000"/>
+          <w:sz w:val="16"/>
+          <w:szCs w:val="16"/>
+        </w:rPr>
+      </w:pPr>
+      <w:r>
+        <w:rPr>
+          <w:rFonts w:ascii="Consolas" w:eastAsiaTheme="minorHAnsi" w:hAnsi="Consolas" w:cs="Consolas"/>
+          <w:color w:val="000000"/>
+          <w:sz w:val="16"/>
+          <w:szCs w:val="16"/>
+        </w:rPr>
+        <w:t xml:space="preserve">    }</w:t>
+      </w:r>
+    </w:p>
+    <w:p>
+      <w:pPr>
+        <w:autoSpaceDE w:val="0"/>
+        <w:autoSpaceDN w:val="0"/>
+        <w:bidi w:val="0"/>
+        <w:adjustRightInd w:val="0"/>
+        <w:spacing w:after="0" w:line="240" w:lineRule="auto"/>
+        <w:rPr>
+          <w:rFonts w:ascii="Consolas" w:eastAsiaTheme="minorHAnsi" w:hAnsi="Consolas" w:cs="Consolas"/>
+          <w:color w:val="000000"/>
+          <w:sz w:val="16"/>
+          <w:szCs w:val="16"/>
+        </w:rPr>
+      </w:pPr>
+      <w:r>
+        <w:rPr>
+          <w:rFonts w:ascii="Consolas" w:eastAsiaTheme="minorHAnsi" w:hAnsi="Consolas" w:cs="Consolas"/>
+          <w:color w:val="000000"/>
+          <w:sz w:val="16"/>
+          <w:szCs w:val="16"/>
+        </w:rPr>
+        <w:t>}</w:t>
+      </w:r>
+    </w:p>
+    <w:p>
+      <w:pPr>
+        <w:rPr>
+          <w:rFonts w:hint="cs"/>
+          <w:rtl/>
+        </w:rPr>
+      </w:pPr>
+      <w:r>
+        <w:rPr>
+          <w:rFonts w:hint="cs"/>
+          <w:rtl/>
+        </w:rPr>
         <w:br/>
       </w:r>
+      <w:r>
+        <w:rPr>
+          <w:rFonts w:hint="cs"/>
+          <w:rtl/>
+        </w:rPr>
+        <w:t xml:space="preserve">עכשיו פתחו את מחלקת </w:t>
+      </w:r>
+      <w:proofErr w:type="spellStart"/>
+      <w:r>
+        <w:t>Prospector.cs</w:t>
+      </w:r>
+      <w:proofErr w:type="spellEnd"/>
+      <w:r>
+        <w:rPr>
+          <w:rFonts w:hint="cs"/>
+          <w:rtl/>
+        </w:rPr>
+        <w:t xml:space="preserve"> והזינו את הקוד הבא:</w:t>
+      </w:r>
+    </w:p>
+    <w:p>
+      <w:pPr>
+        <w:jc w:val="right"/>
+        <w:rPr>
+          <w:rtl/>
+        </w:rPr>
+      </w:pPr>
+      <w:bookmarkStart w:id="0" w:name="_GoBack"/>
+      <w:bookmarkEnd w:id="0"/>
       <w:r>
         <w:rPr>
           <w:rFonts w:hint="cs"/>
@@ -2925,7 +6279,7 @@
                                   <w:rtl/>
                                   <w:lang w:val="he-IL"/>
                                 </w:rPr>
-                                <w:t>2</w:t>
+                                <w:t>4</w:t>
                               </w:r>
                               <w:r>
                                 <w:fldChar w:fldCharType="end"/>
@@ -2998,7 +6352,7 @@
                             <w:rtl/>
                             <w:lang w:val="he-IL"/>
                           </w:rPr>
-                          <w:t>2</w:t>
+                          <w:t>4</w:t>
                         </w:r>
                         <w:r>
                           <w:fldChar w:fldCharType="end"/>
@@ -3276,7 +6630,7 @@
               <w:rtl/>
               <w:lang w:val="he-IL"/>
             </w:rPr>
-            <w:t>2</w:t>
+            <w:t>4</w:t>
           </w:r>
           <w:r>
             <w:rPr>
@@ -5113,7 +8467,7 @@
 </file>
 
 <file path=customXml/itemProps1.xml><?xml version="1.0" encoding="utf-8"?>
-<ds:datastoreItem xmlns:ds="http://schemas.openxmlformats.org/officeDocument/2006/customXml" ds:itemID="{58825C66-92E4-414C-AF36-D88C4AFB7504}">
+<ds:datastoreItem xmlns:ds="http://schemas.openxmlformats.org/officeDocument/2006/customXml" ds:itemID="{E94D5359-D4C8-4749-A1FA-D4938C6A3265}">
   <ds:schemaRefs>
     <ds:schemaRef ds:uri="http://schemas.openxmlformats.org/officeDocument/2006/bibliography"/>
   </ds:schemaRefs>

</xml_diff>

<commit_message>
finish the preperation part of the Game
</commit_message>
<xml_diff>
--- a/משחקי קלפים.docx
+++ b/משחקי קלפים.docx
@@ -32557,7 +32557,6 @@
       <w:pPr>
         <w:ind w:left="420"/>
         <w:rPr>
-          <w:rFonts w:hint="cs"/>
           <w:rtl/>
         </w:rPr>
       </w:pPr>
@@ -32619,16 +32618,7 @@
           <w:rFonts w:hint="cs"/>
           <w:rtl/>
         </w:rPr>
-        <w:t>למעשה לקלף לא יהיה ממש גב, אלא פשוט נוסי</w:t>
-      </w:r>
-      <w:bookmarkStart w:id="0" w:name="_GoBack"/>
-      <w:bookmarkEnd w:id="0"/>
-      <w:r>
-        <w:rPr>
-          <w:rFonts w:hint="cs"/>
-          <w:rtl/>
-        </w:rPr>
-        <w:t>ף לכל קלף ספרייט שיהיה בשכבה מעל לפרונט הקלף, ומתי ש"נהפוך" את הקלף, פשוט נגרום לאותו ספרייט להיות נראה (</w:t>
+        <w:t>למעשה לקלף לא יהיה ממש גב, אלא פשוט נוסיף לכל קלף ספרייט שיהיה בשכבה מעל לפרונט הקלף, ומתי ש"נהפוך" את הקלף, פשוט נגרום לאותו ספרייט להיות נראה (</w:t>
       </w:r>
       <w:r>
         <w:t>Visible</w:t>
@@ -33296,7 +33286,6 @@
     <w:p>
       <w:pPr>
         <w:rPr>
-          <w:rFonts w:hint="cs"/>
           <w:rtl/>
         </w:rPr>
       </w:pPr>
@@ -33685,7 +33674,6 @@
       <w:pPr>
         <w:jc w:val="right"/>
         <w:rPr>
-          <w:rFonts w:hint="cs"/>
           <w:rtl/>
         </w:rPr>
       </w:pPr>
@@ -33788,7 +33776,6 @@
     <w:p>
       <w:pPr>
         <w:rPr>
-          <w:rFonts w:hint="cs"/>
           <w:rtl/>
         </w:rPr>
       </w:pPr>
@@ -34729,17 +34716,15 @@
       <w:pPr>
         <w:jc w:val="right"/>
         <w:rPr>
-          <w:rFonts w:hint="cs"/>
-          <w:sz w:val="16"/>
-          <w:szCs w:val="16"/>
-          <w:rtl/>
-        </w:rPr>
-      </w:pPr>
-    </w:p>
-    <w:p>
-      <w:pPr>
-        <w:rPr>
-          <w:rFonts w:hint="cs"/>
+          <w:sz w:val="16"/>
+          <w:szCs w:val="16"/>
+          <w:rtl/>
+        </w:rPr>
+      </w:pPr>
+    </w:p>
+    <w:p>
+      <w:pPr>
+        <w:rPr>
           <w:sz w:val="16"/>
           <w:szCs w:val="16"/>
           <w:rtl/>
@@ -35241,7 +35226,6 @@
     <w:p>
       <w:pPr>
         <w:rPr>
-          <w:rFonts w:hint="cs"/>
           <w:rtl/>
         </w:rPr>
       </w:pPr>
@@ -35504,9 +35488,2654 @@
         <w:br/>
       </w:r>
     </w:p>
+    <w:p>
+      <w:pPr>
+        <w:pStyle w:val="2"/>
+        <w:rPr>
+          <w:rFonts w:cs="Courier New" w:hint="cs"/>
+          <w:rtl/>
+        </w:rPr>
+      </w:pPr>
+      <w:r>
+        <w:rPr>
+          <w:rFonts w:cs="Courier New" w:hint="cs"/>
+          <w:rtl/>
+        </w:rPr>
+        <w:t>ערבוב החפיסה-</w:t>
+      </w:r>
+    </w:p>
+    <w:p>
+      <w:pPr>
+        <w:rPr>
+          <w:rFonts w:hint="cs"/>
+          <w:rtl/>
+        </w:rPr>
+      </w:pPr>
+      <w:r>
+        <w:rPr>
+          <w:rFonts w:hint="cs"/>
+          <w:rtl/>
+        </w:rPr>
+        <w:t xml:space="preserve">עכשיו כשהקלפים יכולים להיבנות ולהיות מוצגים על המסך, הדבר האחרון שנצטרך ממחלקת </w:t>
+      </w:r>
+      <w:r>
+        <w:t>Deck</w:t>
+      </w:r>
+      <w:r>
+        <w:rPr>
+          <w:rFonts w:hint="cs"/>
+          <w:rtl/>
+        </w:rPr>
+        <w:t xml:space="preserve"> הוא היכולת לערבב את החפיסה. </w:t>
+      </w:r>
+      <w:r>
+        <w:rPr>
+          <w:rtl/>
+        </w:rPr>
+        <w:br/>
+      </w:r>
+      <w:r>
+        <w:rPr>
+          <w:rFonts w:hint="cs"/>
+          <w:rtl/>
+        </w:rPr>
+        <w:t xml:space="preserve">1. הוסיפו את המתודה הבאה לסוף המחלקה: </w:t>
+      </w:r>
+    </w:p>
+    <w:p>
+      <w:pPr>
+        <w:autoSpaceDE w:val="0"/>
+        <w:autoSpaceDN w:val="0"/>
+        <w:bidi w:val="0"/>
+        <w:adjustRightInd w:val="0"/>
+        <w:spacing w:after="0" w:line="240" w:lineRule="auto"/>
+        <w:rPr>
+          <w:rFonts w:ascii="Consolas" w:eastAsiaTheme="minorHAnsi" w:hAnsi="Consolas" w:cs="Consolas"/>
+          <w:color w:val="000000"/>
+          <w:sz w:val="16"/>
+          <w:szCs w:val="16"/>
+        </w:rPr>
+      </w:pPr>
+      <w:proofErr w:type="gramStart"/>
+      <w:r>
+        <w:rPr>
+          <w:rFonts w:ascii="Consolas" w:eastAsiaTheme="minorHAnsi" w:hAnsi="Consolas" w:cs="Consolas"/>
+          <w:color w:val="0000FF"/>
+          <w:sz w:val="16"/>
+          <w:szCs w:val="16"/>
+        </w:rPr>
+        <w:lastRenderedPageBreak/>
+        <w:t>public</w:t>
+      </w:r>
+      <w:proofErr w:type="gramEnd"/>
+      <w:r>
+        <w:rPr>
+          <w:rFonts w:ascii="Consolas" w:eastAsiaTheme="minorHAnsi" w:hAnsi="Consolas" w:cs="Consolas"/>
+          <w:color w:val="000000"/>
+          <w:sz w:val="16"/>
+          <w:szCs w:val="16"/>
+        </w:rPr>
+        <w:t xml:space="preserve"> </w:t>
+      </w:r>
+      <w:r>
+        <w:rPr>
+          <w:rFonts w:ascii="Consolas" w:eastAsiaTheme="minorHAnsi" w:hAnsi="Consolas" w:cs="Consolas"/>
+          <w:color w:val="0000FF"/>
+          <w:sz w:val="16"/>
+          <w:szCs w:val="16"/>
+        </w:rPr>
+        <w:t>class</w:t>
+      </w:r>
+      <w:r>
+        <w:rPr>
+          <w:rFonts w:ascii="Consolas" w:eastAsiaTheme="minorHAnsi" w:hAnsi="Consolas" w:cs="Consolas"/>
+          <w:color w:val="000000"/>
+          <w:sz w:val="16"/>
+          <w:szCs w:val="16"/>
+        </w:rPr>
+        <w:t xml:space="preserve"> </w:t>
+      </w:r>
+      <w:r>
+        <w:rPr>
+          <w:rFonts w:ascii="Consolas" w:eastAsiaTheme="minorHAnsi" w:hAnsi="Consolas" w:cs="Consolas"/>
+          <w:color w:val="2B91AF"/>
+          <w:sz w:val="16"/>
+          <w:szCs w:val="16"/>
+        </w:rPr>
+        <w:t>Deck</w:t>
+      </w:r>
+      <w:r>
+        <w:rPr>
+          <w:rFonts w:ascii="Consolas" w:eastAsiaTheme="minorHAnsi" w:hAnsi="Consolas" w:cs="Consolas"/>
+          <w:color w:val="000000"/>
+          <w:sz w:val="16"/>
+          <w:szCs w:val="16"/>
+        </w:rPr>
+        <w:t xml:space="preserve"> : </w:t>
+      </w:r>
+      <w:proofErr w:type="spellStart"/>
+      <w:r>
+        <w:rPr>
+          <w:rFonts w:ascii="Consolas" w:eastAsiaTheme="minorHAnsi" w:hAnsi="Consolas" w:cs="Consolas"/>
+          <w:color w:val="000000"/>
+          <w:sz w:val="16"/>
+          <w:szCs w:val="16"/>
+        </w:rPr>
+        <w:t>MonoBehaviour</w:t>
+      </w:r>
+      <w:proofErr w:type="spellEnd"/>
+    </w:p>
+    <w:p>
+      <w:pPr>
+        <w:autoSpaceDE w:val="0"/>
+        <w:autoSpaceDN w:val="0"/>
+        <w:bidi w:val="0"/>
+        <w:adjustRightInd w:val="0"/>
+        <w:spacing w:after="0" w:line="240" w:lineRule="auto"/>
+        <w:rPr>
+          <w:rFonts w:ascii="Consolas" w:eastAsiaTheme="minorHAnsi" w:hAnsi="Consolas" w:cs="Consolas"/>
+          <w:color w:val="000000"/>
+          <w:sz w:val="16"/>
+          <w:szCs w:val="16"/>
+        </w:rPr>
+      </w:pPr>
+      <w:r>
+        <w:rPr>
+          <w:rFonts w:ascii="Consolas" w:eastAsiaTheme="minorHAnsi" w:hAnsi="Consolas" w:cs="Consolas"/>
+          <w:color w:val="000000"/>
+          <w:sz w:val="16"/>
+          <w:szCs w:val="16"/>
+        </w:rPr>
+        <w:t>{</w:t>
+      </w:r>
+      <w:r>
+        <w:rPr>
+          <w:sz w:val="16"/>
+          <w:szCs w:val="16"/>
+        </w:rPr>
+        <w:br/>
+        <w:t xml:space="preserve"> </w:t>
+      </w:r>
+      <w:r>
+        <w:rPr>
+          <w:color w:val="FF0000"/>
+        </w:rPr>
+        <w:t>.  .  .</w:t>
+      </w:r>
+      <w:r>
+        <w:rPr>
+          <w:sz w:val="16"/>
+          <w:szCs w:val="16"/>
+        </w:rPr>
+        <w:br/>
+      </w:r>
+      <w:proofErr w:type="gramStart"/>
+      <w:r>
+        <w:rPr>
+          <w:rFonts w:ascii="Consolas" w:eastAsiaTheme="minorHAnsi" w:hAnsi="Consolas" w:cs="Consolas"/>
+          <w:color w:val="0000FF"/>
+          <w:sz w:val="16"/>
+          <w:szCs w:val="16"/>
+        </w:rPr>
+        <w:t>static</w:t>
+      </w:r>
+      <w:proofErr w:type="gramEnd"/>
+      <w:r>
+        <w:rPr>
+          <w:rFonts w:ascii="Consolas" w:eastAsiaTheme="minorHAnsi" w:hAnsi="Consolas" w:cs="Consolas"/>
+          <w:color w:val="000000"/>
+          <w:sz w:val="16"/>
+          <w:szCs w:val="16"/>
+        </w:rPr>
+        <w:t xml:space="preserve"> </w:t>
+      </w:r>
+      <w:r>
+        <w:rPr>
+          <w:rFonts w:ascii="Consolas" w:eastAsiaTheme="minorHAnsi" w:hAnsi="Consolas" w:cs="Consolas"/>
+          <w:color w:val="0000FF"/>
+          <w:sz w:val="16"/>
+          <w:szCs w:val="16"/>
+        </w:rPr>
+        <w:t>public</w:t>
+      </w:r>
+      <w:r>
+        <w:rPr>
+          <w:rFonts w:ascii="Consolas" w:eastAsiaTheme="minorHAnsi" w:hAnsi="Consolas" w:cs="Consolas"/>
+          <w:color w:val="000000"/>
+          <w:sz w:val="16"/>
+          <w:szCs w:val="16"/>
+        </w:rPr>
+        <w:t xml:space="preserve"> </w:t>
+      </w:r>
+      <w:r>
+        <w:rPr>
+          <w:rFonts w:ascii="Consolas" w:eastAsiaTheme="minorHAnsi" w:hAnsi="Consolas" w:cs="Consolas"/>
+          <w:color w:val="0000FF"/>
+          <w:sz w:val="16"/>
+          <w:szCs w:val="16"/>
+        </w:rPr>
+        <w:t>void</w:t>
+      </w:r>
+      <w:r>
+        <w:rPr>
+          <w:rFonts w:ascii="Consolas" w:eastAsiaTheme="minorHAnsi" w:hAnsi="Consolas" w:cs="Consolas"/>
+          <w:color w:val="000000"/>
+          <w:sz w:val="16"/>
+          <w:szCs w:val="16"/>
+        </w:rPr>
+        <w:t xml:space="preserve"> Shuffle(</w:t>
+      </w:r>
+      <w:r>
+        <w:rPr>
+          <w:rFonts w:ascii="Consolas" w:eastAsiaTheme="minorHAnsi" w:hAnsi="Consolas" w:cs="Consolas"/>
+          <w:color w:val="0000FF"/>
+          <w:sz w:val="16"/>
+          <w:szCs w:val="16"/>
+        </w:rPr>
+        <w:t>ref</w:t>
+      </w:r>
+      <w:r>
+        <w:rPr>
+          <w:rFonts w:ascii="Consolas" w:eastAsiaTheme="minorHAnsi" w:hAnsi="Consolas" w:cs="Consolas"/>
+          <w:color w:val="000000"/>
+          <w:sz w:val="16"/>
+          <w:szCs w:val="16"/>
+        </w:rPr>
+        <w:t xml:space="preserve"> List&lt;Card&gt; </w:t>
+      </w:r>
+      <w:proofErr w:type="spellStart"/>
+      <w:r>
+        <w:rPr>
+          <w:rFonts w:ascii="Consolas" w:eastAsiaTheme="minorHAnsi" w:hAnsi="Consolas" w:cs="Consolas"/>
+          <w:color w:val="000000"/>
+          <w:sz w:val="16"/>
+          <w:szCs w:val="16"/>
+        </w:rPr>
+        <w:t>oCards</w:t>
+      </w:r>
+      <w:proofErr w:type="spellEnd"/>
+      <w:r>
+        <w:rPr>
+          <w:rFonts w:ascii="Consolas" w:eastAsiaTheme="minorHAnsi" w:hAnsi="Consolas" w:cs="Consolas"/>
+          <w:color w:val="000000"/>
+          <w:sz w:val="16"/>
+          <w:szCs w:val="16"/>
+        </w:rPr>
+        <w:t>)</w:t>
+      </w:r>
+      <w:r>
+        <w:rPr>
+          <w:rFonts w:ascii="Consolas" w:eastAsiaTheme="minorHAnsi" w:hAnsi="Consolas" w:cs="Consolas"/>
+          <w:color w:val="008000"/>
+          <w:sz w:val="16"/>
+          <w:szCs w:val="16"/>
+        </w:rPr>
+        <w:t xml:space="preserve">//ref means </w:t>
+      </w:r>
+      <w:proofErr w:type="spellStart"/>
+      <w:r>
+        <w:rPr>
+          <w:rFonts w:ascii="Consolas" w:eastAsiaTheme="minorHAnsi" w:hAnsi="Consolas" w:cs="Consolas"/>
+          <w:color w:val="008000"/>
+          <w:sz w:val="16"/>
+          <w:szCs w:val="16"/>
+        </w:rPr>
+        <w:t>sendind</w:t>
+      </w:r>
+      <w:proofErr w:type="spellEnd"/>
+      <w:r>
+        <w:rPr>
+          <w:rFonts w:ascii="Consolas" w:eastAsiaTheme="minorHAnsi" w:hAnsi="Consolas" w:cs="Consolas"/>
+          <w:color w:val="008000"/>
+          <w:sz w:val="16"/>
+          <w:szCs w:val="16"/>
+        </w:rPr>
+        <w:t xml:space="preserve"> </w:t>
+      </w:r>
+      <w:proofErr w:type="spellStart"/>
+      <w:r>
+        <w:rPr>
+          <w:rFonts w:ascii="Consolas" w:eastAsiaTheme="minorHAnsi" w:hAnsi="Consolas" w:cs="Consolas"/>
+          <w:color w:val="008000"/>
+          <w:sz w:val="16"/>
+          <w:szCs w:val="16"/>
+        </w:rPr>
+        <w:t>referance</w:t>
+      </w:r>
+      <w:proofErr w:type="spellEnd"/>
+      <w:r>
+        <w:rPr>
+          <w:rFonts w:ascii="Consolas" w:eastAsiaTheme="minorHAnsi" w:hAnsi="Consolas" w:cs="Consolas"/>
+          <w:color w:val="008000"/>
+          <w:sz w:val="16"/>
+          <w:szCs w:val="16"/>
+        </w:rPr>
+        <w:t xml:space="preserve"> to the function</w:t>
+      </w:r>
+    </w:p>
+    <w:p>
+      <w:pPr>
+        <w:autoSpaceDE w:val="0"/>
+        <w:autoSpaceDN w:val="0"/>
+        <w:bidi w:val="0"/>
+        <w:adjustRightInd w:val="0"/>
+        <w:spacing w:after="0" w:line="240" w:lineRule="auto"/>
+        <w:rPr>
+          <w:rFonts w:ascii="Consolas" w:eastAsiaTheme="minorHAnsi" w:hAnsi="Consolas" w:cs="Consolas"/>
+          <w:color w:val="000000"/>
+          <w:sz w:val="16"/>
+          <w:szCs w:val="16"/>
+        </w:rPr>
+      </w:pPr>
+      <w:r>
+        <w:rPr>
+          <w:rFonts w:ascii="Consolas" w:eastAsiaTheme="minorHAnsi" w:hAnsi="Consolas" w:cs="Consolas"/>
+          <w:color w:val="000000"/>
+          <w:sz w:val="16"/>
+          <w:szCs w:val="16"/>
+        </w:rPr>
+        <w:t xml:space="preserve">    {</w:t>
+      </w:r>
+    </w:p>
+    <w:p>
+      <w:pPr>
+        <w:autoSpaceDE w:val="0"/>
+        <w:autoSpaceDN w:val="0"/>
+        <w:bidi w:val="0"/>
+        <w:adjustRightInd w:val="0"/>
+        <w:spacing w:after="0" w:line="240" w:lineRule="auto"/>
+        <w:rPr>
+          <w:rFonts w:ascii="Consolas" w:eastAsiaTheme="minorHAnsi" w:hAnsi="Consolas" w:cs="Consolas"/>
+          <w:color w:val="000000"/>
+          <w:sz w:val="16"/>
+          <w:szCs w:val="16"/>
+        </w:rPr>
+      </w:pPr>
+      <w:r>
+        <w:rPr>
+          <w:rFonts w:ascii="Consolas" w:eastAsiaTheme="minorHAnsi" w:hAnsi="Consolas" w:cs="Consolas"/>
+          <w:color w:val="000000"/>
+          <w:sz w:val="16"/>
+          <w:szCs w:val="16"/>
+        </w:rPr>
+        <w:t xml:space="preserve">        </w:t>
+      </w:r>
+      <w:r>
+        <w:rPr>
+          <w:rFonts w:ascii="Consolas" w:eastAsiaTheme="minorHAnsi" w:hAnsi="Consolas" w:cs="Consolas"/>
+          <w:color w:val="008000"/>
+          <w:sz w:val="16"/>
+          <w:szCs w:val="16"/>
+        </w:rPr>
+        <w:t>//Create a temporary List to hold the new shuffle order</w:t>
+      </w:r>
+    </w:p>
+    <w:p>
+      <w:pPr>
+        <w:autoSpaceDE w:val="0"/>
+        <w:autoSpaceDN w:val="0"/>
+        <w:bidi w:val="0"/>
+        <w:adjustRightInd w:val="0"/>
+        <w:spacing w:after="0" w:line="240" w:lineRule="auto"/>
+        <w:rPr>
+          <w:rFonts w:ascii="Consolas" w:eastAsiaTheme="minorHAnsi" w:hAnsi="Consolas" w:cs="Consolas"/>
+          <w:color w:val="000000"/>
+          <w:sz w:val="16"/>
+          <w:szCs w:val="16"/>
+        </w:rPr>
+      </w:pPr>
+      <w:r>
+        <w:rPr>
+          <w:rFonts w:ascii="Consolas" w:eastAsiaTheme="minorHAnsi" w:hAnsi="Consolas" w:cs="Consolas"/>
+          <w:color w:val="000000"/>
+          <w:sz w:val="16"/>
+          <w:szCs w:val="16"/>
+        </w:rPr>
+        <w:t xml:space="preserve">        List&lt;Card&gt; </w:t>
+      </w:r>
+      <w:proofErr w:type="spellStart"/>
+      <w:r>
+        <w:rPr>
+          <w:rFonts w:ascii="Consolas" w:eastAsiaTheme="minorHAnsi" w:hAnsi="Consolas" w:cs="Consolas"/>
+          <w:color w:val="000000"/>
+          <w:sz w:val="16"/>
+          <w:szCs w:val="16"/>
+        </w:rPr>
+        <w:t>tCard</w:t>
+      </w:r>
+      <w:proofErr w:type="spellEnd"/>
+      <w:r>
+        <w:rPr>
+          <w:rFonts w:ascii="Consolas" w:eastAsiaTheme="minorHAnsi" w:hAnsi="Consolas" w:cs="Consolas"/>
+          <w:color w:val="000000"/>
+          <w:sz w:val="16"/>
+          <w:szCs w:val="16"/>
+        </w:rPr>
+        <w:t xml:space="preserve"> = </w:t>
+      </w:r>
+      <w:r>
+        <w:rPr>
+          <w:rFonts w:ascii="Consolas" w:eastAsiaTheme="minorHAnsi" w:hAnsi="Consolas" w:cs="Consolas"/>
+          <w:color w:val="0000FF"/>
+          <w:sz w:val="16"/>
+          <w:szCs w:val="16"/>
+        </w:rPr>
+        <w:t>new</w:t>
+      </w:r>
+      <w:r>
+        <w:rPr>
+          <w:rFonts w:ascii="Consolas" w:eastAsiaTheme="minorHAnsi" w:hAnsi="Consolas" w:cs="Consolas"/>
+          <w:color w:val="000000"/>
+          <w:sz w:val="16"/>
+          <w:szCs w:val="16"/>
+        </w:rPr>
+        <w:t xml:space="preserve"> List&lt;Card</w:t>
+      </w:r>
+      <w:proofErr w:type="gramStart"/>
+      <w:r>
+        <w:rPr>
+          <w:rFonts w:ascii="Consolas" w:eastAsiaTheme="minorHAnsi" w:hAnsi="Consolas" w:cs="Consolas"/>
+          <w:color w:val="000000"/>
+          <w:sz w:val="16"/>
+          <w:szCs w:val="16"/>
+        </w:rPr>
+        <w:t>&gt;(</w:t>
+      </w:r>
+      <w:proofErr w:type="gramEnd"/>
+      <w:r>
+        <w:rPr>
+          <w:rFonts w:ascii="Consolas" w:eastAsiaTheme="minorHAnsi" w:hAnsi="Consolas" w:cs="Consolas"/>
+          <w:color w:val="000000"/>
+          <w:sz w:val="16"/>
+          <w:szCs w:val="16"/>
+        </w:rPr>
+        <w:t>);</w:t>
+      </w:r>
+    </w:p>
+    <w:p>
+      <w:pPr>
+        <w:autoSpaceDE w:val="0"/>
+        <w:autoSpaceDN w:val="0"/>
+        <w:bidi w:val="0"/>
+        <w:adjustRightInd w:val="0"/>
+        <w:spacing w:after="0" w:line="240" w:lineRule="auto"/>
+        <w:rPr>
+          <w:rFonts w:ascii="Consolas" w:eastAsiaTheme="minorHAnsi" w:hAnsi="Consolas" w:cs="Consolas"/>
+          <w:color w:val="000000"/>
+          <w:sz w:val="16"/>
+          <w:szCs w:val="16"/>
+        </w:rPr>
+      </w:pPr>
+    </w:p>
+    <w:p>
+      <w:pPr>
+        <w:autoSpaceDE w:val="0"/>
+        <w:autoSpaceDN w:val="0"/>
+        <w:bidi w:val="0"/>
+        <w:adjustRightInd w:val="0"/>
+        <w:spacing w:after="0" w:line="240" w:lineRule="auto"/>
+        <w:rPr>
+          <w:rFonts w:ascii="Consolas" w:eastAsiaTheme="minorHAnsi" w:hAnsi="Consolas" w:cs="Consolas"/>
+          <w:color w:val="000000"/>
+          <w:sz w:val="16"/>
+          <w:szCs w:val="16"/>
+        </w:rPr>
+      </w:pPr>
+      <w:r>
+        <w:rPr>
+          <w:rFonts w:ascii="Consolas" w:eastAsiaTheme="minorHAnsi" w:hAnsi="Consolas" w:cs="Consolas"/>
+          <w:color w:val="000000"/>
+          <w:sz w:val="16"/>
+          <w:szCs w:val="16"/>
+        </w:rPr>
+        <w:t xml:space="preserve">        </w:t>
+      </w:r>
+      <w:proofErr w:type="gramStart"/>
+      <w:r>
+        <w:rPr>
+          <w:rFonts w:ascii="Consolas" w:eastAsiaTheme="minorHAnsi" w:hAnsi="Consolas" w:cs="Consolas"/>
+          <w:color w:val="0000FF"/>
+          <w:sz w:val="16"/>
+          <w:szCs w:val="16"/>
+        </w:rPr>
+        <w:t>int</w:t>
+      </w:r>
+      <w:proofErr w:type="gramEnd"/>
+      <w:r>
+        <w:rPr>
+          <w:rFonts w:ascii="Consolas" w:eastAsiaTheme="minorHAnsi" w:hAnsi="Consolas" w:cs="Consolas"/>
+          <w:color w:val="000000"/>
+          <w:sz w:val="16"/>
+          <w:szCs w:val="16"/>
+        </w:rPr>
+        <w:t xml:space="preserve"> </w:t>
+      </w:r>
+      <w:proofErr w:type="spellStart"/>
+      <w:r>
+        <w:rPr>
+          <w:rFonts w:ascii="Consolas" w:eastAsiaTheme="minorHAnsi" w:hAnsi="Consolas" w:cs="Consolas"/>
+          <w:color w:val="000000"/>
+          <w:sz w:val="16"/>
+          <w:szCs w:val="16"/>
+        </w:rPr>
+        <w:t>ndx</w:t>
+      </w:r>
+      <w:proofErr w:type="spellEnd"/>
+      <w:r>
+        <w:rPr>
+          <w:rFonts w:ascii="Consolas" w:eastAsiaTheme="minorHAnsi" w:hAnsi="Consolas" w:cs="Consolas"/>
+          <w:color w:val="000000"/>
+          <w:sz w:val="16"/>
+          <w:szCs w:val="16"/>
+        </w:rPr>
+        <w:t xml:space="preserve">; </w:t>
+      </w:r>
+      <w:r>
+        <w:rPr>
+          <w:rFonts w:ascii="Consolas" w:eastAsiaTheme="minorHAnsi" w:hAnsi="Consolas" w:cs="Consolas"/>
+          <w:color w:val="008000"/>
+          <w:sz w:val="16"/>
+          <w:szCs w:val="16"/>
+        </w:rPr>
+        <w:t>//this will the index of the card to be moved</w:t>
+      </w:r>
+    </w:p>
+    <w:p>
+      <w:pPr>
+        <w:autoSpaceDE w:val="0"/>
+        <w:autoSpaceDN w:val="0"/>
+        <w:bidi w:val="0"/>
+        <w:adjustRightInd w:val="0"/>
+        <w:spacing w:after="0" w:line="240" w:lineRule="auto"/>
+        <w:rPr>
+          <w:rFonts w:ascii="Consolas" w:eastAsiaTheme="minorHAnsi" w:hAnsi="Consolas" w:cs="Consolas"/>
+          <w:color w:val="000000"/>
+          <w:sz w:val="16"/>
+          <w:szCs w:val="16"/>
+        </w:rPr>
+      </w:pPr>
+      <w:r>
+        <w:rPr>
+          <w:rFonts w:ascii="Consolas" w:eastAsiaTheme="minorHAnsi" w:hAnsi="Consolas" w:cs="Consolas"/>
+          <w:color w:val="000000"/>
+          <w:sz w:val="16"/>
+          <w:szCs w:val="16"/>
+        </w:rPr>
+        <w:t xml:space="preserve">        </w:t>
+      </w:r>
+      <w:proofErr w:type="spellStart"/>
+      <w:proofErr w:type="gramStart"/>
+      <w:r>
+        <w:rPr>
+          <w:rFonts w:ascii="Consolas" w:eastAsiaTheme="minorHAnsi" w:hAnsi="Consolas" w:cs="Consolas"/>
+          <w:color w:val="000000"/>
+          <w:sz w:val="16"/>
+          <w:szCs w:val="16"/>
+        </w:rPr>
+        <w:t>tCard</w:t>
+      </w:r>
+      <w:proofErr w:type="spellEnd"/>
+      <w:proofErr w:type="gramEnd"/>
+      <w:r>
+        <w:rPr>
+          <w:rFonts w:ascii="Consolas" w:eastAsiaTheme="minorHAnsi" w:hAnsi="Consolas" w:cs="Consolas"/>
+          <w:color w:val="000000"/>
+          <w:sz w:val="16"/>
+          <w:szCs w:val="16"/>
+        </w:rPr>
+        <w:t xml:space="preserve"> = </w:t>
+      </w:r>
+      <w:r>
+        <w:rPr>
+          <w:rFonts w:ascii="Consolas" w:eastAsiaTheme="minorHAnsi" w:hAnsi="Consolas" w:cs="Consolas"/>
+          <w:color w:val="0000FF"/>
+          <w:sz w:val="16"/>
+          <w:szCs w:val="16"/>
+        </w:rPr>
+        <w:t>new</w:t>
+      </w:r>
+      <w:r>
+        <w:rPr>
+          <w:rFonts w:ascii="Consolas" w:eastAsiaTheme="minorHAnsi" w:hAnsi="Consolas" w:cs="Consolas"/>
+          <w:color w:val="000000"/>
+          <w:sz w:val="16"/>
+          <w:szCs w:val="16"/>
+        </w:rPr>
+        <w:t xml:space="preserve"> List&lt;Card&gt;();</w:t>
+      </w:r>
+    </w:p>
+    <w:p>
+      <w:pPr>
+        <w:autoSpaceDE w:val="0"/>
+        <w:autoSpaceDN w:val="0"/>
+        <w:bidi w:val="0"/>
+        <w:adjustRightInd w:val="0"/>
+        <w:spacing w:after="0" w:line="240" w:lineRule="auto"/>
+        <w:rPr>
+          <w:rFonts w:ascii="Consolas" w:eastAsiaTheme="minorHAnsi" w:hAnsi="Consolas" w:cs="Consolas"/>
+          <w:color w:val="000000"/>
+          <w:sz w:val="16"/>
+          <w:szCs w:val="16"/>
+        </w:rPr>
+      </w:pPr>
+      <w:r>
+        <w:rPr>
+          <w:rFonts w:ascii="Consolas" w:eastAsiaTheme="minorHAnsi" w:hAnsi="Consolas" w:cs="Consolas"/>
+          <w:color w:val="000000"/>
+          <w:sz w:val="16"/>
+          <w:szCs w:val="16"/>
+        </w:rPr>
+        <w:t xml:space="preserve">        </w:t>
+      </w:r>
+      <w:r>
+        <w:rPr>
+          <w:rFonts w:ascii="Consolas" w:eastAsiaTheme="minorHAnsi" w:hAnsi="Consolas" w:cs="Consolas"/>
+          <w:color w:val="008000"/>
+          <w:sz w:val="16"/>
+          <w:szCs w:val="16"/>
+        </w:rPr>
+        <w:t>//repeat as long as there are cards in the original List</w:t>
+      </w:r>
+    </w:p>
+    <w:p>
+      <w:pPr>
+        <w:autoSpaceDE w:val="0"/>
+        <w:autoSpaceDN w:val="0"/>
+        <w:bidi w:val="0"/>
+        <w:adjustRightInd w:val="0"/>
+        <w:spacing w:after="0" w:line="240" w:lineRule="auto"/>
+        <w:rPr>
+          <w:rFonts w:ascii="Consolas" w:eastAsiaTheme="minorHAnsi" w:hAnsi="Consolas" w:cs="Consolas"/>
+          <w:color w:val="000000"/>
+          <w:sz w:val="16"/>
+          <w:szCs w:val="16"/>
+        </w:rPr>
+      </w:pPr>
+      <w:r>
+        <w:rPr>
+          <w:rFonts w:ascii="Consolas" w:eastAsiaTheme="minorHAnsi" w:hAnsi="Consolas" w:cs="Consolas"/>
+          <w:color w:val="000000"/>
+          <w:sz w:val="16"/>
+          <w:szCs w:val="16"/>
+        </w:rPr>
+        <w:t xml:space="preserve">        </w:t>
+      </w:r>
+      <w:proofErr w:type="gramStart"/>
+      <w:r>
+        <w:rPr>
+          <w:rFonts w:ascii="Consolas" w:eastAsiaTheme="minorHAnsi" w:hAnsi="Consolas" w:cs="Consolas"/>
+          <w:color w:val="0000FF"/>
+          <w:sz w:val="16"/>
+          <w:szCs w:val="16"/>
+        </w:rPr>
+        <w:t>while</w:t>
+      </w:r>
+      <w:proofErr w:type="gramEnd"/>
+      <w:r>
+        <w:rPr>
+          <w:rFonts w:ascii="Consolas" w:eastAsiaTheme="minorHAnsi" w:hAnsi="Consolas" w:cs="Consolas"/>
+          <w:color w:val="000000"/>
+          <w:sz w:val="16"/>
+          <w:szCs w:val="16"/>
+        </w:rPr>
+        <w:t xml:space="preserve"> (</w:t>
+      </w:r>
+      <w:proofErr w:type="spellStart"/>
+      <w:r>
+        <w:rPr>
+          <w:rFonts w:ascii="Consolas" w:eastAsiaTheme="minorHAnsi" w:hAnsi="Consolas" w:cs="Consolas"/>
+          <w:color w:val="000000"/>
+          <w:sz w:val="16"/>
+          <w:szCs w:val="16"/>
+        </w:rPr>
+        <w:t>oCards.Count</w:t>
+      </w:r>
+      <w:proofErr w:type="spellEnd"/>
+      <w:r>
+        <w:rPr>
+          <w:rFonts w:ascii="Consolas" w:eastAsiaTheme="minorHAnsi" w:hAnsi="Consolas" w:cs="Consolas"/>
+          <w:color w:val="000000"/>
+          <w:sz w:val="16"/>
+          <w:szCs w:val="16"/>
+        </w:rPr>
+        <w:t xml:space="preserve"> &gt; 0)</w:t>
+      </w:r>
+    </w:p>
+    <w:p>
+      <w:pPr>
+        <w:autoSpaceDE w:val="0"/>
+        <w:autoSpaceDN w:val="0"/>
+        <w:bidi w:val="0"/>
+        <w:adjustRightInd w:val="0"/>
+        <w:spacing w:after="0" w:line="240" w:lineRule="auto"/>
+        <w:rPr>
+          <w:rFonts w:ascii="Consolas" w:eastAsiaTheme="minorHAnsi" w:hAnsi="Consolas" w:cs="Consolas"/>
+          <w:color w:val="000000"/>
+          <w:sz w:val="16"/>
+          <w:szCs w:val="16"/>
+        </w:rPr>
+      </w:pPr>
+      <w:r>
+        <w:rPr>
+          <w:rFonts w:ascii="Consolas" w:eastAsiaTheme="minorHAnsi" w:hAnsi="Consolas" w:cs="Consolas"/>
+          <w:color w:val="000000"/>
+          <w:sz w:val="16"/>
+          <w:szCs w:val="16"/>
+        </w:rPr>
+        <w:t xml:space="preserve">        {</w:t>
+      </w:r>
+    </w:p>
+    <w:p>
+      <w:pPr>
+        <w:autoSpaceDE w:val="0"/>
+        <w:autoSpaceDN w:val="0"/>
+        <w:bidi w:val="0"/>
+        <w:adjustRightInd w:val="0"/>
+        <w:spacing w:after="0" w:line="240" w:lineRule="auto"/>
+        <w:rPr>
+          <w:rFonts w:ascii="Consolas" w:eastAsiaTheme="minorHAnsi" w:hAnsi="Consolas" w:cs="Consolas"/>
+          <w:color w:val="000000"/>
+          <w:sz w:val="16"/>
+          <w:szCs w:val="16"/>
+        </w:rPr>
+      </w:pPr>
+      <w:r>
+        <w:rPr>
+          <w:rFonts w:ascii="Consolas" w:eastAsiaTheme="minorHAnsi" w:hAnsi="Consolas" w:cs="Consolas"/>
+          <w:color w:val="000000"/>
+          <w:sz w:val="16"/>
+          <w:szCs w:val="16"/>
+        </w:rPr>
+        <w:t xml:space="preserve">            </w:t>
+      </w:r>
+      <w:r>
+        <w:rPr>
+          <w:rFonts w:ascii="Consolas" w:eastAsiaTheme="minorHAnsi" w:hAnsi="Consolas" w:cs="Consolas"/>
+          <w:color w:val="008000"/>
+          <w:sz w:val="16"/>
+          <w:szCs w:val="16"/>
+        </w:rPr>
+        <w:t>//pick index of a random card</w:t>
+      </w:r>
+    </w:p>
+    <w:p>
+      <w:pPr>
+        <w:autoSpaceDE w:val="0"/>
+        <w:autoSpaceDN w:val="0"/>
+        <w:bidi w:val="0"/>
+        <w:adjustRightInd w:val="0"/>
+        <w:spacing w:after="0" w:line="240" w:lineRule="auto"/>
+        <w:rPr>
+          <w:rFonts w:ascii="Consolas" w:eastAsiaTheme="minorHAnsi" w:hAnsi="Consolas" w:cs="Consolas"/>
+          <w:color w:val="000000"/>
+          <w:sz w:val="16"/>
+          <w:szCs w:val="16"/>
+        </w:rPr>
+      </w:pPr>
+      <w:r>
+        <w:rPr>
+          <w:rFonts w:ascii="Consolas" w:eastAsiaTheme="minorHAnsi" w:hAnsi="Consolas" w:cs="Consolas"/>
+          <w:color w:val="000000"/>
+          <w:sz w:val="16"/>
+          <w:szCs w:val="16"/>
+        </w:rPr>
+        <w:t xml:space="preserve">            </w:t>
+      </w:r>
+      <w:proofErr w:type="spellStart"/>
+      <w:proofErr w:type="gramStart"/>
+      <w:r>
+        <w:rPr>
+          <w:rFonts w:ascii="Consolas" w:eastAsiaTheme="minorHAnsi" w:hAnsi="Consolas" w:cs="Consolas"/>
+          <w:color w:val="000000"/>
+          <w:sz w:val="16"/>
+          <w:szCs w:val="16"/>
+        </w:rPr>
+        <w:t>ndx</w:t>
+      </w:r>
+      <w:proofErr w:type="spellEnd"/>
+      <w:proofErr w:type="gramEnd"/>
+      <w:r>
+        <w:rPr>
+          <w:rFonts w:ascii="Consolas" w:eastAsiaTheme="minorHAnsi" w:hAnsi="Consolas" w:cs="Consolas"/>
+          <w:color w:val="000000"/>
+          <w:sz w:val="16"/>
+          <w:szCs w:val="16"/>
+        </w:rPr>
+        <w:t xml:space="preserve"> = </w:t>
+      </w:r>
+      <w:proofErr w:type="spellStart"/>
+      <w:r>
+        <w:rPr>
+          <w:rFonts w:ascii="Consolas" w:eastAsiaTheme="minorHAnsi" w:hAnsi="Consolas" w:cs="Consolas"/>
+          <w:color w:val="000000"/>
+          <w:sz w:val="16"/>
+          <w:szCs w:val="16"/>
+        </w:rPr>
+        <w:t>Random.Range</w:t>
+      </w:r>
+      <w:proofErr w:type="spellEnd"/>
+      <w:r>
+        <w:rPr>
+          <w:rFonts w:ascii="Consolas" w:eastAsiaTheme="minorHAnsi" w:hAnsi="Consolas" w:cs="Consolas"/>
+          <w:color w:val="000000"/>
+          <w:sz w:val="16"/>
+          <w:szCs w:val="16"/>
+        </w:rPr>
+        <w:t xml:space="preserve">(0, </w:t>
+      </w:r>
+      <w:proofErr w:type="spellStart"/>
+      <w:r>
+        <w:rPr>
+          <w:rFonts w:ascii="Consolas" w:eastAsiaTheme="minorHAnsi" w:hAnsi="Consolas" w:cs="Consolas"/>
+          <w:color w:val="000000"/>
+          <w:sz w:val="16"/>
+          <w:szCs w:val="16"/>
+        </w:rPr>
+        <w:t>oCards.Count</w:t>
+      </w:r>
+      <w:proofErr w:type="spellEnd"/>
+      <w:r>
+        <w:rPr>
+          <w:rFonts w:ascii="Consolas" w:eastAsiaTheme="minorHAnsi" w:hAnsi="Consolas" w:cs="Consolas"/>
+          <w:color w:val="000000"/>
+          <w:sz w:val="16"/>
+          <w:szCs w:val="16"/>
+        </w:rPr>
+        <w:t>);</w:t>
+      </w:r>
+    </w:p>
+    <w:p>
+      <w:pPr>
+        <w:autoSpaceDE w:val="0"/>
+        <w:autoSpaceDN w:val="0"/>
+        <w:bidi w:val="0"/>
+        <w:adjustRightInd w:val="0"/>
+        <w:spacing w:after="0" w:line="240" w:lineRule="auto"/>
+        <w:rPr>
+          <w:rFonts w:ascii="Consolas" w:eastAsiaTheme="minorHAnsi" w:hAnsi="Consolas" w:cs="Consolas"/>
+          <w:color w:val="000000"/>
+          <w:sz w:val="16"/>
+          <w:szCs w:val="16"/>
+        </w:rPr>
+      </w:pPr>
+      <w:r>
+        <w:rPr>
+          <w:rFonts w:ascii="Consolas" w:eastAsiaTheme="minorHAnsi" w:hAnsi="Consolas" w:cs="Consolas"/>
+          <w:color w:val="000000"/>
+          <w:sz w:val="16"/>
+          <w:szCs w:val="16"/>
+        </w:rPr>
+        <w:t xml:space="preserve">            </w:t>
+      </w:r>
+      <w:r>
+        <w:rPr>
+          <w:rFonts w:ascii="Consolas" w:eastAsiaTheme="minorHAnsi" w:hAnsi="Consolas" w:cs="Consolas"/>
+          <w:color w:val="008000"/>
+          <w:sz w:val="16"/>
+          <w:szCs w:val="16"/>
+        </w:rPr>
+        <w:t>//add that card to the temporary List</w:t>
+      </w:r>
+    </w:p>
+    <w:p>
+      <w:pPr>
+        <w:autoSpaceDE w:val="0"/>
+        <w:autoSpaceDN w:val="0"/>
+        <w:bidi w:val="0"/>
+        <w:adjustRightInd w:val="0"/>
+        <w:spacing w:after="0" w:line="240" w:lineRule="auto"/>
+        <w:rPr>
+          <w:rFonts w:ascii="Consolas" w:eastAsiaTheme="minorHAnsi" w:hAnsi="Consolas" w:cs="Consolas"/>
+          <w:color w:val="000000"/>
+          <w:sz w:val="16"/>
+          <w:szCs w:val="16"/>
+        </w:rPr>
+      </w:pPr>
+      <w:r>
+        <w:rPr>
+          <w:rFonts w:ascii="Consolas" w:eastAsiaTheme="minorHAnsi" w:hAnsi="Consolas" w:cs="Consolas"/>
+          <w:color w:val="000000"/>
+          <w:sz w:val="16"/>
+          <w:szCs w:val="16"/>
+        </w:rPr>
+        <w:t xml:space="preserve">            </w:t>
+      </w:r>
+      <w:proofErr w:type="spellStart"/>
+      <w:proofErr w:type="gramStart"/>
+      <w:r>
+        <w:rPr>
+          <w:rFonts w:ascii="Consolas" w:eastAsiaTheme="minorHAnsi" w:hAnsi="Consolas" w:cs="Consolas"/>
+          <w:color w:val="000000"/>
+          <w:sz w:val="16"/>
+          <w:szCs w:val="16"/>
+        </w:rPr>
+        <w:t>tCard.Add</w:t>
+      </w:r>
+      <w:proofErr w:type="spellEnd"/>
+      <w:r>
+        <w:rPr>
+          <w:rFonts w:ascii="Consolas" w:eastAsiaTheme="minorHAnsi" w:hAnsi="Consolas" w:cs="Consolas"/>
+          <w:color w:val="000000"/>
+          <w:sz w:val="16"/>
+          <w:szCs w:val="16"/>
+        </w:rPr>
+        <w:t>(</w:t>
+      </w:r>
+      <w:proofErr w:type="spellStart"/>
+      <w:proofErr w:type="gramEnd"/>
+      <w:r>
+        <w:rPr>
+          <w:rFonts w:ascii="Consolas" w:eastAsiaTheme="minorHAnsi" w:hAnsi="Consolas" w:cs="Consolas"/>
+          <w:color w:val="000000"/>
+          <w:sz w:val="16"/>
+          <w:szCs w:val="16"/>
+        </w:rPr>
+        <w:t>oCards</w:t>
+      </w:r>
+      <w:proofErr w:type="spellEnd"/>
+      <w:r>
+        <w:rPr>
+          <w:rFonts w:ascii="Consolas" w:eastAsiaTheme="minorHAnsi" w:hAnsi="Consolas" w:cs="Consolas"/>
+          <w:color w:val="000000"/>
+          <w:sz w:val="16"/>
+          <w:szCs w:val="16"/>
+        </w:rPr>
+        <w:t>[</w:t>
+      </w:r>
+      <w:proofErr w:type="spellStart"/>
+      <w:r>
+        <w:rPr>
+          <w:rFonts w:ascii="Consolas" w:eastAsiaTheme="minorHAnsi" w:hAnsi="Consolas" w:cs="Consolas"/>
+          <w:color w:val="000000"/>
+          <w:sz w:val="16"/>
+          <w:szCs w:val="16"/>
+        </w:rPr>
+        <w:t>ndx</w:t>
+      </w:r>
+      <w:proofErr w:type="spellEnd"/>
+      <w:r>
+        <w:rPr>
+          <w:rFonts w:ascii="Consolas" w:eastAsiaTheme="minorHAnsi" w:hAnsi="Consolas" w:cs="Consolas"/>
+          <w:color w:val="000000"/>
+          <w:sz w:val="16"/>
+          <w:szCs w:val="16"/>
+        </w:rPr>
+        <w:t>]);</w:t>
+      </w:r>
+    </w:p>
+    <w:p>
+      <w:pPr>
+        <w:autoSpaceDE w:val="0"/>
+        <w:autoSpaceDN w:val="0"/>
+        <w:bidi w:val="0"/>
+        <w:adjustRightInd w:val="0"/>
+        <w:spacing w:after="0" w:line="240" w:lineRule="auto"/>
+        <w:rPr>
+          <w:rFonts w:ascii="Consolas" w:eastAsiaTheme="minorHAnsi" w:hAnsi="Consolas" w:cs="Consolas"/>
+          <w:color w:val="000000"/>
+          <w:sz w:val="16"/>
+          <w:szCs w:val="16"/>
+        </w:rPr>
+      </w:pPr>
+      <w:r>
+        <w:rPr>
+          <w:rFonts w:ascii="Consolas" w:eastAsiaTheme="minorHAnsi" w:hAnsi="Consolas" w:cs="Consolas"/>
+          <w:color w:val="000000"/>
+          <w:sz w:val="16"/>
+          <w:szCs w:val="16"/>
+        </w:rPr>
+        <w:t xml:space="preserve">            </w:t>
+      </w:r>
+      <w:r>
+        <w:rPr>
+          <w:rFonts w:ascii="Consolas" w:eastAsiaTheme="minorHAnsi" w:hAnsi="Consolas" w:cs="Consolas"/>
+          <w:color w:val="008000"/>
+          <w:sz w:val="16"/>
+          <w:szCs w:val="16"/>
+        </w:rPr>
+        <w:t xml:space="preserve">//and </w:t>
+      </w:r>
+      <w:proofErr w:type="gramStart"/>
+      <w:r>
+        <w:rPr>
+          <w:rFonts w:ascii="Consolas" w:eastAsiaTheme="minorHAnsi" w:hAnsi="Consolas" w:cs="Consolas"/>
+          <w:color w:val="008000"/>
+          <w:sz w:val="16"/>
+          <w:szCs w:val="16"/>
+        </w:rPr>
+        <w:t>remove</w:t>
+      </w:r>
+      <w:proofErr w:type="gramEnd"/>
+      <w:r>
+        <w:rPr>
+          <w:rFonts w:ascii="Consolas" w:eastAsiaTheme="minorHAnsi" w:hAnsi="Consolas" w:cs="Consolas"/>
+          <w:color w:val="008000"/>
+          <w:sz w:val="16"/>
+          <w:szCs w:val="16"/>
+        </w:rPr>
+        <w:t xml:space="preserve"> that card from the original List</w:t>
+      </w:r>
+    </w:p>
+    <w:p>
+      <w:pPr>
+        <w:autoSpaceDE w:val="0"/>
+        <w:autoSpaceDN w:val="0"/>
+        <w:bidi w:val="0"/>
+        <w:adjustRightInd w:val="0"/>
+        <w:spacing w:after="0" w:line="240" w:lineRule="auto"/>
+        <w:rPr>
+          <w:rFonts w:ascii="Consolas" w:eastAsiaTheme="minorHAnsi" w:hAnsi="Consolas" w:cs="Consolas"/>
+          <w:color w:val="000000"/>
+          <w:sz w:val="16"/>
+          <w:szCs w:val="16"/>
+        </w:rPr>
+      </w:pPr>
+      <w:r>
+        <w:rPr>
+          <w:rFonts w:ascii="Consolas" w:eastAsiaTheme="minorHAnsi" w:hAnsi="Consolas" w:cs="Consolas"/>
+          <w:color w:val="000000"/>
+          <w:sz w:val="16"/>
+          <w:szCs w:val="16"/>
+        </w:rPr>
+        <w:t xml:space="preserve">            </w:t>
+      </w:r>
+      <w:proofErr w:type="spellStart"/>
+      <w:proofErr w:type="gramStart"/>
+      <w:r>
+        <w:rPr>
+          <w:rFonts w:ascii="Consolas" w:eastAsiaTheme="minorHAnsi" w:hAnsi="Consolas" w:cs="Consolas"/>
+          <w:color w:val="000000"/>
+          <w:sz w:val="16"/>
+          <w:szCs w:val="16"/>
+        </w:rPr>
+        <w:t>oCards.RemoveAt</w:t>
+      </w:r>
+      <w:proofErr w:type="spellEnd"/>
+      <w:r>
+        <w:rPr>
+          <w:rFonts w:ascii="Consolas" w:eastAsiaTheme="minorHAnsi" w:hAnsi="Consolas" w:cs="Consolas"/>
+          <w:color w:val="000000"/>
+          <w:sz w:val="16"/>
+          <w:szCs w:val="16"/>
+        </w:rPr>
+        <w:t>(</w:t>
+      </w:r>
+      <w:proofErr w:type="spellStart"/>
+      <w:proofErr w:type="gramEnd"/>
+      <w:r>
+        <w:rPr>
+          <w:rFonts w:ascii="Consolas" w:eastAsiaTheme="minorHAnsi" w:hAnsi="Consolas" w:cs="Consolas"/>
+          <w:color w:val="000000"/>
+          <w:sz w:val="16"/>
+          <w:szCs w:val="16"/>
+        </w:rPr>
+        <w:t>ndx</w:t>
+      </w:r>
+      <w:proofErr w:type="spellEnd"/>
+      <w:r>
+        <w:rPr>
+          <w:rFonts w:ascii="Consolas" w:eastAsiaTheme="minorHAnsi" w:hAnsi="Consolas" w:cs="Consolas"/>
+          <w:color w:val="000000"/>
+          <w:sz w:val="16"/>
+          <w:szCs w:val="16"/>
+        </w:rPr>
+        <w:t>);</w:t>
+      </w:r>
+    </w:p>
+    <w:p>
+      <w:pPr>
+        <w:autoSpaceDE w:val="0"/>
+        <w:autoSpaceDN w:val="0"/>
+        <w:bidi w:val="0"/>
+        <w:adjustRightInd w:val="0"/>
+        <w:spacing w:after="0" w:line="240" w:lineRule="auto"/>
+        <w:rPr>
+          <w:rFonts w:ascii="Consolas" w:eastAsiaTheme="minorHAnsi" w:hAnsi="Consolas" w:cs="Consolas"/>
+          <w:color w:val="000000"/>
+          <w:sz w:val="16"/>
+          <w:szCs w:val="16"/>
+        </w:rPr>
+      </w:pPr>
+      <w:r>
+        <w:rPr>
+          <w:rFonts w:ascii="Consolas" w:eastAsiaTheme="minorHAnsi" w:hAnsi="Consolas" w:cs="Consolas"/>
+          <w:color w:val="000000"/>
+          <w:sz w:val="16"/>
+          <w:szCs w:val="16"/>
+        </w:rPr>
+        <w:t xml:space="preserve">        }</w:t>
+      </w:r>
+    </w:p>
+    <w:p>
+      <w:pPr>
+        <w:autoSpaceDE w:val="0"/>
+        <w:autoSpaceDN w:val="0"/>
+        <w:bidi w:val="0"/>
+        <w:adjustRightInd w:val="0"/>
+        <w:spacing w:after="0" w:line="240" w:lineRule="auto"/>
+        <w:rPr>
+          <w:rFonts w:ascii="Consolas" w:eastAsiaTheme="minorHAnsi" w:hAnsi="Consolas" w:cs="Consolas"/>
+          <w:color w:val="000000"/>
+          <w:sz w:val="16"/>
+          <w:szCs w:val="16"/>
+        </w:rPr>
+      </w:pPr>
+      <w:r>
+        <w:rPr>
+          <w:rFonts w:ascii="Consolas" w:eastAsiaTheme="minorHAnsi" w:hAnsi="Consolas" w:cs="Consolas"/>
+          <w:color w:val="000000"/>
+          <w:sz w:val="16"/>
+          <w:szCs w:val="16"/>
+        </w:rPr>
+        <w:t xml:space="preserve">        </w:t>
+      </w:r>
+      <w:r>
+        <w:rPr>
+          <w:rFonts w:ascii="Consolas" w:eastAsiaTheme="minorHAnsi" w:hAnsi="Consolas" w:cs="Consolas"/>
+          <w:color w:val="008000"/>
+          <w:sz w:val="16"/>
+          <w:szCs w:val="16"/>
+        </w:rPr>
+        <w:t>//replace the original List with the temporary List</w:t>
+      </w:r>
+    </w:p>
+    <w:p>
+      <w:pPr>
+        <w:autoSpaceDE w:val="0"/>
+        <w:autoSpaceDN w:val="0"/>
+        <w:bidi w:val="0"/>
+        <w:adjustRightInd w:val="0"/>
+        <w:spacing w:after="0" w:line="240" w:lineRule="auto"/>
+        <w:rPr>
+          <w:rFonts w:ascii="Consolas" w:eastAsiaTheme="minorHAnsi" w:hAnsi="Consolas" w:cs="Consolas"/>
+          <w:color w:val="000000"/>
+          <w:sz w:val="16"/>
+          <w:szCs w:val="16"/>
+        </w:rPr>
+      </w:pPr>
+      <w:r>
+        <w:rPr>
+          <w:rFonts w:ascii="Consolas" w:eastAsiaTheme="minorHAnsi" w:hAnsi="Consolas" w:cs="Consolas"/>
+          <w:color w:val="000000"/>
+          <w:sz w:val="16"/>
+          <w:szCs w:val="16"/>
+        </w:rPr>
+        <w:t xml:space="preserve">        </w:t>
+      </w:r>
+      <w:proofErr w:type="spellStart"/>
+      <w:proofErr w:type="gramStart"/>
+      <w:r>
+        <w:rPr>
+          <w:rFonts w:ascii="Consolas" w:eastAsiaTheme="minorHAnsi" w:hAnsi="Consolas" w:cs="Consolas"/>
+          <w:color w:val="000000"/>
+          <w:sz w:val="16"/>
+          <w:szCs w:val="16"/>
+        </w:rPr>
+        <w:t>oCards</w:t>
+      </w:r>
+      <w:proofErr w:type="spellEnd"/>
+      <w:proofErr w:type="gramEnd"/>
+      <w:r>
+        <w:rPr>
+          <w:rFonts w:ascii="Consolas" w:eastAsiaTheme="minorHAnsi" w:hAnsi="Consolas" w:cs="Consolas"/>
+          <w:color w:val="000000"/>
+          <w:sz w:val="16"/>
+          <w:szCs w:val="16"/>
+        </w:rPr>
+        <w:t xml:space="preserve"> = </w:t>
+      </w:r>
+      <w:proofErr w:type="spellStart"/>
+      <w:r>
+        <w:rPr>
+          <w:rFonts w:ascii="Consolas" w:eastAsiaTheme="minorHAnsi" w:hAnsi="Consolas" w:cs="Consolas"/>
+          <w:color w:val="000000"/>
+          <w:sz w:val="16"/>
+          <w:szCs w:val="16"/>
+        </w:rPr>
+        <w:t>tCard</w:t>
+      </w:r>
+      <w:proofErr w:type="spellEnd"/>
+      <w:r>
+        <w:rPr>
+          <w:rFonts w:ascii="Consolas" w:eastAsiaTheme="minorHAnsi" w:hAnsi="Consolas" w:cs="Consolas"/>
+          <w:color w:val="000000"/>
+          <w:sz w:val="16"/>
+          <w:szCs w:val="16"/>
+        </w:rPr>
+        <w:t>;</w:t>
+      </w:r>
+    </w:p>
+    <w:p>
+      <w:pPr>
+        <w:autoSpaceDE w:val="0"/>
+        <w:autoSpaceDN w:val="0"/>
+        <w:bidi w:val="0"/>
+        <w:adjustRightInd w:val="0"/>
+        <w:spacing w:after="0" w:line="240" w:lineRule="auto"/>
+        <w:rPr>
+          <w:rFonts w:ascii="Consolas" w:eastAsiaTheme="minorHAnsi" w:hAnsi="Consolas" w:cs="Consolas"/>
+          <w:color w:val="008000"/>
+          <w:sz w:val="16"/>
+          <w:szCs w:val="16"/>
+        </w:rPr>
+      </w:pPr>
+      <w:r>
+        <w:rPr>
+          <w:rFonts w:ascii="Consolas" w:eastAsiaTheme="minorHAnsi" w:hAnsi="Consolas" w:cs="Consolas"/>
+          <w:color w:val="000000"/>
+          <w:sz w:val="16"/>
+          <w:szCs w:val="16"/>
+        </w:rPr>
+        <w:t xml:space="preserve">        </w:t>
+      </w:r>
+      <w:r>
+        <w:rPr>
+          <w:rFonts w:ascii="Consolas" w:eastAsiaTheme="minorHAnsi" w:hAnsi="Consolas" w:cs="Consolas"/>
+          <w:color w:val="008000"/>
+          <w:sz w:val="16"/>
+          <w:szCs w:val="16"/>
+        </w:rPr>
+        <w:t xml:space="preserve">/*because </w:t>
+      </w:r>
+      <w:proofErr w:type="spellStart"/>
+      <w:r>
+        <w:rPr>
+          <w:rFonts w:ascii="Consolas" w:eastAsiaTheme="minorHAnsi" w:hAnsi="Consolas" w:cs="Consolas"/>
+          <w:color w:val="008000"/>
+          <w:sz w:val="16"/>
+          <w:szCs w:val="16"/>
+        </w:rPr>
+        <w:t>oCards</w:t>
+      </w:r>
+      <w:proofErr w:type="spellEnd"/>
+      <w:r>
+        <w:rPr>
+          <w:rFonts w:ascii="Consolas" w:eastAsiaTheme="minorHAnsi" w:hAnsi="Consolas" w:cs="Consolas"/>
+          <w:color w:val="008000"/>
+          <w:sz w:val="16"/>
+          <w:szCs w:val="16"/>
+        </w:rPr>
+        <w:t xml:space="preserve"> is a </w:t>
+      </w:r>
+      <w:proofErr w:type="spellStart"/>
+      <w:r>
+        <w:rPr>
+          <w:rFonts w:ascii="Consolas" w:eastAsiaTheme="minorHAnsi" w:hAnsi="Consolas" w:cs="Consolas"/>
+          <w:color w:val="008000"/>
+          <w:sz w:val="16"/>
+          <w:szCs w:val="16"/>
+        </w:rPr>
+        <w:t>referance</w:t>
+      </w:r>
+      <w:proofErr w:type="spellEnd"/>
+      <w:r>
+        <w:rPr>
+          <w:rFonts w:ascii="Consolas" w:eastAsiaTheme="minorHAnsi" w:hAnsi="Consolas" w:cs="Consolas"/>
+          <w:color w:val="008000"/>
+          <w:sz w:val="16"/>
+          <w:szCs w:val="16"/>
+        </w:rPr>
+        <w:t xml:space="preserve"> (ref) parameter,</w:t>
+      </w:r>
+    </w:p>
+    <w:p>
+      <w:pPr>
+        <w:autoSpaceDE w:val="0"/>
+        <w:autoSpaceDN w:val="0"/>
+        <w:bidi w:val="0"/>
+        <w:adjustRightInd w:val="0"/>
+        <w:spacing w:after="0" w:line="240" w:lineRule="auto"/>
+        <w:rPr>
+          <w:rFonts w:ascii="Consolas" w:eastAsiaTheme="minorHAnsi" w:hAnsi="Consolas" w:cs="Consolas"/>
+          <w:color w:val="008000"/>
+          <w:sz w:val="16"/>
+          <w:szCs w:val="16"/>
+        </w:rPr>
+      </w:pPr>
+      <w:r>
+        <w:rPr>
+          <w:rFonts w:ascii="Consolas" w:eastAsiaTheme="minorHAnsi" w:hAnsi="Consolas" w:cs="Consolas"/>
+          <w:color w:val="008000"/>
+          <w:sz w:val="16"/>
+          <w:szCs w:val="16"/>
+        </w:rPr>
+        <w:t xml:space="preserve">          </w:t>
+      </w:r>
+      <w:proofErr w:type="gramStart"/>
+      <w:r>
+        <w:rPr>
+          <w:rFonts w:ascii="Consolas" w:eastAsiaTheme="minorHAnsi" w:hAnsi="Consolas" w:cs="Consolas"/>
+          <w:color w:val="008000"/>
+          <w:sz w:val="16"/>
+          <w:szCs w:val="16"/>
+        </w:rPr>
+        <w:t>the</w:t>
+      </w:r>
+      <w:proofErr w:type="gramEnd"/>
+      <w:r>
+        <w:rPr>
+          <w:rFonts w:ascii="Consolas" w:eastAsiaTheme="minorHAnsi" w:hAnsi="Consolas" w:cs="Consolas"/>
+          <w:color w:val="008000"/>
+          <w:sz w:val="16"/>
+          <w:szCs w:val="16"/>
+        </w:rPr>
+        <w:t xml:space="preserve"> original argument that was passed in is changed as well</w:t>
+      </w:r>
+    </w:p>
+    <w:p>
+      <w:pPr>
+        <w:autoSpaceDE w:val="0"/>
+        <w:autoSpaceDN w:val="0"/>
+        <w:bidi w:val="0"/>
+        <w:adjustRightInd w:val="0"/>
+        <w:spacing w:after="0" w:line="240" w:lineRule="auto"/>
+        <w:rPr>
+          <w:rFonts w:ascii="Consolas" w:eastAsiaTheme="minorHAnsi" w:hAnsi="Consolas" w:cs="Consolas"/>
+          <w:color w:val="000000"/>
+          <w:sz w:val="16"/>
+          <w:szCs w:val="16"/>
+        </w:rPr>
+      </w:pPr>
+      <w:r>
+        <w:rPr>
+          <w:rFonts w:ascii="Consolas" w:eastAsiaTheme="minorHAnsi" w:hAnsi="Consolas" w:cs="Consolas"/>
+          <w:color w:val="008000"/>
+          <w:sz w:val="16"/>
+          <w:szCs w:val="16"/>
+        </w:rPr>
+        <w:t xml:space="preserve">        */</w:t>
+      </w:r>
+    </w:p>
+    <w:p>
+      <w:pPr>
+        <w:autoSpaceDE w:val="0"/>
+        <w:autoSpaceDN w:val="0"/>
+        <w:bidi w:val="0"/>
+        <w:adjustRightInd w:val="0"/>
+        <w:spacing w:after="0" w:line="240" w:lineRule="auto"/>
+        <w:rPr>
+          <w:rFonts w:ascii="Consolas" w:eastAsiaTheme="minorHAnsi" w:hAnsi="Consolas" w:cs="Consolas"/>
+          <w:color w:val="000000"/>
+          <w:sz w:val="16"/>
+          <w:szCs w:val="16"/>
+        </w:rPr>
+      </w:pPr>
+      <w:r>
+        <w:rPr>
+          <w:rFonts w:ascii="Consolas" w:eastAsiaTheme="minorHAnsi" w:hAnsi="Consolas" w:cs="Consolas"/>
+          <w:color w:val="000000"/>
+          <w:sz w:val="16"/>
+          <w:szCs w:val="16"/>
+        </w:rPr>
+        <w:t xml:space="preserve">    }</w:t>
+      </w:r>
+    </w:p>
+    <w:p>
+      <w:pPr>
+        <w:bidi w:val="0"/>
+      </w:pPr>
+      <w:r>
+        <w:rPr>
+          <w:rFonts w:ascii="Consolas" w:eastAsiaTheme="minorHAnsi" w:hAnsi="Consolas" w:cs="Consolas"/>
+          <w:color w:val="000000"/>
+          <w:sz w:val="16"/>
+          <w:szCs w:val="16"/>
+        </w:rPr>
+        <w:t>}</w:t>
+      </w:r>
+    </w:p>
+    <w:p>
+      <w:pPr>
+        <w:rPr>
+          <w:rFonts w:hint="cs"/>
+          <w:rtl/>
+        </w:rPr>
+      </w:pPr>
+      <w:r>
+        <w:rPr>
+          <w:rFonts w:hint="cs"/>
+          <w:rtl/>
+        </w:rPr>
+        <w:t xml:space="preserve">המילה השמורה </w:t>
+      </w:r>
+      <w:r>
+        <w:t>ref</w:t>
+      </w:r>
+      <w:r>
+        <w:rPr>
+          <w:rFonts w:hint="cs"/>
+          <w:rtl/>
+        </w:rPr>
+        <w:t xml:space="preserve"> ,בפרמטרים של המתודה, מוודא ש-</w:t>
+      </w:r>
+      <w:r>
+        <w:t>List&lt;Card&gt;</w:t>
+      </w:r>
+      <w:r>
+        <w:rPr>
+          <w:rFonts w:hint="cs"/>
+          <w:rtl/>
+        </w:rPr>
+        <w:t xml:space="preserve"> שעבר ל- </w:t>
+      </w:r>
+      <w:r>
+        <w:t xml:space="preserve">List&lt;Card&gt; </w:t>
+      </w:r>
+      <w:proofErr w:type="spellStart"/>
+      <w:r>
+        <w:t>oCards</w:t>
+      </w:r>
+      <w:proofErr w:type="spellEnd"/>
+      <w:r>
+        <w:rPr>
+          <w:rFonts w:hint="cs"/>
+          <w:rtl/>
+        </w:rPr>
+        <w:t xml:space="preserve"> יועבר </w:t>
+      </w:r>
+      <w:proofErr w:type="spellStart"/>
+      <w:r>
+        <w:rPr>
+          <w:rFonts w:hint="cs"/>
+          <w:rtl/>
+        </w:rPr>
+        <w:t>כרפרנס</w:t>
+      </w:r>
+      <w:proofErr w:type="spellEnd"/>
+      <w:r>
+        <w:rPr>
+          <w:rFonts w:hint="cs"/>
+          <w:rtl/>
+        </w:rPr>
+        <w:t xml:space="preserve"> ולא יועתק למשתנה </w:t>
+      </w:r>
+      <w:proofErr w:type="spellStart"/>
+      <w:r>
+        <w:t>oCards</w:t>
+      </w:r>
+      <w:proofErr w:type="spellEnd"/>
+      <w:r>
+        <w:rPr>
+          <w:rFonts w:hint="cs"/>
+          <w:rtl/>
+        </w:rPr>
+        <w:t>. מה שאומר שמה שיקרה ל-</w:t>
+      </w:r>
+      <w:r>
+        <w:t xml:space="preserve"> </w:t>
+      </w:r>
+      <w:proofErr w:type="spellStart"/>
+      <w:r>
+        <w:t>oCards</w:t>
+      </w:r>
+      <w:proofErr w:type="spellEnd"/>
+      <w:r>
+        <w:rPr>
+          <w:rFonts w:hint="cs"/>
+          <w:rtl/>
+        </w:rPr>
+        <w:t xml:space="preserve"> קורה למשתנה של המתודה. במילים אחרות, אם הקלפים של </w:t>
+      </w:r>
+      <w:r>
+        <w:t>Deck</w:t>
+      </w:r>
+      <w:r>
+        <w:rPr>
+          <w:rFonts w:hint="cs"/>
+          <w:rtl/>
+        </w:rPr>
+        <w:t xml:space="preserve"> מועברים דרך המתודה, הקלפים הם האלה הם אלו שיעורבבו ולכן אין צורך ב-</w:t>
+      </w:r>
+      <w:r>
+        <w:t>return</w:t>
+      </w:r>
+      <w:r>
+        <w:rPr>
+          <w:rFonts w:hint="cs"/>
+          <w:rtl/>
+        </w:rPr>
+        <w:t xml:space="preserve"> מהפונקציה. </w:t>
+      </w:r>
+      <w:r>
+        <w:rPr>
+          <w:rtl/>
+        </w:rPr>
+        <w:br/>
+      </w:r>
+      <w:r>
+        <w:rPr>
+          <w:rtl/>
+        </w:rPr>
+        <w:br/>
+      </w:r>
+      <w:r>
+        <w:rPr>
+          <w:rFonts w:hint="cs"/>
+          <w:rtl/>
+        </w:rPr>
+        <w:t xml:space="preserve">2. הוסיפו את השורות ל- </w:t>
+      </w:r>
+      <w:proofErr w:type="spellStart"/>
+      <w:r>
+        <w:t>Prospector.Start</w:t>
+      </w:r>
+      <w:proofErr w:type="spellEnd"/>
+      <w:r>
+        <w:t>()</w:t>
+      </w:r>
+      <w:r>
+        <w:rPr>
+          <w:rFonts w:hint="cs"/>
+          <w:rtl/>
+        </w:rPr>
+        <w:t>:</w:t>
+      </w:r>
+    </w:p>
+    <w:p>
+      <w:pPr>
+        <w:autoSpaceDE w:val="0"/>
+        <w:autoSpaceDN w:val="0"/>
+        <w:bidi w:val="0"/>
+        <w:adjustRightInd w:val="0"/>
+        <w:spacing w:after="0" w:line="240" w:lineRule="auto"/>
+        <w:rPr>
+          <w:rFonts w:ascii="Consolas" w:eastAsiaTheme="minorHAnsi" w:hAnsi="Consolas" w:cs="Consolas"/>
+          <w:color w:val="000000"/>
+          <w:sz w:val="16"/>
+          <w:szCs w:val="16"/>
+        </w:rPr>
+      </w:pPr>
+      <w:r>
+        <w:rPr>
+          <w:rFonts w:hint="cs"/>
+          <w:rtl/>
+        </w:rPr>
+        <w:t xml:space="preserve"> </w:t>
+      </w:r>
+      <w:proofErr w:type="gramStart"/>
+      <w:r>
+        <w:rPr>
+          <w:rFonts w:ascii="Consolas" w:eastAsiaTheme="minorHAnsi" w:hAnsi="Consolas" w:cs="Consolas"/>
+          <w:color w:val="0000FF"/>
+          <w:sz w:val="16"/>
+          <w:szCs w:val="16"/>
+        </w:rPr>
+        <w:t>public</w:t>
+      </w:r>
+      <w:proofErr w:type="gramEnd"/>
+      <w:r>
+        <w:rPr>
+          <w:rFonts w:ascii="Consolas" w:eastAsiaTheme="minorHAnsi" w:hAnsi="Consolas" w:cs="Consolas"/>
+          <w:color w:val="000000"/>
+          <w:sz w:val="16"/>
+          <w:szCs w:val="16"/>
+        </w:rPr>
+        <w:t xml:space="preserve"> </w:t>
+      </w:r>
+      <w:r>
+        <w:rPr>
+          <w:rFonts w:ascii="Consolas" w:eastAsiaTheme="minorHAnsi" w:hAnsi="Consolas" w:cs="Consolas"/>
+          <w:color w:val="0000FF"/>
+          <w:sz w:val="16"/>
+          <w:szCs w:val="16"/>
+        </w:rPr>
+        <w:t>class</w:t>
+      </w:r>
+      <w:r>
+        <w:rPr>
+          <w:rFonts w:ascii="Consolas" w:eastAsiaTheme="minorHAnsi" w:hAnsi="Consolas" w:cs="Consolas"/>
+          <w:color w:val="000000"/>
+          <w:sz w:val="16"/>
+          <w:szCs w:val="16"/>
+        </w:rPr>
+        <w:t xml:space="preserve"> </w:t>
+      </w:r>
+      <w:r>
+        <w:rPr>
+          <w:rFonts w:ascii="Consolas" w:eastAsiaTheme="minorHAnsi" w:hAnsi="Consolas" w:cs="Consolas"/>
+          <w:color w:val="2B91AF"/>
+          <w:sz w:val="16"/>
+          <w:szCs w:val="16"/>
+        </w:rPr>
+        <w:t>Prospector</w:t>
+      </w:r>
+      <w:r>
+        <w:rPr>
+          <w:rFonts w:ascii="Consolas" w:eastAsiaTheme="minorHAnsi" w:hAnsi="Consolas" w:cs="Consolas"/>
+          <w:color w:val="000000"/>
+          <w:sz w:val="16"/>
+          <w:szCs w:val="16"/>
+        </w:rPr>
+        <w:t xml:space="preserve"> : </w:t>
+      </w:r>
+      <w:proofErr w:type="spellStart"/>
+      <w:r>
+        <w:rPr>
+          <w:rFonts w:ascii="Consolas" w:eastAsiaTheme="minorHAnsi" w:hAnsi="Consolas" w:cs="Consolas"/>
+          <w:color w:val="000000"/>
+          <w:sz w:val="16"/>
+          <w:szCs w:val="16"/>
+        </w:rPr>
+        <w:t>MonoBehaviour</w:t>
+      </w:r>
+      <w:proofErr w:type="spellEnd"/>
+    </w:p>
+    <w:p>
+      <w:pPr>
+        <w:autoSpaceDE w:val="0"/>
+        <w:autoSpaceDN w:val="0"/>
+        <w:bidi w:val="0"/>
+        <w:adjustRightInd w:val="0"/>
+        <w:spacing w:after="0" w:line="240" w:lineRule="auto"/>
+        <w:rPr>
+          <w:rFonts w:ascii="Consolas" w:eastAsiaTheme="minorHAnsi" w:hAnsi="Consolas" w:cs="Consolas"/>
+          <w:color w:val="000000"/>
+          <w:sz w:val="16"/>
+          <w:szCs w:val="16"/>
+        </w:rPr>
+      </w:pPr>
+      <w:r>
+        <w:rPr>
+          <w:rFonts w:ascii="Consolas" w:eastAsiaTheme="minorHAnsi" w:hAnsi="Consolas" w:cs="Consolas"/>
+          <w:color w:val="000000"/>
+          <w:sz w:val="16"/>
+          <w:szCs w:val="16"/>
+        </w:rPr>
+        <w:t>{</w:t>
+      </w:r>
+      <w:r>
+        <w:rPr>
+          <w:rFonts w:ascii="Consolas" w:eastAsiaTheme="minorHAnsi" w:hAnsi="Consolas" w:cs="Consolas"/>
+          <w:color w:val="000000"/>
+          <w:sz w:val="16"/>
+          <w:szCs w:val="16"/>
+        </w:rPr>
+        <w:br/>
+      </w:r>
+      <w:r>
+        <w:rPr>
+          <w:rFonts w:ascii="Consolas" w:eastAsiaTheme="minorHAnsi" w:hAnsi="Consolas" w:cs="Consolas"/>
+          <w:color w:val="FF0000"/>
+        </w:rPr>
+        <w:t>. . .</w:t>
+      </w:r>
+      <w:r>
+        <w:rPr>
+          <w:rFonts w:ascii="Consolas" w:eastAsiaTheme="minorHAnsi" w:hAnsi="Consolas" w:cs="Consolas"/>
+          <w:color w:val="000000"/>
+          <w:sz w:val="16"/>
+          <w:szCs w:val="16"/>
+        </w:rPr>
+        <w:br/>
+      </w:r>
+      <w:r>
+        <w:rPr>
+          <w:rFonts w:ascii="Consolas" w:eastAsiaTheme="minorHAnsi" w:hAnsi="Consolas" w:cs="Consolas"/>
+          <w:color w:val="000000"/>
+          <w:sz w:val="16"/>
+          <w:szCs w:val="16"/>
+        </w:rPr>
+        <w:t xml:space="preserve">  </w:t>
+      </w:r>
+      <w:r>
+        <w:rPr>
+          <w:rFonts w:ascii="Consolas" w:eastAsiaTheme="minorHAnsi" w:hAnsi="Consolas" w:cs="Consolas"/>
+          <w:color w:val="0000FF"/>
+          <w:sz w:val="16"/>
+          <w:szCs w:val="16"/>
+        </w:rPr>
+        <w:t>void</w:t>
+      </w:r>
+      <w:r>
+        <w:rPr>
+          <w:rFonts w:ascii="Consolas" w:eastAsiaTheme="minorHAnsi" w:hAnsi="Consolas" w:cs="Consolas"/>
+          <w:color w:val="000000"/>
+          <w:sz w:val="16"/>
+          <w:szCs w:val="16"/>
+        </w:rPr>
+        <w:t xml:space="preserve"> </w:t>
+      </w:r>
+      <w:proofErr w:type="gramStart"/>
+      <w:r>
+        <w:rPr>
+          <w:rFonts w:ascii="Consolas" w:eastAsiaTheme="minorHAnsi" w:hAnsi="Consolas" w:cs="Consolas"/>
+          <w:color w:val="0000FF"/>
+          <w:sz w:val="16"/>
+          <w:szCs w:val="16"/>
+        </w:rPr>
+        <w:t>Start</w:t>
+      </w:r>
+      <w:r>
+        <w:rPr>
+          <w:rFonts w:ascii="Consolas" w:eastAsiaTheme="minorHAnsi" w:hAnsi="Consolas" w:cs="Consolas"/>
+          <w:color w:val="000000"/>
+          <w:sz w:val="16"/>
+          <w:szCs w:val="16"/>
+        </w:rPr>
+        <w:t>()</w:t>
+      </w:r>
+      <w:proofErr w:type="gramEnd"/>
+    </w:p>
+    <w:p>
+      <w:pPr>
+        <w:autoSpaceDE w:val="0"/>
+        <w:autoSpaceDN w:val="0"/>
+        <w:bidi w:val="0"/>
+        <w:adjustRightInd w:val="0"/>
+        <w:spacing w:after="0" w:line="240" w:lineRule="auto"/>
+        <w:rPr>
+          <w:rFonts w:ascii="Consolas" w:eastAsiaTheme="minorHAnsi" w:hAnsi="Consolas" w:cs="Consolas"/>
+          <w:color w:val="000000"/>
+          <w:sz w:val="16"/>
+          <w:szCs w:val="16"/>
+        </w:rPr>
+      </w:pPr>
+      <w:r>
+        <w:rPr>
+          <w:rFonts w:ascii="Consolas" w:eastAsiaTheme="minorHAnsi" w:hAnsi="Consolas" w:cs="Consolas"/>
+          <w:color w:val="000000"/>
+          <w:sz w:val="16"/>
+          <w:szCs w:val="16"/>
+        </w:rPr>
+        <w:t xml:space="preserve">    {</w:t>
+      </w:r>
+    </w:p>
+    <w:p>
+      <w:pPr>
+        <w:autoSpaceDE w:val="0"/>
+        <w:autoSpaceDN w:val="0"/>
+        <w:bidi w:val="0"/>
+        <w:adjustRightInd w:val="0"/>
+        <w:spacing w:after="0" w:line="240" w:lineRule="auto"/>
+        <w:rPr>
+          <w:rFonts w:ascii="Consolas" w:eastAsiaTheme="minorHAnsi" w:hAnsi="Consolas" w:cs="Consolas"/>
+          <w:color w:val="000000"/>
+          <w:sz w:val="16"/>
+          <w:szCs w:val="16"/>
+        </w:rPr>
+      </w:pPr>
+      <w:r>
+        <w:rPr>
+          <w:rFonts w:ascii="Consolas" w:eastAsiaTheme="minorHAnsi" w:hAnsi="Consolas" w:cs="Consolas"/>
+          <w:color w:val="000000"/>
+          <w:sz w:val="16"/>
+          <w:szCs w:val="16"/>
+        </w:rPr>
+        <w:t xml:space="preserve">        </w:t>
+      </w:r>
+      <w:proofErr w:type="gramStart"/>
+      <w:r>
+        <w:rPr>
+          <w:rFonts w:ascii="Consolas" w:eastAsiaTheme="minorHAnsi" w:hAnsi="Consolas" w:cs="Consolas"/>
+          <w:color w:val="000000"/>
+          <w:sz w:val="16"/>
+          <w:szCs w:val="16"/>
+        </w:rPr>
+        <w:t>deck</w:t>
+      </w:r>
+      <w:proofErr w:type="gramEnd"/>
+      <w:r>
+        <w:rPr>
+          <w:rFonts w:ascii="Consolas" w:eastAsiaTheme="minorHAnsi" w:hAnsi="Consolas" w:cs="Consolas"/>
+          <w:color w:val="000000"/>
+          <w:sz w:val="16"/>
+          <w:szCs w:val="16"/>
+        </w:rPr>
+        <w:t xml:space="preserve"> = </w:t>
+      </w:r>
+      <w:proofErr w:type="spellStart"/>
+      <w:r>
+        <w:rPr>
+          <w:rFonts w:ascii="Consolas" w:eastAsiaTheme="minorHAnsi" w:hAnsi="Consolas" w:cs="Consolas"/>
+          <w:color w:val="000000"/>
+          <w:sz w:val="16"/>
+          <w:szCs w:val="16"/>
+        </w:rPr>
+        <w:t>GetComponent</w:t>
+      </w:r>
+      <w:proofErr w:type="spellEnd"/>
+      <w:r>
+        <w:rPr>
+          <w:rFonts w:ascii="Consolas" w:eastAsiaTheme="minorHAnsi" w:hAnsi="Consolas" w:cs="Consolas"/>
+          <w:color w:val="000000"/>
+          <w:sz w:val="16"/>
+          <w:szCs w:val="16"/>
+        </w:rPr>
+        <w:t>&lt;Deck&gt;();</w:t>
+      </w:r>
+      <w:r>
+        <w:rPr>
+          <w:rFonts w:ascii="Consolas" w:eastAsiaTheme="minorHAnsi" w:hAnsi="Consolas" w:cs="Consolas"/>
+          <w:color w:val="008000"/>
+          <w:sz w:val="16"/>
+          <w:szCs w:val="16"/>
+        </w:rPr>
+        <w:t>// get the Deck</w:t>
+      </w:r>
+    </w:p>
+    <w:p>
+      <w:pPr>
+        <w:autoSpaceDE w:val="0"/>
+        <w:autoSpaceDN w:val="0"/>
+        <w:bidi w:val="0"/>
+        <w:adjustRightInd w:val="0"/>
+        <w:spacing w:after="0" w:line="240" w:lineRule="auto"/>
+        <w:rPr>
+          <w:rFonts w:ascii="Consolas" w:eastAsiaTheme="minorHAnsi" w:hAnsi="Consolas" w:cs="Consolas"/>
+          <w:color w:val="000000"/>
+          <w:sz w:val="16"/>
+          <w:szCs w:val="16"/>
+        </w:rPr>
+      </w:pPr>
+      <w:r>
+        <w:rPr>
+          <w:rFonts w:ascii="Consolas" w:eastAsiaTheme="minorHAnsi" w:hAnsi="Consolas" w:cs="Consolas"/>
+          <w:color w:val="000000"/>
+          <w:sz w:val="16"/>
+          <w:szCs w:val="16"/>
+        </w:rPr>
+        <w:t xml:space="preserve">        </w:t>
+      </w:r>
+      <w:proofErr w:type="spellStart"/>
+      <w:proofErr w:type="gramStart"/>
+      <w:r>
+        <w:rPr>
+          <w:rFonts w:ascii="Consolas" w:eastAsiaTheme="minorHAnsi" w:hAnsi="Consolas" w:cs="Consolas"/>
+          <w:color w:val="000000"/>
+          <w:sz w:val="16"/>
+          <w:szCs w:val="16"/>
+        </w:rPr>
+        <w:t>deck.InitDeck</w:t>
+      </w:r>
+      <w:proofErr w:type="spellEnd"/>
+      <w:r>
+        <w:rPr>
+          <w:rFonts w:ascii="Consolas" w:eastAsiaTheme="minorHAnsi" w:hAnsi="Consolas" w:cs="Consolas"/>
+          <w:color w:val="000000"/>
+          <w:sz w:val="16"/>
+          <w:szCs w:val="16"/>
+        </w:rPr>
+        <w:t>(</w:t>
+      </w:r>
+      <w:proofErr w:type="spellStart"/>
+      <w:proofErr w:type="gramEnd"/>
+      <w:r>
+        <w:rPr>
+          <w:rFonts w:ascii="Consolas" w:eastAsiaTheme="minorHAnsi" w:hAnsi="Consolas" w:cs="Consolas"/>
+          <w:color w:val="000000"/>
+          <w:sz w:val="16"/>
+          <w:szCs w:val="16"/>
+        </w:rPr>
+        <w:t>deckXML.text</w:t>
+      </w:r>
+      <w:proofErr w:type="spellEnd"/>
+      <w:r>
+        <w:rPr>
+          <w:rFonts w:ascii="Consolas" w:eastAsiaTheme="minorHAnsi" w:hAnsi="Consolas" w:cs="Consolas"/>
+          <w:color w:val="000000"/>
+          <w:sz w:val="16"/>
+          <w:szCs w:val="16"/>
+        </w:rPr>
+        <w:t>);</w:t>
+      </w:r>
+      <w:r>
+        <w:rPr>
+          <w:rFonts w:ascii="Consolas" w:eastAsiaTheme="minorHAnsi" w:hAnsi="Consolas" w:cs="Consolas"/>
+          <w:color w:val="008000"/>
+          <w:sz w:val="16"/>
+          <w:szCs w:val="16"/>
+        </w:rPr>
+        <w:t xml:space="preserve">// pass </w:t>
+      </w:r>
+      <w:proofErr w:type="spellStart"/>
+      <w:r>
+        <w:rPr>
+          <w:rFonts w:ascii="Consolas" w:eastAsiaTheme="minorHAnsi" w:hAnsi="Consolas" w:cs="Consolas"/>
+          <w:color w:val="008000"/>
+          <w:sz w:val="16"/>
+          <w:szCs w:val="16"/>
+        </w:rPr>
+        <w:t>DeckXML</w:t>
+      </w:r>
+      <w:proofErr w:type="spellEnd"/>
+      <w:r>
+        <w:rPr>
+          <w:rFonts w:ascii="Consolas" w:eastAsiaTheme="minorHAnsi" w:hAnsi="Consolas" w:cs="Consolas"/>
+          <w:color w:val="008000"/>
+          <w:sz w:val="16"/>
+          <w:szCs w:val="16"/>
+        </w:rPr>
+        <w:t xml:space="preserve"> to it</w:t>
+      </w:r>
+    </w:p>
+    <w:p>
+      <w:pPr>
+        <w:autoSpaceDE w:val="0"/>
+        <w:autoSpaceDN w:val="0"/>
+        <w:bidi w:val="0"/>
+        <w:adjustRightInd w:val="0"/>
+        <w:spacing w:after="0" w:line="240" w:lineRule="auto"/>
+        <w:rPr>
+          <w:rFonts w:ascii="Consolas" w:eastAsiaTheme="minorHAnsi" w:hAnsi="Consolas" w:cs="Consolas"/>
+          <w:color w:val="000000"/>
+          <w:sz w:val="16"/>
+          <w:szCs w:val="16"/>
+        </w:rPr>
+      </w:pPr>
+      <w:r>
+        <w:rPr>
+          <w:rFonts w:ascii="Consolas" w:eastAsiaTheme="minorHAnsi" w:hAnsi="Consolas" w:cs="Consolas"/>
+          <w:color w:val="000000"/>
+          <w:sz w:val="16"/>
+          <w:szCs w:val="16"/>
+        </w:rPr>
+        <w:t xml:space="preserve">        </w:t>
+      </w:r>
+      <w:proofErr w:type="spellStart"/>
+      <w:proofErr w:type="gramStart"/>
+      <w:r>
+        <w:rPr>
+          <w:rFonts w:ascii="Consolas" w:eastAsiaTheme="minorHAnsi" w:hAnsi="Consolas" w:cs="Consolas"/>
+          <w:color w:val="000000"/>
+          <w:sz w:val="16"/>
+          <w:szCs w:val="16"/>
+        </w:rPr>
+        <w:t>Deck.Shuffle</w:t>
+      </w:r>
+      <w:proofErr w:type="spellEnd"/>
+      <w:r>
+        <w:rPr>
+          <w:rFonts w:ascii="Consolas" w:eastAsiaTheme="minorHAnsi" w:hAnsi="Consolas" w:cs="Consolas"/>
+          <w:color w:val="000000"/>
+          <w:sz w:val="16"/>
+          <w:szCs w:val="16"/>
+        </w:rPr>
+        <w:t>(</w:t>
+      </w:r>
+      <w:proofErr w:type="gramEnd"/>
+      <w:r>
+        <w:rPr>
+          <w:rFonts w:ascii="Consolas" w:eastAsiaTheme="minorHAnsi" w:hAnsi="Consolas" w:cs="Consolas"/>
+          <w:color w:val="0000FF"/>
+          <w:sz w:val="16"/>
+          <w:szCs w:val="16"/>
+        </w:rPr>
+        <w:t>ref</w:t>
+      </w:r>
+      <w:r>
+        <w:rPr>
+          <w:rFonts w:ascii="Consolas" w:eastAsiaTheme="minorHAnsi" w:hAnsi="Consolas" w:cs="Consolas"/>
+          <w:color w:val="000000"/>
+          <w:sz w:val="16"/>
+          <w:szCs w:val="16"/>
+        </w:rPr>
+        <w:t xml:space="preserve"> </w:t>
+      </w:r>
+      <w:proofErr w:type="spellStart"/>
+      <w:r>
+        <w:rPr>
+          <w:rFonts w:ascii="Consolas" w:eastAsiaTheme="minorHAnsi" w:hAnsi="Consolas" w:cs="Consolas"/>
+          <w:color w:val="000000"/>
+          <w:sz w:val="16"/>
+          <w:szCs w:val="16"/>
+        </w:rPr>
+        <w:t>deck.cards</w:t>
+      </w:r>
+      <w:proofErr w:type="spellEnd"/>
+      <w:r>
+        <w:rPr>
+          <w:rFonts w:ascii="Consolas" w:eastAsiaTheme="minorHAnsi" w:hAnsi="Consolas" w:cs="Consolas"/>
+          <w:color w:val="000000"/>
+          <w:sz w:val="16"/>
+          <w:szCs w:val="16"/>
+        </w:rPr>
+        <w:t>);</w:t>
+      </w:r>
+      <w:r>
+        <w:rPr>
+          <w:rFonts w:ascii="Consolas" w:eastAsiaTheme="minorHAnsi" w:hAnsi="Consolas" w:cs="Consolas"/>
+          <w:color w:val="008000"/>
+          <w:sz w:val="16"/>
+          <w:szCs w:val="16"/>
+        </w:rPr>
+        <w:t>//this shuffles the deck by reference</w:t>
+      </w:r>
+    </w:p>
+    <w:p>
+      <w:pPr>
+        <w:autoSpaceDE w:val="0"/>
+        <w:autoSpaceDN w:val="0"/>
+        <w:bidi w:val="0"/>
+        <w:adjustRightInd w:val="0"/>
+        <w:spacing w:after="0" w:line="240" w:lineRule="auto"/>
+        <w:rPr>
+          <w:rFonts w:ascii="Consolas" w:eastAsiaTheme="minorHAnsi" w:hAnsi="Consolas" w:cs="Consolas"/>
+          <w:color w:val="000000"/>
+          <w:sz w:val="16"/>
+          <w:szCs w:val="16"/>
+        </w:rPr>
+      </w:pPr>
+      <w:r>
+        <w:rPr>
+          <w:rFonts w:ascii="Consolas" w:eastAsiaTheme="minorHAnsi" w:hAnsi="Consolas" w:cs="Consolas"/>
+          <w:color w:val="000000"/>
+          <w:sz w:val="16"/>
+          <w:szCs w:val="16"/>
+        </w:rPr>
+        <w:t xml:space="preserve">        Card c;</w:t>
+      </w:r>
+    </w:p>
+    <w:p>
+      <w:pPr>
+        <w:autoSpaceDE w:val="0"/>
+        <w:autoSpaceDN w:val="0"/>
+        <w:bidi w:val="0"/>
+        <w:adjustRightInd w:val="0"/>
+        <w:spacing w:after="0" w:line="240" w:lineRule="auto"/>
+        <w:rPr>
+          <w:rFonts w:ascii="Consolas" w:eastAsiaTheme="minorHAnsi" w:hAnsi="Consolas" w:cs="Consolas"/>
+          <w:color w:val="000000"/>
+          <w:sz w:val="16"/>
+          <w:szCs w:val="16"/>
+        </w:rPr>
+      </w:pPr>
+      <w:r>
+        <w:rPr>
+          <w:rFonts w:ascii="Consolas" w:eastAsiaTheme="minorHAnsi" w:hAnsi="Consolas" w:cs="Consolas"/>
+          <w:color w:val="000000"/>
+          <w:sz w:val="16"/>
+          <w:szCs w:val="16"/>
+        </w:rPr>
+        <w:t xml:space="preserve">        </w:t>
+      </w:r>
+      <w:proofErr w:type="gramStart"/>
+      <w:r>
+        <w:rPr>
+          <w:rFonts w:ascii="Consolas" w:eastAsiaTheme="minorHAnsi" w:hAnsi="Consolas" w:cs="Consolas"/>
+          <w:color w:val="0000FF"/>
+          <w:sz w:val="16"/>
+          <w:szCs w:val="16"/>
+        </w:rPr>
+        <w:t>for</w:t>
+      </w:r>
+      <w:r>
+        <w:rPr>
+          <w:rFonts w:ascii="Consolas" w:eastAsiaTheme="minorHAnsi" w:hAnsi="Consolas" w:cs="Consolas"/>
+          <w:color w:val="000000"/>
+          <w:sz w:val="16"/>
+          <w:szCs w:val="16"/>
+        </w:rPr>
+        <w:t>(</w:t>
+      </w:r>
+      <w:proofErr w:type="gramEnd"/>
+      <w:r>
+        <w:rPr>
+          <w:rFonts w:ascii="Consolas" w:eastAsiaTheme="minorHAnsi" w:hAnsi="Consolas" w:cs="Consolas"/>
+          <w:color w:val="0000FF"/>
+          <w:sz w:val="16"/>
+          <w:szCs w:val="16"/>
+        </w:rPr>
+        <w:t>int</w:t>
+      </w:r>
+      <w:r>
+        <w:rPr>
+          <w:rFonts w:ascii="Consolas" w:eastAsiaTheme="minorHAnsi" w:hAnsi="Consolas" w:cs="Consolas"/>
+          <w:color w:val="000000"/>
+          <w:sz w:val="16"/>
+          <w:szCs w:val="16"/>
+        </w:rPr>
+        <w:t xml:space="preserve"> </w:t>
+      </w:r>
+      <w:proofErr w:type="spellStart"/>
+      <w:r>
+        <w:rPr>
+          <w:rFonts w:ascii="Consolas" w:eastAsiaTheme="minorHAnsi" w:hAnsi="Consolas" w:cs="Consolas"/>
+          <w:color w:val="000000"/>
+          <w:sz w:val="16"/>
+          <w:szCs w:val="16"/>
+        </w:rPr>
+        <w:t>cNum</w:t>
+      </w:r>
+      <w:proofErr w:type="spellEnd"/>
+      <w:r>
+        <w:rPr>
+          <w:rFonts w:ascii="Consolas" w:eastAsiaTheme="minorHAnsi" w:hAnsi="Consolas" w:cs="Consolas"/>
+          <w:color w:val="000000"/>
+          <w:sz w:val="16"/>
+          <w:szCs w:val="16"/>
+        </w:rPr>
+        <w:t xml:space="preserve">=0; </w:t>
+      </w:r>
+      <w:proofErr w:type="spellStart"/>
+      <w:r>
+        <w:rPr>
+          <w:rFonts w:ascii="Consolas" w:eastAsiaTheme="minorHAnsi" w:hAnsi="Consolas" w:cs="Consolas"/>
+          <w:color w:val="000000"/>
+          <w:sz w:val="16"/>
+          <w:szCs w:val="16"/>
+        </w:rPr>
+        <w:t>cNum</w:t>
+      </w:r>
+      <w:proofErr w:type="spellEnd"/>
+      <w:r>
+        <w:rPr>
+          <w:rFonts w:ascii="Consolas" w:eastAsiaTheme="minorHAnsi" w:hAnsi="Consolas" w:cs="Consolas"/>
+          <w:color w:val="000000"/>
+          <w:sz w:val="16"/>
+          <w:szCs w:val="16"/>
+        </w:rPr>
+        <w:t>&lt;</w:t>
+      </w:r>
+      <w:proofErr w:type="spellStart"/>
+      <w:r>
+        <w:rPr>
+          <w:rFonts w:ascii="Consolas" w:eastAsiaTheme="minorHAnsi" w:hAnsi="Consolas" w:cs="Consolas"/>
+          <w:color w:val="000000"/>
+          <w:sz w:val="16"/>
+          <w:szCs w:val="16"/>
+        </w:rPr>
+        <w:t>deck.cards.Count</w:t>
+      </w:r>
+      <w:proofErr w:type="spellEnd"/>
+      <w:r>
+        <w:rPr>
+          <w:rFonts w:ascii="Consolas" w:eastAsiaTheme="minorHAnsi" w:hAnsi="Consolas" w:cs="Consolas"/>
+          <w:color w:val="000000"/>
+          <w:sz w:val="16"/>
+          <w:szCs w:val="16"/>
+        </w:rPr>
+        <w:t xml:space="preserve">; </w:t>
+      </w:r>
+      <w:proofErr w:type="spellStart"/>
+      <w:r>
+        <w:rPr>
+          <w:rFonts w:ascii="Consolas" w:eastAsiaTheme="minorHAnsi" w:hAnsi="Consolas" w:cs="Consolas"/>
+          <w:color w:val="000000"/>
+          <w:sz w:val="16"/>
+          <w:szCs w:val="16"/>
+        </w:rPr>
+        <w:t>cNum</w:t>
+      </w:r>
+      <w:proofErr w:type="spellEnd"/>
+      <w:r>
+        <w:rPr>
+          <w:rFonts w:ascii="Consolas" w:eastAsiaTheme="minorHAnsi" w:hAnsi="Consolas" w:cs="Consolas"/>
+          <w:color w:val="000000"/>
+          <w:sz w:val="16"/>
+          <w:szCs w:val="16"/>
+        </w:rPr>
+        <w:t>++)</w:t>
+      </w:r>
+    </w:p>
+    <w:p>
+      <w:pPr>
+        <w:autoSpaceDE w:val="0"/>
+        <w:autoSpaceDN w:val="0"/>
+        <w:bidi w:val="0"/>
+        <w:adjustRightInd w:val="0"/>
+        <w:spacing w:after="0" w:line="240" w:lineRule="auto"/>
+        <w:rPr>
+          <w:rFonts w:ascii="Consolas" w:eastAsiaTheme="minorHAnsi" w:hAnsi="Consolas" w:cs="Consolas"/>
+          <w:color w:val="000000"/>
+          <w:sz w:val="16"/>
+          <w:szCs w:val="16"/>
+        </w:rPr>
+      </w:pPr>
+      <w:r>
+        <w:rPr>
+          <w:rFonts w:ascii="Consolas" w:eastAsiaTheme="minorHAnsi" w:hAnsi="Consolas" w:cs="Consolas"/>
+          <w:color w:val="000000"/>
+          <w:sz w:val="16"/>
+          <w:szCs w:val="16"/>
+        </w:rPr>
+        <w:t xml:space="preserve">        {</w:t>
+      </w:r>
+    </w:p>
+    <w:p>
+      <w:pPr>
+        <w:autoSpaceDE w:val="0"/>
+        <w:autoSpaceDN w:val="0"/>
+        <w:bidi w:val="0"/>
+        <w:adjustRightInd w:val="0"/>
+        <w:spacing w:after="0" w:line="240" w:lineRule="auto"/>
+        <w:rPr>
+          <w:rFonts w:ascii="Consolas" w:eastAsiaTheme="minorHAnsi" w:hAnsi="Consolas" w:cs="Consolas"/>
+          <w:color w:val="000000"/>
+          <w:sz w:val="16"/>
+          <w:szCs w:val="16"/>
+        </w:rPr>
+      </w:pPr>
+      <w:r>
+        <w:rPr>
+          <w:rFonts w:ascii="Consolas" w:eastAsiaTheme="minorHAnsi" w:hAnsi="Consolas" w:cs="Consolas"/>
+          <w:color w:val="000000"/>
+          <w:sz w:val="16"/>
+          <w:szCs w:val="16"/>
+        </w:rPr>
+        <w:t xml:space="preserve">            c = </w:t>
+      </w:r>
+      <w:proofErr w:type="spellStart"/>
+      <w:proofErr w:type="gramStart"/>
+      <w:r>
+        <w:rPr>
+          <w:rFonts w:ascii="Consolas" w:eastAsiaTheme="minorHAnsi" w:hAnsi="Consolas" w:cs="Consolas"/>
+          <w:color w:val="000000"/>
+          <w:sz w:val="16"/>
+          <w:szCs w:val="16"/>
+        </w:rPr>
+        <w:t>deck.cards</w:t>
+      </w:r>
+      <w:proofErr w:type="spellEnd"/>
+      <w:r>
+        <w:rPr>
+          <w:rFonts w:ascii="Consolas" w:eastAsiaTheme="minorHAnsi" w:hAnsi="Consolas" w:cs="Consolas"/>
+          <w:color w:val="000000"/>
+          <w:sz w:val="16"/>
+          <w:szCs w:val="16"/>
+        </w:rPr>
+        <w:t>[</w:t>
+      </w:r>
+      <w:proofErr w:type="spellStart"/>
+      <w:proofErr w:type="gramEnd"/>
+      <w:r>
+        <w:rPr>
+          <w:rFonts w:ascii="Consolas" w:eastAsiaTheme="minorHAnsi" w:hAnsi="Consolas" w:cs="Consolas"/>
+          <w:color w:val="000000"/>
+          <w:sz w:val="16"/>
+          <w:szCs w:val="16"/>
+        </w:rPr>
+        <w:t>cNum</w:t>
+      </w:r>
+      <w:proofErr w:type="spellEnd"/>
+      <w:r>
+        <w:rPr>
+          <w:rFonts w:ascii="Consolas" w:eastAsiaTheme="minorHAnsi" w:hAnsi="Consolas" w:cs="Consolas"/>
+          <w:color w:val="000000"/>
+          <w:sz w:val="16"/>
+          <w:szCs w:val="16"/>
+        </w:rPr>
+        <w:t>];</w:t>
+      </w:r>
+    </w:p>
+    <w:p>
+      <w:pPr>
+        <w:autoSpaceDE w:val="0"/>
+        <w:autoSpaceDN w:val="0"/>
+        <w:bidi w:val="0"/>
+        <w:adjustRightInd w:val="0"/>
+        <w:spacing w:after="0" w:line="240" w:lineRule="auto"/>
+        <w:rPr>
+          <w:rFonts w:ascii="Consolas" w:eastAsiaTheme="minorHAnsi" w:hAnsi="Consolas" w:cs="Consolas"/>
+          <w:color w:val="000000"/>
+          <w:sz w:val="16"/>
+          <w:szCs w:val="16"/>
+        </w:rPr>
+      </w:pPr>
+      <w:r>
+        <w:rPr>
+          <w:rFonts w:ascii="Consolas" w:eastAsiaTheme="minorHAnsi" w:hAnsi="Consolas" w:cs="Consolas"/>
+          <w:color w:val="000000"/>
+          <w:sz w:val="16"/>
+          <w:szCs w:val="16"/>
+        </w:rPr>
+        <w:t xml:space="preserve">            </w:t>
+      </w:r>
+      <w:proofErr w:type="spellStart"/>
+      <w:r>
+        <w:rPr>
+          <w:rFonts w:ascii="Consolas" w:eastAsiaTheme="minorHAnsi" w:hAnsi="Consolas" w:cs="Consolas"/>
+          <w:color w:val="000000"/>
+          <w:sz w:val="16"/>
+          <w:szCs w:val="16"/>
+        </w:rPr>
+        <w:t>c.transform.localPosition</w:t>
+      </w:r>
+      <w:proofErr w:type="spellEnd"/>
+      <w:r>
+        <w:rPr>
+          <w:rFonts w:ascii="Consolas" w:eastAsiaTheme="minorHAnsi" w:hAnsi="Consolas" w:cs="Consolas"/>
+          <w:color w:val="000000"/>
+          <w:sz w:val="16"/>
+          <w:szCs w:val="16"/>
+        </w:rPr>
+        <w:t xml:space="preserve"> = </w:t>
+      </w:r>
+      <w:r>
+        <w:rPr>
+          <w:rFonts w:ascii="Consolas" w:eastAsiaTheme="minorHAnsi" w:hAnsi="Consolas" w:cs="Consolas"/>
+          <w:color w:val="0000FF"/>
+          <w:sz w:val="16"/>
+          <w:szCs w:val="16"/>
+        </w:rPr>
+        <w:t>new</w:t>
+      </w:r>
+      <w:r>
+        <w:rPr>
+          <w:rFonts w:ascii="Consolas" w:eastAsiaTheme="minorHAnsi" w:hAnsi="Consolas" w:cs="Consolas"/>
+          <w:color w:val="000000"/>
+          <w:sz w:val="16"/>
+          <w:szCs w:val="16"/>
+        </w:rPr>
+        <w:t xml:space="preserve"> </w:t>
+      </w:r>
+      <w:proofErr w:type="gramStart"/>
+      <w:r>
+        <w:rPr>
+          <w:rFonts w:ascii="Consolas" w:eastAsiaTheme="minorHAnsi" w:hAnsi="Consolas" w:cs="Consolas"/>
+          <w:color w:val="000000"/>
+          <w:sz w:val="16"/>
+          <w:szCs w:val="16"/>
+        </w:rPr>
+        <w:t>Vector3(</w:t>
+      </w:r>
+      <w:proofErr w:type="gramEnd"/>
+      <w:r>
+        <w:rPr>
+          <w:rFonts w:ascii="Consolas" w:eastAsiaTheme="minorHAnsi" w:hAnsi="Consolas" w:cs="Consolas"/>
+          <w:color w:val="000000"/>
+          <w:sz w:val="16"/>
+          <w:szCs w:val="16"/>
+        </w:rPr>
+        <w:t>(</w:t>
+      </w:r>
+      <w:proofErr w:type="spellStart"/>
+      <w:r>
+        <w:rPr>
+          <w:rFonts w:ascii="Consolas" w:eastAsiaTheme="minorHAnsi" w:hAnsi="Consolas" w:cs="Consolas"/>
+          <w:color w:val="000000"/>
+          <w:sz w:val="16"/>
+          <w:szCs w:val="16"/>
+        </w:rPr>
+        <w:t>cNum</w:t>
+      </w:r>
+      <w:proofErr w:type="spellEnd"/>
+      <w:r>
+        <w:rPr>
+          <w:rFonts w:ascii="Consolas" w:eastAsiaTheme="minorHAnsi" w:hAnsi="Consolas" w:cs="Consolas"/>
+          <w:color w:val="000000"/>
+          <w:sz w:val="16"/>
+          <w:szCs w:val="16"/>
+        </w:rPr>
+        <w:t xml:space="preserve"> % 13) * 3, </w:t>
+      </w:r>
+      <w:proofErr w:type="spellStart"/>
+      <w:r>
+        <w:rPr>
+          <w:rFonts w:ascii="Consolas" w:eastAsiaTheme="minorHAnsi" w:hAnsi="Consolas" w:cs="Consolas"/>
+          <w:color w:val="000000"/>
+          <w:sz w:val="16"/>
+          <w:szCs w:val="16"/>
+        </w:rPr>
+        <w:t>cNum</w:t>
+      </w:r>
+      <w:proofErr w:type="spellEnd"/>
+      <w:r>
+        <w:rPr>
+          <w:rFonts w:ascii="Consolas" w:eastAsiaTheme="minorHAnsi" w:hAnsi="Consolas" w:cs="Consolas"/>
+          <w:color w:val="000000"/>
+          <w:sz w:val="16"/>
+          <w:szCs w:val="16"/>
+        </w:rPr>
+        <w:t xml:space="preserve"> / 13 * 4, 0);</w:t>
+      </w:r>
+    </w:p>
+    <w:p>
+      <w:pPr>
+        <w:autoSpaceDE w:val="0"/>
+        <w:autoSpaceDN w:val="0"/>
+        <w:bidi w:val="0"/>
+        <w:adjustRightInd w:val="0"/>
+        <w:spacing w:after="0" w:line="240" w:lineRule="auto"/>
+        <w:rPr>
+          <w:rFonts w:ascii="Consolas" w:eastAsiaTheme="minorHAnsi" w:hAnsi="Consolas" w:cs="Consolas"/>
+          <w:color w:val="000000"/>
+          <w:sz w:val="16"/>
+          <w:szCs w:val="16"/>
+        </w:rPr>
+      </w:pPr>
+      <w:r>
+        <w:rPr>
+          <w:rFonts w:ascii="Consolas" w:eastAsiaTheme="minorHAnsi" w:hAnsi="Consolas" w:cs="Consolas"/>
+          <w:color w:val="000000"/>
+          <w:sz w:val="16"/>
+          <w:szCs w:val="16"/>
+        </w:rPr>
+        <w:t xml:space="preserve">        }</w:t>
+      </w:r>
+    </w:p>
+    <w:p>
+      <w:pPr>
+        <w:autoSpaceDE w:val="0"/>
+        <w:autoSpaceDN w:val="0"/>
+        <w:bidi w:val="0"/>
+        <w:adjustRightInd w:val="0"/>
+        <w:spacing w:after="0" w:line="240" w:lineRule="auto"/>
+        <w:rPr>
+          <w:rFonts w:ascii="Consolas" w:eastAsiaTheme="minorHAnsi" w:hAnsi="Consolas" w:cs="Consolas"/>
+          <w:color w:val="000000"/>
+          <w:sz w:val="16"/>
+          <w:szCs w:val="16"/>
+        </w:rPr>
+      </w:pPr>
+      <w:r>
+        <w:rPr>
+          <w:rFonts w:ascii="Consolas" w:eastAsiaTheme="minorHAnsi" w:hAnsi="Consolas" w:cs="Consolas"/>
+          <w:color w:val="000000"/>
+          <w:sz w:val="16"/>
+          <w:szCs w:val="16"/>
+        </w:rPr>
+        <w:t xml:space="preserve">    }</w:t>
+      </w:r>
+    </w:p>
+    <w:p>
+      <w:pPr>
+        <w:bidi w:val="0"/>
+      </w:pPr>
+      <w:r>
+        <w:rPr>
+          <w:rFonts w:ascii="Consolas" w:eastAsiaTheme="minorHAnsi" w:hAnsi="Consolas" w:cs="Consolas"/>
+          <w:color w:val="000000"/>
+          <w:sz w:val="16"/>
+          <w:szCs w:val="16"/>
+        </w:rPr>
+        <w:t>}</w:t>
+      </w:r>
+    </w:p>
+    <w:p>
+      <w:pPr>
+        <w:rPr>
+          <w:rFonts w:hint="cs"/>
+          <w:rtl/>
+        </w:rPr>
+      </w:pPr>
+      <w:r>
+        <w:rPr>
+          <w:noProof/>
+        </w:rPr>
+        <w:drawing>
+          <wp:anchor distT="0" distB="0" distL="114300" distR="114300" simplePos="0" relativeHeight="251668480" behindDoc="1" locked="0" layoutInCell="1" allowOverlap="1" wp14:anchorId="09CB1E72" wp14:editId="505BAC7E">
+            <wp:simplePos x="0" y="0"/>
+            <wp:positionH relativeFrom="column">
+              <wp:posOffset>393700</wp:posOffset>
+            </wp:positionH>
+            <wp:positionV relativeFrom="paragraph">
+              <wp:posOffset>833120</wp:posOffset>
+            </wp:positionV>
+            <wp:extent cx="2907665" cy="1327150"/>
+            <wp:effectExtent l="0" t="0" r="6985" b="6350"/>
+            <wp:wrapTight wrapText="bothSides">
+              <wp:wrapPolygon edited="0">
+                <wp:start x="0" y="0"/>
+                <wp:lineTo x="0" y="21393"/>
+                <wp:lineTo x="21510" y="21393"/>
+                <wp:lineTo x="21510" y="0"/>
+                <wp:lineTo x="0" y="0"/>
+              </wp:wrapPolygon>
+            </wp:wrapTight>
+            <wp:docPr id="12" name="תמונה 12"/>
+            <wp:cNvGraphicFramePr>
+              <a:graphicFrameLocks xmlns:a="http://schemas.openxmlformats.org/drawingml/2006/main" noChangeAspect="1"/>
+            </wp:cNvGraphicFramePr>
+            <a:graphic xmlns:a="http://schemas.openxmlformats.org/drawingml/2006/main">
+              <a:graphicData uri="http://schemas.openxmlformats.org/drawingml/2006/picture">
+                <pic:pic xmlns:pic="http://schemas.openxmlformats.org/drawingml/2006/picture">
+                  <pic:nvPicPr>
+                    <pic:cNvPr id="0" name=""/>
+                    <pic:cNvPicPr/>
+                  </pic:nvPicPr>
+                  <pic:blipFill>
+                    <a:blip r:embed="rId21" cstate="print">
+                      <a:extLst>
+                        <a:ext uri="{28A0092B-C50C-407E-A947-70E740481C1C}">
+                          <a14:useLocalDpi xmlns:a14="http://schemas.microsoft.com/office/drawing/2010/main" val="0"/>
+                        </a:ext>
+                      </a:extLst>
+                    </a:blip>
+                    <a:stretch>
+                      <a:fillRect/>
+                    </a:stretch>
+                  </pic:blipFill>
+                  <pic:spPr>
+                    <a:xfrm>
+                      <a:off x="0" y="0"/>
+                      <a:ext cx="2907665" cy="1327150"/>
+                    </a:xfrm>
+                    <a:prstGeom prst="rect">
+                      <a:avLst/>
+                    </a:prstGeom>
+                  </pic:spPr>
+                </pic:pic>
+              </a:graphicData>
+            </a:graphic>
+            <wp14:sizeRelH relativeFrom="page">
+              <wp14:pctWidth>0</wp14:pctWidth>
+            </wp14:sizeRelH>
+            <wp14:sizeRelV relativeFrom="page">
+              <wp14:pctHeight>0</wp14:pctHeight>
+            </wp14:sizeRelV>
+          </wp:anchor>
+        </w:drawing>
+      </w:r>
+      <w:r>
+        <w:rPr>
+          <w:rFonts w:hint="cs"/>
+          <w:rtl/>
+        </w:rPr>
+        <w:t>אתם חייבים גם כן להשתמש ב-</w:t>
+      </w:r>
+      <w:r>
+        <w:t>ref</w:t>
+      </w:r>
+      <w:r>
+        <w:rPr>
+          <w:rFonts w:hint="cs"/>
+          <w:rtl/>
+        </w:rPr>
+        <w:t xml:space="preserve"> מתי שקוראים למתודה.</w:t>
+      </w:r>
+      <w:r>
+        <w:rPr>
+          <w:rFonts w:hint="cs"/>
+          <w:rtl/>
+        </w:rPr>
+        <w:br/>
+      </w:r>
+      <w:proofErr w:type="spellStart"/>
+      <w:r>
+        <w:rPr>
+          <w:rFonts w:hint="cs"/>
+          <w:rtl/>
+        </w:rPr>
+        <w:t>הלולאת</w:t>
+      </w:r>
+      <w:proofErr w:type="spellEnd"/>
+      <w:r>
+        <w:rPr>
+          <w:rFonts w:hint="cs"/>
+          <w:rtl/>
+        </w:rPr>
+        <w:t xml:space="preserve"> </w:t>
+      </w:r>
+      <w:r>
+        <w:t>for</w:t>
+      </w:r>
+      <w:r>
+        <w:rPr>
+          <w:rFonts w:hint="cs"/>
+          <w:rtl/>
+        </w:rPr>
+        <w:t xml:space="preserve"> מציגה את הקלפים על המסך בסדר החדש שלהם. </w:t>
+      </w:r>
+      <w:r>
+        <w:rPr>
+          <w:rtl/>
+        </w:rPr>
+        <w:br/>
+      </w:r>
+      <w:r>
+        <w:rPr>
+          <w:rFonts w:hint="cs"/>
+          <w:rtl/>
+        </w:rPr>
+        <w:t xml:space="preserve">3. אם נשמור את הסקריפט ונריץ את המשחק נוכל לראות כי הקלפים מסודרים בצורה שונה. </w:t>
+      </w:r>
+      <w:r>
+        <w:rPr>
+          <w:rtl/>
+        </w:rPr>
+        <w:br/>
+      </w:r>
+      <w:r>
+        <w:rPr>
+          <w:rFonts w:hint="cs"/>
+          <w:rtl/>
+        </w:rPr>
+        <w:t xml:space="preserve">עתה כשמחלקת </w:t>
+      </w:r>
+      <w:r>
+        <w:t>Deck</w:t>
+      </w:r>
+      <w:r>
+        <w:rPr>
+          <w:rFonts w:hint="cs"/>
+          <w:rtl/>
+        </w:rPr>
+        <w:t xml:space="preserve"> יכולה לערבב כל רשימת קלפים, לנו </w:t>
+      </w:r>
+      <w:r>
+        <w:rPr>
+          <w:rFonts w:hint="cs"/>
+          <w:rtl/>
+        </w:rPr>
+        <w:t>את הכלים הבסיסיים לכל קלף משחק:</w:t>
+      </w:r>
+    </w:p>
+    <w:p>
+      <w:pPr>
+        <w:rPr>
+          <w:rFonts w:hint="cs"/>
+          <w:rtl/>
+        </w:rPr>
+      </w:pPr>
+      <w:r>
+        <w:rPr>
+          <w:rtl/>
+        </w:rPr>
+        <w:br/>
+      </w:r>
+      <w:r>
+        <w:rPr>
+          <w:rFonts w:hint="cs"/>
+          <w:rtl/>
+        </w:rPr>
+        <w:br/>
+      </w:r>
+      <w:bookmarkStart w:id="0" w:name="_GoBack"/>
+      <w:bookmarkEnd w:id="0"/>
+    </w:p>
     <w:sectPr>
-      <w:headerReference w:type="default" r:id="rId21"/>
-      <w:footerReference w:type="default" r:id="rId22"/>
+      <w:headerReference w:type="default" r:id="rId22"/>
+      <w:footerReference w:type="default" r:id="rId23"/>
       <w:pgSz w:w="11906" w:h="16838"/>
       <w:pgMar w:top="720" w:right="720" w:bottom="720" w:left="720" w:header="708" w:footer="708" w:gutter="0"/>
       <w:cols w:space="708"/>
@@ -35704,7 +38333,6 @@
                               <w:pPr>
                                 <w:jc w:val="center"/>
                                 <w:rPr>
-                                  <w:rFonts w:hint="cs"/>
                                   <w:rtl/>
                                 </w:rPr>
                               </w:pPr>
@@ -35727,7 +38355,7 @@
                                   <w:rtl/>
                                   <w:lang w:val="he-IL"/>
                                 </w:rPr>
-                                <w:t>13</w:t>
+                                <w:t>15</w:t>
                               </w:r>
                               <w:r>
                                 <w:fldChar w:fldCharType="end"/>
@@ -35777,7 +38405,6 @@
                         <w:pPr>
                           <w:jc w:val="center"/>
                           <w:rPr>
-                            <w:rFonts w:hint="cs"/>
                             <w:rtl/>
                           </w:rPr>
                         </w:pPr>
@@ -35800,7 +38427,7 @@
                             <w:rtl/>
                             <w:lang w:val="he-IL"/>
                           </w:rPr>
-                          <w:t>13</w:t>
+                          <w:t>15</w:t>
                         </w:r>
                         <w:r>
                           <w:fldChar w:fldCharType="end"/>
@@ -36078,7 +38705,7 @@
               <w:rtl/>
               <w:lang w:val="he-IL"/>
             </w:rPr>
-            <w:t>13</w:t>
+            <w:t>15</w:t>
           </w:r>
           <w:r>
             <w:rPr>
@@ -38267,7 +40894,7 @@
 </file>
 
 <file path=customXml/itemProps1.xml><?xml version="1.0" encoding="utf-8"?>
-<ds:datastoreItem xmlns:ds="http://schemas.openxmlformats.org/officeDocument/2006/customXml" ds:itemID="{301F6D6E-2C72-42D7-A49D-5EDF45DCD14B}">
+<ds:datastoreItem xmlns:ds="http://schemas.openxmlformats.org/officeDocument/2006/customXml" ds:itemID="{2E625036-CCB6-4BA9-95B6-789155C9B63C}">
   <ds:schemaRefs>
     <ds:schemaRef ds:uri="http://schemas.openxmlformats.org/officeDocument/2006/bibliography"/>
   </ds:schemaRefs>

</xml_diff>